<commit_message>
refresh class diagrams for all projects; describe DWH.Storage & DWH.GUI
</commit_message>
<xml_diff>
--- a/dokumantacja/DokumentacjaTechniczna.docx
+++ b/dokumantacja/DokumentacjaTechniczna.docx
@@ -64,11 +64,17 @@
     </w:p>
     <w:p>
       <w:pPr>
-        <w:spacing w:before="120" w:after="120"/>
-        <w:rPr>
-          <w:lang w:val="pl-PL"/>
-        </w:rPr>
-      </w:pPr>
+        <w:pStyle w:val="Heading1"/>
+        <w:rPr>
+          <w:lang w:val="pl-PL"/>
+        </w:rPr>
+      </w:pPr>
+      <w:r>
+        <w:rPr>
+          <w:lang w:val="pl-PL"/>
+        </w:rPr>
+        <w:t>Wstęp</w:t>
+      </w:r>
     </w:p>
     <w:p>
       <w:pPr>
@@ -173,6 +179,54 @@
           <w:lang w:val="pl-PL"/>
         </w:rPr>
       </w:pPr>
+    </w:p>
+    <w:p>
+      <w:pPr>
+        <w:pStyle w:val="Heading1"/>
+        <w:rPr>
+          <w:lang w:val="pl-PL"/>
+        </w:rPr>
+      </w:pPr>
+      <w:r>
+        <w:rPr>
+          <w:lang w:val="pl-PL"/>
+        </w:rPr>
+        <w:t>Technologie</w:t>
+      </w:r>
+    </w:p>
+    <w:p>
+      <w:pPr>
+        <w:spacing w:before="120" w:after="120"/>
+        <w:rPr>
+          <w:lang w:val="pl-PL"/>
+        </w:rPr>
+      </w:pPr>
+      <w:proofErr w:type="spellStart"/>
+      <w:r>
+        <w:rPr>
+          <w:lang w:val="pl-PL"/>
+        </w:rPr>
+        <w:t>Sss</w:t>
+      </w:r>
+      <w:proofErr w:type="spellEnd"/>
+    </w:p>
+    <w:p>
+      <w:pPr>
+        <w:spacing w:before="120" w:after="120"/>
+        <w:rPr>
+          <w:lang w:val="pl-PL"/>
+        </w:rPr>
+      </w:pPr>
+    </w:p>
+    <w:p>
+      <w:pPr>
+        <w:spacing w:before="120" w:after="120"/>
+        <w:rPr>
+          <w:lang w:val="pl-PL"/>
+        </w:rPr>
+      </w:pPr>
+      <w:bookmarkStart w:id="0" w:name="_GoBack"/>
+      <w:bookmarkEnd w:id="0"/>
     </w:p>
     <w:p>
       <w:pPr>
@@ -1907,12 +1961,21 @@
     <w:p>
       <w:pPr>
         <w:pStyle w:val="Heading2"/>
-      </w:pPr>
-      <w:r>
+        <w:rPr>
+          <w:lang w:val="pl-PL"/>
+        </w:rPr>
+      </w:pPr>
+      <w:r>
+        <w:rPr>
+          <w:lang w:val="pl-PL"/>
+        </w:rPr>
         <w:t xml:space="preserve">Class </w:t>
       </w:r>
       <w:proofErr w:type="spellStart"/>
       <w:r>
+        <w:rPr>
+          <w:lang w:val="pl-PL"/>
+        </w:rPr>
         <w:t>LoadCarDetail</w:t>
       </w:r>
       <w:proofErr w:type="spellEnd"/>
@@ -2150,12 +2213,21 @@
     <w:p>
       <w:pPr>
         <w:pStyle w:val="Heading2"/>
-      </w:pPr>
-      <w:r>
+        <w:rPr>
+          <w:lang w:val="pl-PL"/>
+        </w:rPr>
+      </w:pPr>
+      <w:r>
+        <w:rPr>
+          <w:lang w:val="pl-PL"/>
+        </w:rPr>
         <w:t xml:space="preserve">Class </w:t>
       </w:r>
       <w:proofErr w:type="spellStart"/>
       <w:r>
+        <w:rPr>
+          <w:lang w:val="pl-PL"/>
+        </w:rPr>
         <w:t>ExtractCarDetails</w:t>
       </w:r>
       <w:proofErr w:type="spellEnd"/>
@@ -2475,11 +2547,11 @@
     <w:p>
       <w:pPr>
         <w:spacing w:before="120" w:after="120"/>
-        <w:rPr>
-          <w:lang w:val="pl-PL"/>
-        </w:rPr>
-      </w:pPr>
-      <w:bookmarkStart w:id="0" w:name="_GoBack"/>
+        <w:jc w:val="center"/>
+        <w:rPr>
+          <w:lang w:val="pl-PL"/>
+        </w:rPr>
+      </w:pPr>
       <w:r>
         <w:rPr>
           <w:noProof/>
@@ -2527,7 +2599,6 @@
           </wp:inline>
         </w:drawing>
       </w:r>
-      <w:bookmarkEnd w:id="0"/>
     </w:p>
     <w:p>
       <w:pPr>
@@ -2568,6 +2639,7 @@
     <w:p>
       <w:pPr>
         <w:spacing w:before="120" w:after="120"/>
+        <w:jc w:val="center"/>
       </w:pPr>
       <w:r>
         <w:rPr>
@@ -2964,120 +3036,14 @@
         <w:rPr>
           <w:lang w:val="pl-PL"/>
         </w:rPr>
+        <w:lastRenderedPageBreak/>
         <w:t>Diagram klas</w:t>
       </w:r>
     </w:p>
     <w:p>
       <w:pPr>
         <w:spacing w:before="120" w:after="120"/>
-        <w:rPr>
-          <w:lang w:val="pl-PL"/>
-        </w:rPr>
-      </w:pPr>
-      <w:r>
-        <w:rPr>
-          <w:i/>
-          <w:lang w:val="pl-PL"/>
-        </w:rPr>
-        <w:t>Opis…</w:t>
-      </w:r>
-    </w:p>
-    <w:p>
-      <w:pPr>
-        <w:spacing w:before="120" w:after="120"/>
-        <w:rPr>
-          <w:lang w:val="pl-PL"/>
-        </w:rPr>
-      </w:pPr>
-    </w:p>
-    <w:p>
-      <w:pPr>
-        <w:spacing w:before="120" w:after="120"/>
-        <w:rPr>
-          <w:lang w:val="pl-PL"/>
-        </w:rPr>
-      </w:pPr>
-    </w:p>
-    <w:p>
-      <w:pPr>
-        <w:spacing w:before="120" w:after="120"/>
-        <w:rPr>
-          <w:lang w:val="pl-PL"/>
-        </w:rPr>
-      </w:pPr>
-    </w:p>
-    <w:p>
-      <w:pPr>
-        <w:spacing w:before="120" w:after="120"/>
-        <w:rPr>
-          <w:lang w:val="pl-PL"/>
-        </w:rPr>
-      </w:pPr>
-    </w:p>
-    <w:p>
-      <w:pPr>
-        <w:spacing w:before="120" w:after="120"/>
-        <w:rPr>
-          <w:lang w:val="pl-PL"/>
-        </w:rPr>
-      </w:pPr>
-    </w:p>
-    <w:p>
-      <w:pPr>
-        <w:spacing w:before="120" w:after="120"/>
-        <w:rPr>
-          <w:lang w:val="pl-PL"/>
-        </w:rPr>
-      </w:pPr>
-    </w:p>
-    <w:p>
-      <w:pPr>
-        <w:pStyle w:val="Heading1"/>
-        <w:rPr>
-          <w:lang w:val="pl-PL"/>
-        </w:rPr>
-      </w:pPr>
-      <w:r>
-        <w:rPr>
-          <w:lang w:val="pl-PL"/>
-        </w:rPr>
-        <w:lastRenderedPageBreak/>
-        <w:t xml:space="preserve">Projekt </w:t>
-      </w:r>
-      <w:proofErr w:type="spellStart"/>
-      <w:r>
-        <w:rPr>
-          <w:lang w:val="pl-PL"/>
-        </w:rPr>
-        <w:t>DWH.Storage</w:t>
-      </w:r>
-      <w:proofErr w:type="spellEnd"/>
-    </w:p>
-    <w:p>
-      <w:pPr>
-        <w:pStyle w:val="Heading2"/>
-        <w:rPr>
-          <w:lang w:val="pl-PL"/>
-        </w:rPr>
-      </w:pPr>
-    </w:p>
-    <w:p>
-      <w:pPr>
-        <w:pStyle w:val="Heading2"/>
-        <w:rPr>
-          <w:lang w:val="pl-PL"/>
-        </w:rPr>
-      </w:pPr>
-      <w:r>
-        <w:rPr>
-          <w:lang w:val="pl-PL"/>
-        </w:rPr>
-        <w:t>Diagram klas</w:t>
-      </w:r>
-    </w:p>
-    <w:p>
-      <w:pPr>
-        <w:spacing w:before="120" w:after="120"/>
+        <w:jc w:val="center"/>
         <w:rPr>
           <w:lang w:val="pl-PL"/>
         </w:rPr>
@@ -3089,9 +3055,9 @@
         </w:rPr>
         <w:drawing>
           <wp:inline distT="0" distB="0" distL="0" distR="0">
-            <wp:extent cx="5943600" cy="4323715"/>
-            <wp:effectExtent l="0" t="0" r="0" b="635"/>
-            <wp:docPr id="7" name="Picture 7"/>
+            <wp:extent cx="3838965" cy="4520489"/>
+            <wp:effectExtent l="0" t="0" r="0" b="0"/>
+            <wp:docPr id="8" name="Picture 8"/>
             <wp:cNvGraphicFramePr>
               <a:graphicFrameLocks xmlns:a="http://schemas.openxmlformats.org/drawingml/2006/main" noChangeAspect="1"/>
             </wp:cNvGraphicFramePr>
@@ -3099,7 +3065,7 @@
               <a:graphicData uri="http://schemas.openxmlformats.org/drawingml/2006/picture">
                 <pic:pic xmlns:pic="http://schemas.openxmlformats.org/drawingml/2006/picture">
                   <pic:nvPicPr>
-                    <pic:cNvPr id="7" name="ClassDiagram1_2.png"/>
+                    <pic:cNvPr id="8" name="ClassDiagram2.png"/>
                     <pic:cNvPicPr/>
                   </pic:nvPicPr>
                   <pic:blipFill>
@@ -3117,7 +3083,7 @@
                   <pic:spPr>
                     <a:xfrm>
                       <a:off x="0" y="0"/>
-                      <a:ext cx="5943600" cy="4323715"/>
+                      <a:ext cx="3838965" cy="4520489"/>
                     </a:xfrm>
                     <a:prstGeom prst="rect">
                       <a:avLst/>
@@ -3133,8 +3099,491 @@
     <w:p>
       <w:pPr>
         <w:pStyle w:val="Heading2"/>
-      </w:pPr>
-      <w:r>
+        <w:rPr>
+          <w:lang w:val="pl-PL"/>
+        </w:rPr>
+      </w:pPr>
+    </w:p>
+    <w:p>
+      <w:pPr>
+        <w:pStyle w:val="Heading2"/>
+      </w:pPr>
+      <w:r>
+        <w:t>Class A</w:t>
+      </w:r>
+      <w:r>
+        <w:t>pp (</w:t>
+      </w:r>
+      <w:proofErr w:type="spellStart"/>
+      <w:r>
+        <w:t>Xaml</w:t>
+      </w:r>
+      <w:proofErr w:type="spellEnd"/>
+      <w:r>
+        <w:t>)</w:t>
+      </w:r>
+    </w:p>
+    <w:p>
+      <w:pPr>
+        <w:rPr>
+          <w:lang w:val="pl-PL"/>
+        </w:rPr>
+      </w:pPr>
+      <w:r>
+        <w:rPr>
+          <w:lang w:val="pl-PL"/>
+        </w:rPr>
+        <w:t>Klasa pozwala na uruchomienie g</w:t>
+      </w:r>
+      <w:r>
+        <w:rPr>
+          <w:lang w:val="pl-PL"/>
+        </w:rPr>
+        <w:t xml:space="preserve">łównego okna </w:t>
+      </w:r>
+      <w:proofErr w:type="spellStart"/>
+      <w:r>
+        <w:rPr>
+          <w:i/>
+          <w:lang w:val="pl-PL"/>
+        </w:rPr>
+        <w:t>MainWindow.xaml</w:t>
+      </w:r>
+      <w:proofErr w:type="spellEnd"/>
+      <w:r>
+        <w:rPr>
+          <w:lang w:val="pl-PL"/>
+        </w:rPr>
+        <w:t xml:space="preserve">. </w:t>
+      </w:r>
+      <w:r>
+        <w:rPr>
+          <w:lang w:val="pl-PL"/>
+        </w:rPr>
+        <w:t xml:space="preserve">Elementem </w:t>
+      </w:r>
+      <w:proofErr w:type="spellStart"/>
+      <w:r>
+        <w:rPr>
+          <w:lang w:val="pl-PL"/>
+        </w:rPr>
+        <w:t>root</w:t>
+      </w:r>
+      <w:proofErr w:type="spellEnd"/>
+      <w:r>
+        <w:rPr>
+          <w:lang w:val="pl-PL"/>
+        </w:rPr>
+        <w:t xml:space="preserve"> tego pliku jest element ‘Application’ – początek aplikacji. Użyty atrybut  ‘</w:t>
+      </w:r>
+      <w:proofErr w:type="spellStart"/>
+      <w:r>
+        <w:rPr>
+          <w:lang w:val="pl-PL"/>
+        </w:rPr>
+        <w:t>StartupUri</w:t>
+      </w:r>
+      <w:proofErr w:type="spellEnd"/>
+      <w:r>
+        <w:rPr>
+          <w:lang w:val="pl-PL"/>
+        </w:rPr>
+        <w:t xml:space="preserve">’ określa, które okno ma być otwarte w dalszym kroku. Domyślnie jest to plik </w:t>
+      </w:r>
+      <w:proofErr w:type="spellStart"/>
+      <w:r>
+        <w:rPr>
+          <w:i/>
+          <w:lang w:val="pl-PL"/>
+        </w:rPr>
+        <w:t>MainWindow.xaml</w:t>
+      </w:r>
+      <w:proofErr w:type="spellEnd"/>
+      <w:r>
+        <w:rPr>
+          <w:i/>
+          <w:lang w:val="pl-PL"/>
+        </w:rPr>
+        <w:t>.</w:t>
+      </w:r>
+      <w:r>
+        <w:rPr>
+          <w:lang w:val="pl-PL"/>
+        </w:rPr>
+        <w:t xml:space="preserve"> </w:t>
+      </w:r>
+      <w:r>
+        <w:rPr>
+          <w:lang w:val="pl-PL"/>
+        </w:rPr>
+        <w:t xml:space="preserve"> </w:t>
+      </w:r>
+    </w:p>
+    <w:p>
+      <w:pPr>
+        <w:rPr>
+          <w:lang w:val="pl-PL"/>
+        </w:rPr>
+      </w:pPr>
+    </w:p>
+    <w:p>
+      <w:pPr>
+        <w:pStyle w:val="Heading2"/>
+      </w:pPr>
+      <w:r>
+        <w:t xml:space="preserve">Class </w:t>
+      </w:r>
+      <w:proofErr w:type="spellStart"/>
+      <w:r>
+        <w:t>MainWindow</w:t>
+      </w:r>
+      <w:proofErr w:type="spellEnd"/>
+      <w:r>
+        <w:t xml:space="preserve"> (</w:t>
+      </w:r>
+      <w:proofErr w:type="spellStart"/>
+      <w:r>
+        <w:t>Xaml</w:t>
+      </w:r>
+      <w:proofErr w:type="spellEnd"/>
+      <w:r>
+        <w:t>)</w:t>
+      </w:r>
+    </w:p>
+    <w:p>
+      <w:pPr>
+        <w:spacing w:before="120" w:after="120"/>
+        <w:rPr>
+          <w:lang w:val="pl-PL"/>
+        </w:rPr>
+      </w:pPr>
+      <w:r>
+        <w:rPr>
+          <w:lang w:val="pl-PL"/>
+        </w:rPr>
+        <w:t xml:space="preserve">Klasa dziedziczy po klasie </w:t>
+      </w:r>
+      <w:proofErr w:type="spellStart"/>
+      <w:r>
+        <w:rPr>
+          <w:i/>
+          <w:lang w:val="pl-PL"/>
+        </w:rPr>
+        <w:t>System.Windows.Window</w:t>
+      </w:r>
+      <w:proofErr w:type="spellEnd"/>
+      <w:r>
+        <w:rPr>
+          <w:lang w:val="pl-PL"/>
+        </w:rPr>
+        <w:t xml:space="preserve">. </w:t>
+      </w:r>
+      <w:r>
+        <w:rPr>
+          <w:lang w:val="pl-PL"/>
+        </w:rPr>
+        <w:t xml:space="preserve">Elementem </w:t>
+      </w:r>
+      <w:proofErr w:type="spellStart"/>
+      <w:r>
+        <w:rPr>
+          <w:lang w:val="pl-PL"/>
+        </w:rPr>
+        <w:t>root</w:t>
+      </w:r>
+      <w:proofErr w:type="spellEnd"/>
+      <w:r>
+        <w:rPr>
+          <w:lang w:val="pl-PL"/>
+        </w:rPr>
+        <w:t xml:space="preserve"> tego pliku jest element ‘</w:t>
+      </w:r>
+      <w:proofErr w:type="spellStart"/>
+      <w:r>
+        <w:rPr>
+          <w:lang w:val="pl-PL"/>
+        </w:rPr>
+        <w:t>Window</w:t>
+      </w:r>
+      <w:proofErr w:type="spellEnd"/>
+      <w:r>
+        <w:rPr>
+          <w:lang w:val="pl-PL"/>
+        </w:rPr>
+        <w:t>’. Wewnątrz znajduje się element ‘</w:t>
+      </w:r>
+      <w:proofErr w:type="spellStart"/>
+      <w:r>
+        <w:rPr>
+          <w:lang w:val="pl-PL"/>
+        </w:rPr>
+        <w:t>Grid</w:t>
+      </w:r>
+      <w:proofErr w:type="spellEnd"/>
+      <w:r>
+        <w:rPr>
+          <w:lang w:val="pl-PL"/>
+        </w:rPr>
+        <w:t>’, który tworzy zawartość okna poprzez zagnieżdżenie odpowiednich kontrolek UI tj. przyciski, tabela, pole tekstowe.</w:t>
+      </w:r>
+    </w:p>
+    <w:p>
+      <w:pPr>
+        <w:spacing w:before="120" w:after="120"/>
+        <w:rPr>
+          <w:lang w:val="pl-PL"/>
+        </w:rPr>
+      </w:pPr>
+    </w:p>
+    <w:p>
+      <w:pPr>
+        <w:pStyle w:val="Heading2"/>
+      </w:pPr>
+      <w:r>
+        <w:lastRenderedPageBreak/>
+        <w:t xml:space="preserve">Class </w:t>
+      </w:r>
+      <w:proofErr w:type="spellStart"/>
+      <w:r>
+        <w:t>StringEmptyConverter</w:t>
+      </w:r>
+      <w:proofErr w:type="spellEnd"/>
+    </w:p>
+    <w:p>
+      <w:pPr>
+        <w:spacing w:before="120" w:after="120"/>
+        <w:rPr>
+          <w:lang w:val="pl-PL"/>
+        </w:rPr>
+      </w:pPr>
+      <w:r>
+        <w:rPr>
+          <w:lang w:val="pl-PL"/>
+        </w:rPr>
+        <w:t xml:space="preserve">Klasa implementuje interfejs </w:t>
+      </w:r>
+      <w:proofErr w:type="spellStart"/>
+      <w:r>
+        <w:rPr>
+          <w:i/>
+          <w:lang w:val="pl-PL"/>
+        </w:rPr>
+        <w:t>IValueConverter</w:t>
+      </w:r>
+      <w:proofErr w:type="spellEnd"/>
+      <w:r>
+        <w:rPr>
+          <w:lang w:val="pl-PL"/>
+        </w:rPr>
+        <w:t xml:space="preserve"> i jest klasą po</w:t>
+      </w:r>
+      <w:r>
+        <w:rPr>
+          <w:lang w:val="pl-PL"/>
+        </w:rPr>
+        <w:t xml:space="preserve">mocniczą. Zaimplementowana metoda </w:t>
+      </w:r>
+      <w:proofErr w:type="spellStart"/>
+      <w:r>
+        <w:rPr>
+          <w:i/>
+          <w:lang w:val="pl-PL"/>
+        </w:rPr>
+        <w:t>Covert</w:t>
+      </w:r>
+      <w:proofErr w:type="spellEnd"/>
+      <w:r>
+        <w:rPr>
+          <w:i/>
+          <w:lang w:val="pl-PL"/>
+        </w:rPr>
+        <w:t>()</w:t>
+      </w:r>
+      <w:r>
+        <w:rPr>
+          <w:lang w:val="pl-PL"/>
+        </w:rPr>
+        <w:t xml:space="preserve"> pozwala na przypisanie w miejscu pustej wartości napisu ‘N/A’ (</w:t>
+      </w:r>
+      <w:r>
+        <w:rPr>
+          <w:i/>
+          <w:lang w:val="pl-PL"/>
+        </w:rPr>
+        <w:t xml:space="preserve">not </w:t>
+      </w:r>
+      <w:proofErr w:type="spellStart"/>
+      <w:r>
+        <w:rPr>
+          <w:i/>
+          <w:lang w:val="pl-PL"/>
+        </w:rPr>
+        <w:t>available</w:t>
+      </w:r>
+      <w:proofErr w:type="spellEnd"/>
+      <w:r>
+        <w:rPr>
+          <w:lang w:val="pl-PL"/>
+        </w:rPr>
+        <w:t>) oraz transformację występującej wartości do ‘</w:t>
+      </w:r>
+      <w:proofErr w:type="spellStart"/>
+      <w:r>
+        <w:rPr>
+          <w:lang w:val="pl-PL"/>
+        </w:rPr>
+        <w:t>Title</w:t>
+      </w:r>
+      <w:proofErr w:type="spellEnd"/>
+      <w:r>
+        <w:rPr>
+          <w:lang w:val="pl-PL"/>
+        </w:rPr>
+        <w:t xml:space="preserve"> Case’ notacji.</w:t>
+      </w:r>
+    </w:p>
+    <w:p>
+      <w:pPr>
+        <w:spacing w:before="120" w:after="120"/>
+        <w:rPr>
+          <w:lang w:val="pl-PL"/>
+        </w:rPr>
+      </w:pPr>
+    </w:p>
+    <w:p>
+      <w:pPr>
+        <w:spacing w:before="120" w:after="120"/>
+        <w:rPr>
+          <w:lang w:val="pl-PL"/>
+        </w:rPr>
+      </w:pPr>
+    </w:p>
+    <w:p>
+      <w:pPr>
+        <w:spacing w:before="120" w:after="120"/>
+        <w:rPr>
+          <w:lang w:val="pl-PL"/>
+        </w:rPr>
+      </w:pPr>
+    </w:p>
+    <w:p>
+      <w:pPr>
+        <w:spacing w:before="120" w:after="120"/>
+        <w:rPr>
+          <w:lang w:val="pl-PL"/>
+        </w:rPr>
+      </w:pPr>
+    </w:p>
+    <w:p>
+      <w:pPr>
+        <w:spacing w:before="120" w:after="120"/>
+        <w:rPr>
+          <w:lang w:val="pl-PL"/>
+        </w:rPr>
+      </w:pPr>
+    </w:p>
+    <w:p>
+      <w:pPr>
+        <w:spacing w:before="120" w:after="120"/>
+        <w:rPr>
+          <w:lang w:val="pl-PL"/>
+        </w:rPr>
+      </w:pPr>
+    </w:p>
+    <w:p>
+      <w:pPr>
+        <w:pStyle w:val="Heading1"/>
+      </w:pPr>
+      <w:proofErr w:type="spellStart"/>
+      <w:r>
+        <w:t>Projekt</w:t>
+      </w:r>
+      <w:proofErr w:type="spellEnd"/>
+      <w:r>
+        <w:t xml:space="preserve"> </w:t>
+      </w:r>
+      <w:proofErr w:type="spellStart"/>
+      <w:r>
+        <w:t>DWH.Storage</w:t>
+      </w:r>
+      <w:proofErr w:type="spellEnd"/>
+    </w:p>
+    <w:p>
+      <w:pPr>
+        <w:pStyle w:val="Heading2"/>
+      </w:pPr>
+    </w:p>
+    <w:p>
+      <w:pPr>
+        <w:pStyle w:val="Heading2"/>
+      </w:pPr>
+      <w:r>
+        <w:t xml:space="preserve">Diagram </w:t>
+      </w:r>
+      <w:proofErr w:type="spellStart"/>
+      <w:r>
+        <w:t>klas</w:t>
+      </w:r>
+      <w:proofErr w:type="spellEnd"/>
+    </w:p>
+    <w:p>
+      <w:pPr>
+        <w:spacing w:before="120" w:after="120"/>
+        <w:jc w:val="center"/>
+      </w:pPr>
+      <w:r>
+        <w:rPr>
+          <w:noProof/>
+        </w:rPr>
+        <w:drawing>
+          <wp:inline distT="0" distB="0" distL="0" distR="0">
+            <wp:extent cx="4520489" cy="4322070"/>
+            <wp:effectExtent l="0" t="0" r="0" b="2540"/>
+            <wp:docPr id="1" name="Picture 1"/>
+            <wp:cNvGraphicFramePr>
+              <a:graphicFrameLocks xmlns:a="http://schemas.openxmlformats.org/drawingml/2006/main" noChangeAspect="1"/>
+            </wp:cNvGraphicFramePr>
+            <a:graphic xmlns:a="http://schemas.openxmlformats.org/drawingml/2006/main">
+              <a:graphicData uri="http://schemas.openxmlformats.org/drawingml/2006/picture">
+                <pic:pic xmlns:pic="http://schemas.openxmlformats.org/drawingml/2006/picture">
+                  <pic:nvPicPr>
+                    <pic:cNvPr id="1" name="ClassDiagram1.png"/>
+                    <pic:cNvPicPr/>
+                  </pic:nvPicPr>
+                  <pic:blipFill>
+                    <a:blip r:embed="rId14">
+                      <a:extLst>
+                        <a:ext uri="{28A0092B-C50C-407E-A947-70E740481C1C}">
+                          <a14:useLocalDpi xmlns:a14="http://schemas.microsoft.com/office/drawing/2010/main" val="0"/>
+                        </a:ext>
+                      </a:extLst>
+                    </a:blip>
+                    <a:stretch>
+                      <a:fillRect/>
+                    </a:stretch>
+                  </pic:blipFill>
+                  <pic:spPr>
+                    <a:xfrm>
+                      <a:off x="0" y="0"/>
+                      <a:ext cx="4520489" cy="4322070"/>
+                    </a:xfrm>
+                    <a:prstGeom prst="rect">
+                      <a:avLst/>
+                    </a:prstGeom>
+                  </pic:spPr>
+                </pic:pic>
+              </a:graphicData>
+            </a:graphic>
+          </wp:inline>
+        </w:drawing>
+      </w:r>
+    </w:p>
+    <w:p>
+      <w:pPr>
+        <w:pStyle w:val="Heading2"/>
+      </w:pPr>
+      <w:r>
+        <w:lastRenderedPageBreak/>
         <w:t xml:space="preserve">Interface </w:t>
       </w:r>
       <w:proofErr w:type="spellStart"/>
@@ -3158,27 +3607,48 @@
       <w:pPr>
         <w:spacing w:before="120" w:after="120"/>
         <w:rPr>
-          <w:i/>
-        </w:rPr>
-      </w:pPr>
-      <w:proofErr w:type="spellStart"/>
-      <w:r>
-        <w:rPr>
-          <w:i/>
-        </w:rPr>
-        <w:t>Opis</w:t>
-      </w:r>
-      <w:proofErr w:type="spellEnd"/>
-      <w:r>
-        <w:rPr>
-          <w:i/>
-        </w:rPr>
-        <w:t>…</w:t>
-      </w:r>
-    </w:p>
-    <w:p>
-      <w:pPr>
-        <w:spacing w:before="120" w:after="120"/>
+          <w:lang w:val="pl-PL"/>
+        </w:rPr>
+      </w:pPr>
+      <w:r>
+        <w:rPr>
+          <w:lang w:val="pl-PL"/>
+        </w:rPr>
+        <w:t>Deklaruje sk</w:t>
+      </w:r>
+      <w:r>
+        <w:rPr>
+          <w:lang w:val="pl-PL"/>
+        </w:rPr>
+        <w:t xml:space="preserve">ładowe </w:t>
+      </w:r>
+      <w:r>
+        <w:rPr>
+          <w:lang w:val="pl-PL"/>
+        </w:rPr>
+        <w:t xml:space="preserve">metody użyte do współpracy z funkcjami które udostępnia </w:t>
+      </w:r>
+      <w:proofErr w:type="spellStart"/>
+      <w:r>
+        <w:rPr>
+          <w:lang w:val="pl-PL"/>
+        </w:rPr>
+        <w:t>Entity</w:t>
+      </w:r>
+      <w:proofErr w:type="spellEnd"/>
+      <w:r>
+        <w:rPr>
+          <w:lang w:val="pl-PL"/>
+        </w:rPr>
+        <w:t xml:space="preserve"> Framework.</w:t>
+      </w:r>
+    </w:p>
+    <w:p>
+      <w:pPr>
+        <w:spacing w:before="120" w:after="120"/>
+        <w:rPr>
+          <w:lang w:val="pl-PL"/>
+        </w:rPr>
       </w:pPr>
     </w:p>
     <w:p>
@@ -3197,29 +3667,363 @@
     <w:p>
       <w:pPr>
         <w:spacing w:before="120" w:after="120"/>
-        <w:rPr>
-          <w:i/>
-        </w:rPr>
-      </w:pPr>
-      <w:proofErr w:type="spellStart"/>
-      <w:r>
-        <w:rPr>
-          <w:i/>
-        </w:rPr>
-        <w:t>Opis</w:t>
-      </w:r>
-      <w:proofErr w:type="spellEnd"/>
-      <w:r>
-        <w:rPr>
-          <w:i/>
-        </w:rPr>
-        <w:t>…</w:t>
-      </w:r>
-    </w:p>
-    <w:p>
-      <w:pPr>
-        <w:spacing w:before="120" w:after="120"/>
-      </w:pPr>
+      </w:pPr>
+      <w:proofErr w:type="spellStart"/>
+      <w:r>
+        <w:t>Klasa</w:t>
+      </w:r>
+      <w:proofErr w:type="spellEnd"/>
+      <w:r>
+        <w:t xml:space="preserve"> </w:t>
+      </w:r>
+      <w:proofErr w:type="spellStart"/>
+      <w:r>
+        <w:t>implementuje</w:t>
+      </w:r>
+      <w:proofErr w:type="spellEnd"/>
+      <w:r>
+        <w:t xml:space="preserve"> </w:t>
+      </w:r>
+      <w:proofErr w:type="spellStart"/>
+      <w:r>
+        <w:t>interfejs</w:t>
+      </w:r>
+      <w:proofErr w:type="spellEnd"/>
+      <w:r>
+        <w:t xml:space="preserve"> </w:t>
+      </w:r>
+      <w:proofErr w:type="spellStart"/>
+      <w:r>
+        <w:rPr>
+          <w:i/>
+        </w:rPr>
+        <w:t>IGenericRepository</w:t>
+      </w:r>
+      <w:proofErr w:type="spellEnd"/>
+      <w:r>
+        <w:t xml:space="preserve"> </w:t>
+      </w:r>
+      <w:proofErr w:type="spellStart"/>
+      <w:r>
+        <w:t>typ</w:t>
+      </w:r>
+      <w:r>
+        <w:t>u</w:t>
+      </w:r>
+      <w:proofErr w:type="spellEnd"/>
+      <w:r>
+        <w:t xml:space="preserve"> </w:t>
+      </w:r>
+      <w:proofErr w:type="spellStart"/>
+      <w:r>
+        <w:rPr>
+          <w:i/>
+        </w:rPr>
+        <w:t>LoadCarDetail</w:t>
+      </w:r>
+      <w:proofErr w:type="spellEnd"/>
+      <w:r>
+        <w:t xml:space="preserve">. </w:t>
+      </w:r>
+      <w:proofErr w:type="spellStart"/>
+      <w:r>
+        <w:t>Konstruktor</w:t>
+      </w:r>
+      <w:proofErr w:type="spellEnd"/>
+      <w:r>
+        <w:t xml:space="preserve"> </w:t>
+      </w:r>
+      <w:proofErr w:type="spellStart"/>
+      <w:r>
+        <w:rPr>
+          <w:i/>
+        </w:rPr>
+        <w:t>CarDetailsRepository</w:t>
+      </w:r>
+      <w:proofErr w:type="spellEnd"/>
+      <w:r>
+        <w:t xml:space="preserve"> </w:t>
+      </w:r>
+      <w:proofErr w:type="spellStart"/>
+      <w:r>
+        <w:t>inicjuje</w:t>
+      </w:r>
+      <w:proofErr w:type="spellEnd"/>
+      <w:r>
+        <w:t xml:space="preserve"> pole </w:t>
+      </w:r>
+      <w:r>
+        <w:rPr>
+          <w:i/>
+        </w:rPr>
+        <w:t>context</w:t>
+      </w:r>
+      <w:r>
+        <w:t xml:space="preserve">, </w:t>
+      </w:r>
+      <w:proofErr w:type="spellStart"/>
+      <w:r>
+        <w:t>które</w:t>
+      </w:r>
+      <w:proofErr w:type="spellEnd"/>
+      <w:r>
+        <w:t xml:space="preserve"> jest </w:t>
+      </w:r>
+      <w:proofErr w:type="spellStart"/>
+      <w:r>
+        <w:t>obiektem</w:t>
+      </w:r>
+      <w:proofErr w:type="spellEnd"/>
+      <w:r>
+        <w:t xml:space="preserve"> </w:t>
+      </w:r>
+      <w:proofErr w:type="spellStart"/>
+      <w:r>
+        <w:t>bazy</w:t>
+      </w:r>
+      <w:proofErr w:type="spellEnd"/>
+      <w:r>
+        <w:t>.</w:t>
+      </w:r>
+    </w:p>
+    <w:p>
+      <w:pPr>
+        <w:spacing w:before="120" w:after="120"/>
+        <w:rPr>
+          <w:lang w:val="pl-PL"/>
+        </w:rPr>
+      </w:pPr>
+      <w:r>
+        <w:rPr>
+          <w:lang w:val="pl-PL"/>
+        </w:rPr>
+        <w:t xml:space="preserve">Metoda </w:t>
+      </w:r>
+      <w:r>
+        <w:rPr>
+          <w:i/>
+          <w:lang w:val="pl-PL"/>
+        </w:rPr>
+        <w:t>Insert</w:t>
+      </w:r>
+      <w:r>
+        <w:rPr>
+          <w:i/>
+          <w:lang w:val="pl-PL"/>
+        </w:rPr>
+        <w:t>()</w:t>
+      </w:r>
+      <w:r>
+        <w:rPr>
+          <w:lang w:val="pl-PL"/>
+        </w:rPr>
+        <w:t xml:space="preserve"> </w:t>
+      </w:r>
+      <w:r>
+        <w:rPr>
+          <w:lang w:val="pl-PL"/>
+        </w:rPr>
+        <w:t>jest odpowiedzialna za dodanie nowego ogłoszenia d</w:t>
+      </w:r>
+      <w:r>
+        <w:rPr>
+          <w:lang w:val="pl-PL"/>
+        </w:rPr>
+        <w:t xml:space="preserve">o bazy MS SQL. Przed dodaniem nowego wpisu, weryfikowana jest obecność ogłoszenia w bazie. W przypadku pojawienia się duplikatu informacji, ogłoszenie zostaje </w:t>
+      </w:r>
+      <w:proofErr w:type="spellStart"/>
+      <w:r>
+        <w:rPr>
+          <w:lang w:val="pl-PL"/>
+        </w:rPr>
+        <w:t>zingnorowane</w:t>
+      </w:r>
+      <w:proofErr w:type="spellEnd"/>
+      <w:r>
+        <w:rPr>
+          <w:lang w:val="pl-PL"/>
+        </w:rPr>
+        <w:t>.</w:t>
+      </w:r>
+    </w:p>
+    <w:p>
+      <w:pPr>
+        <w:spacing w:before="120" w:after="120"/>
+        <w:rPr>
+          <w:lang w:val="pl-PL"/>
+        </w:rPr>
+      </w:pPr>
+      <w:r>
+        <w:rPr>
+          <w:lang w:val="pl-PL"/>
+        </w:rPr>
+        <w:t xml:space="preserve">Metoda </w:t>
+      </w:r>
+      <w:proofErr w:type="spellStart"/>
+      <w:r>
+        <w:rPr>
+          <w:i/>
+          <w:lang w:val="pl-PL"/>
+        </w:rPr>
+        <w:t>SelectAll</w:t>
+      </w:r>
+      <w:proofErr w:type="spellEnd"/>
+      <w:r>
+        <w:rPr>
+          <w:i/>
+          <w:lang w:val="pl-PL"/>
+        </w:rPr>
+        <w:t>()</w:t>
+      </w:r>
+      <w:r>
+        <w:rPr>
+          <w:lang w:val="pl-PL"/>
+        </w:rPr>
+        <w:t xml:space="preserve"> służy do pobrania wszystkich rekordów tabeli  ‘</w:t>
+      </w:r>
+      <w:proofErr w:type="spellStart"/>
+      <w:r>
+        <w:rPr>
+          <w:lang w:val="pl-PL"/>
+        </w:rPr>
+        <w:t>CarDetails</w:t>
+      </w:r>
+      <w:proofErr w:type="spellEnd"/>
+      <w:r>
+        <w:rPr>
+          <w:lang w:val="pl-PL"/>
+        </w:rPr>
+        <w:t xml:space="preserve">’. Otrzymane dane tworzą kolekcję typu </w:t>
+      </w:r>
+      <w:proofErr w:type="spellStart"/>
+      <w:r>
+        <w:rPr>
+          <w:i/>
+          <w:lang w:val="pl-PL"/>
+        </w:rPr>
+        <w:t>LoadCarDetail</w:t>
+      </w:r>
+      <w:proofErr w:type="spellEnd"/>
+      <w:r>
+        <w:rPr>
+          <w:lang w:val="pl-PL"/>
+        </w:rPr>
+        <w:t xml:space="preserve">, co pozwala w łatwy sposób na iterację wszystkich ogłoszeń.  </w:t>
+      </w:r>
+    </w:p>
+    <w:p>
+      <w:pPr>
+        <w:spacing w:before="120" w:after="120"/>
+        <w:rPr>
+          <w:lang w:val="pl-PL"/>
+        </w:rPr>
+      </w:pPr>
+      <w:r>
+        <w:rPr>
+          <w:lang w:val="pl-PL"/>
+        </w:rPr>
+        <w:t xml:space="preserve">Metoda </w:t>
+      </w:r>
+      <w:proofErr w:type="spellStart"/>
+      <w:r>
+        <w:rPr>
+          <w:i/>
+          <w:lang w:val="pl-PL"/>
+        </w:rPr>
+        <w:t>Find</w:t>
+      </w:r>
+      <w:proofErr w:type="spellEnd"/>
+      <w:r>
+        <w:rPr>
+          <w:i/>
+          <w:lang w:val="pl-PL"/>
+        </w:rPr>
+        <w:t>()</w:t>
+      </w:r>
+      <w:r>
+        <w:rPr>
+          <w:lang w:val="pl-PL"/>
+        </w:rPr>
+        <w:t xml:space="preserve"> pozwala za p</w:t>
+      </w:r>
+      <w:r>
+        <w:rPr>
+          <w:lang w:val="pl-PL"/>
+        </w:rPr>
+        <w:t xml:space="preserve">omocą parametru wejściowego </w:t>
+      </w:r>
+      <w:proofErr w:type="spellStart"/>
+      <w:r>
+        <w:rPr>
+          <w:i/>
+          <w:lang w:val="pl-PL"/>
+        </w:rPr>
+        <w:t>prediction</w:t>
+      </w:r>
+      <w:proofErr w:type="spellEnd"/>
+      <w:r>
+        <w:rPr>
+          <w:lang w:val="pl-PL"/>
+        </w:rPr>
+        <w:t xml:space="preserve"> na zwrócenie podzbioru ogłoszeń według określonego kryterium. </w:t>
+      </w:r>
+    </w:p>
+    <w:p>
+      <w:pPr>
+        <w:spacing w:before="120" w:after="120"/>
+        <w:rPr>
+          <w:lang w:val="pl-PL"/>
+        </w:rPr>
+      </w:pPr>
+      <w:r>
+        <w:rPr>
+          <w:lang w:val="pl-PL"/>
+        </w:rPr>
+        <w:t xml:space="preserve">Metoda </w:t>
+      </w:r>
+      <w:proofErr w:type="spellStart"/>
+      <w:r>
+        <w:rPr>
+          <w:i/>
+          <w:lang w:val="pl-PL"/>
+        </w:rPr>
+        <w:t>SaveChanges</w:t>
+      </w:r>
+      <w:proofErr w:type="spellEnd"/>
+      <w:r>
+        <w:rPr>
+          <w:i/>
+          <w:lang w:val="pl-PL"/>
+        </w:rPr>
+        <w:t>()</w:t>
+      </w:r>
+      <w:r>
+        <w:rPr>
+          <w:lang w:val="pl-PL"/>
+        </w:rPr>
+        <w:t xml:space="preserve"> zapisuje zmiany</w:t>
+      </w:r>
+      <w:r>
+        <w:rPr>
+          <w:lang w:val="pl-PL"/>
+        </w:rPr>
+        <w:t xml:space="preserve"> które zostały dokonane na obiekcie bazy – </w:t>
+      </w:r>
+      <w:proofErr w:type="spellStart"/>
+      <w:r>
+        <w:rPr>
+          <w:i/>
+          <w:lang w:val="pl-PL"/>
+        </w:rPr>
+        <w:t>context</w:t>
+      </w:r>
+      <w:proofErr w:type="spellEnd"/>
+      <w:r>
+        <w:rPr>
+          <w:lang w:val="pl-PL"/>
+        </w:rPr>
+        <w:t>.</w:t>
+      </w:r>
     </w:p>
     <w:p>
       <w:pPr>
@@ -3237,30 +4041,275 @@
     <w:p>
       <w:pPr>
         <w:spacing w:before="120" w:after="120"/>
-      </w:pPr>
-      <w:proofErr w:type="spellStart"/>
-      <w:r>
-        <w:rPr>
-          <w:i/>
-        </w:rPr>
-        <w:t>Opis</w:t>
-      </w:r>
-      <w:proofErr w:type="spellEnd"/>
-      <w:r>
-        <w:rPr>
-          <w:i/>
-        </w:rPr>
-        <w:t>…</w:t>
-      </w:r>
-    </w:p>
-    <w:p>
-      <w:pPr>
-        <w:spacing w:before="120" w:after="120"/>
-      </w:pPr>
-    </w:p>
-    <w:p>
-      <w:pPr>
-        <w:spacing w:before="120" w:after="120"/>
+        <w:rPr>
+          <w:lang w:val="pl-PL"/>
+        </w:rPr>
+      </w:pPr>
+      <w:r>
+        <w:rPr>
+          <w:lang w:val="pl-PL"/>
+        </w:rPr>
+        <w:t xml:space="preserve">Klasa </w:t>
+      </w:r>
+      <w:r>
+        <w:rPr>
+          <w:lang w:val="pl-PL"/>
+        </w:rPr>
+        <w:t xml:space="preserve">dziedziczy po klasie </w:t>
+      </w:r>
+      <w:proofErr w:type="spellStart"/>
+      <w:r>
+        <w:rPr>
+          <w:i/>
+          <w:lang w:val="pl-PL"/>
+        </w:rPr>
+        <w:t>DBContext</w:t>
+      </w:r>
+      <w:proofErr w:type="spellEnd"/>
+      <w:r>
+        <w:rPr>
+          <w:lang w:val="pl-PL"/>
+        </w:rPr>
+        <w:t xml:space="preserve"> i utworzone w niej obiekty odpowiadają fizycznej bazie danych. </w:t>
+      </w:r>
+      <w:r>
+        <w:rPr>
+          <w:lang w:val="pl-PL"/>
+        </w:rPr>
+        <w:t>K</w:t>
+      </w:r>
+      <w:r>
+        <w:rPr>
+          <w:lang w:val="pl-PL"/>
+        </w:rPr>
+        <w:t xml:space="preserve">onstruktor </w:t>
+      </w:r>
+      <w:proofErr w:type="spellStart"/>
+      <w:r>
+        <w:rPr>
+          <w:i/>
+          <w:lang w:val="pl-PL"/>
+        </w:rPr>
+        <w:t>DataWarehouseContext</w:t>
+      </w:r>
+      <w:proofErr w:type="spellEnd"/>
+      <w:r>
+        <w:rPr>
+          <w:i/>
+          <w:lang w:val="pl-PL"/>
+        </w:rPr>
+        <w:t>()</w:t>
+      </w:r>
+      <w:r>
+        <w:rPr>
+          <w:lang w:val="pl-PL"/>
+        </w:rPr>
+        <w:t xml:space="preserve">, zawiera w sobie właściwość z klasy bazowej. Parametr </w:t>
+      </w:r>
+      <w:proofErr w:type="spellStart"/>
+      <w:r>
+        <w:rPr>
+          <w:i/>
+          <w:lang w:val="pl-PL"/>
+        </w:rPr>
+        <w:t>base</w:t>
+      </w:r>
+      <w:proofErr w:type="spellEnd"/>
+      <w:r>
+        <w:rPr>
+          <w:lang w:val="pl-PL"/>
+        </w:rPr>
+        <w:t xml:space="preserve"> w konstruktorze klasy nawiązuje połączenie z bazą danych</w:t>
+      </w:r>
+      <w:r>
+        <w:rPr>
+          <w:lang w:val="pl-PL"/>
+        </w:rPr>
+        <w:t xml:space="preserve"> o nazwie ETL_DWH. Ciąg połączenia jest ustawiony w pliku </w:t>
+      </w:r>
+      <w:proofErr w:type="spellStart"/>
+      <w:r>
+        <w:rPr>
+          <w:i/>
+          <w:lang w:val="pl-PL"/>
+        </w:rPr>
+        <w:t>App.config</w:t>
+      </w:r>
+      <w:proofErr w:type="spellEnd"/>
+      <w:r>
+        <w:rPr>
+          <w:lang w:val="pl-PL"/>
+        </w:rPr>
+        <w:t xml:space="preserve"> projektu DWH.</w:t>
+      </w:r>
+    </w:p>
+    <w:p>
+      <w:pPr>
+        <w:spacing w:before="120" w:after="120"/>
+        <w:rPr>
+          <w:lang w:val="pl-PL"/>
+        </w:rPr>
+      </w:pPr>
+      <w:r>
+        <w:rPr>
+          <w:lang w:val="pl-PL"/>
+        </w:rPr>
+        <w:t xml:space="preserve">Właściwość </w:t>
+      </w:r>
+      <w:proofErr w:type="spellStart"/>
+      <w:r>
+        <w:rPr>
+          <w:i/>
+          <w:lang w:val="pl-PL"/>
+        </w:rPr>
+        <w:t>CarDetails</w:t>
+      </w:r>
+      <w:proofErr w:type="spellEnd"/>
+      <w:r>
+        <w:rPr>
+          <w:lang w:val="pl-PL"/>
+        </w:rPr>
+        <w:t xml:space="preserve"> typu </w:t>
+      </w:r>
+      <w:proofErr w:type="spellStart"/>
+      <w:r>
+        <w:rPr>
+          <w:lang w:val="pl-PL"/>
+        </w:rPr>
+        <w:t>DbSet</w:t>
+      </w:r>
+      <w:proofErr w:type="spellEnd"/>
+      <w:r>
+        <w:rPr>
+          <w:lang w:val="pl-PL"/>
+        </w:rPr>
+        <w:t>&lt;</w:t>
+      </w:r>
+      <w:proofErr w:type="spellStart"/>
+      <w:r>
+        <w:rPr>
+          <w:lang w:val="pl-PL"/>
+        </w:rPr>
+        <w:t>LoadCarDetail</w:t>
+      </w:r>
+      <w:proofErr w:type="spellEnd"/>
+      <w:r>
+        <w:rPr>
+          <w:lang w:val="pl-PL"/>
+        </w:rPr>
+        <w:t xml:space="preserve">&gt; reprezentuje tabelę </w:t>
+      </w:r>
+      <w:r>
+        <w:rPr>
+          <w:lang w:val="pl-PL"/>
+        </w:rPr>
+        <w:t>‘</w:t>
+      </w:r>
+      <w:proofErr w:type="spellStart"/>
+      <w:r>
+        <w:rPr>
+          <w:lang w:val="pl-PL"/>
+        </w:rPr>
+        <w:t>dbo.CarDetails</w:t>
+      </w:r>
+      <w:proofErr w:type="spellEnd"/>
+      <w:r>
+        <w:rPr>
+          <w:lang w:val="pl-PL"/>
+        </w:rPr>
+        <w:t>’ w bazie. Pozwala na wykonanie wszystkich operacji CRUD na zdefiniowanych modelach.</w:t>
+      </w:r>
+    </w:p>
+    <w:p>
+      <w:pPr>
+        <w:spacing w:before="120" w:after="120"/>
+        <w:rPr>
+          <w:lang w:val="pl-PL"/>
+        </w:rPr>
+      </w:pPr>
+    </w:p>
+    <w:p>
+      <w:pPr>
+        <w:spacing w:before="120" w:after="120"/>
+        <w:rPr>
+          <w:lang w:val="pl-PL"/>
+        </w:rPr>
+      </w:pPr>
+      <w:r>
+        <w:rPr>
+          <w:lang w:val="pl-PL"/>
+        </w:rPr>
+        <w:t>Projekt ‘</w:t>
+      </w:r>
+      <w:proofErr w:type="spellStart"/>
+      <w:r>
+        <w:rPr>
+          <w:lang w:val="pl-PL"/>
+        </w:rPr>
+        <w:t>DWH.Storage</w:t>
+      </w:r>
+      <w:proofErr w:type="spellEnd"/>
+      <w:r>
+        <w:rPr>
+          <w:lang w:val="pl-PL"/>
+        </w:rPr>
+        <w:t xml:space="preserve">’ zawiera również katalog </w:t>
+      </w:r>
+      <w:proofErr w:type="spellStart"/>
+      <w:r>
+        <w:rPr>
+          <w:lang w:val="pl-PL"/>
+        </w:rPr>
+        <w:t>Migrations</w:t>
+      </w:r>
+      <w:proofErr w:type="spellEnd"/>
+      <w:r>
+        <w:rPr>
+          <w:lang w:val="pl-PL"/>
+        </w:rPr>
+        <w:t>. Jego zawartość jest automatycznie generowana po uprzednim włączeniu migracji komendą „</w:t>
+      </w:r>
+      <w:proofErr w:type="spellStart"/>
+      <w:r>
+        <w:rPr>
+          <w:lang w:val="pl-PL"/>
+        </w:rPr>
+        <w:t>Enable-Migrations</w:t>
+      </w:r>
+      <w:proofErr w:type="spellEnd"/>
+      <w:r>
+        <w:rPr>
+          <w:lang w:val="pl-PL"/>
+        </w:rPr>
+        <w:t xml:space="preserve">”. Następnie pozostaje wpisać „Update-Database” aby utworzyć </w:t>
+      </w:r>
+      <w:r>
+        <w:rPr>
+          <w:lang w:val="pl-PL"/>
+        </w:rPr>
+        <w:t>bazę danych o nazwie ETL_DWH w lokalnej instancji SQL Server.</w:t>
+      </w:r>
+      <w:r>
+        <w:rPr>
+          <w:lang w:val="pl-PL"/>
+        </w:rPr>
+        <w:t xml:space="preserve">  </w:t>
+      </w:r>
+    </w:p>
+    <w:p>
+      <w:pPr>
+        <w:spacing w:before="120" w:after="120"/>
+        <w:rPr>
+          <w:lang w:val="pl-PL"/>
+        </w:rPr>
+      </w:pPr>
+    </w:p>
+    <w:p>
+      <w:pPr>
+        <w:spacing w:before="120" w:after="120"/>
+        <w:rPr>
+          <w:lang w:val="pl-PL"/>
+        </w:rPr>
       </w:pPr>
     </w:p>
     <w:sectPr>
@@ -4325,6 +5374,45 @@
     <w:uiPriority w:val="99"/>
     <w:rsid w:val="00257A5C"/>
   </w:style>
+  <w:style w:type="paragraph" w:styleId="EndnoteText">
+    <w:name w:val="endnote text"/>
+    <w:basedOn w:val="Normal"/>
+    <w:link w:val="EndnoteTextChar"/>
+    <w:uiPriority w:val="99"/>
+    <w:semiHidden/>
+    <w:unhideWhenUsed/>
+    <w:rsid w:val="00005774"/>
+    <w:pPr>
+      <w:spacing w:after="0" w:line="240" w:lineRule="auto"/>
+    </w:pPr>
+    <w:rPr>
+      <w:sz w:val="20"/>
+      <w:szCs w:val="20"/>
+    </w:rPr>
+  </w:style>
+  <w:style w:type="character" w:customStyle="1" w:styleId="EndnoteTextChar">
+    <w:name w:val="Endnote Text Char"/>
+    <w:basedOn w:val="DefaultParagraphFont"/>
+    <w:link w:val="EndnoteText"/>
+    <w:uiPriority w:val="99"/>
+    <w:semiHidden/>
+    <w:rsid w:val="00005774"/>
+    <w:rPr>
+      <w:sz w:val="20"/>
+      <w:szCs w:val="20"/>
+    </w:rPr>
+  </w:style>
+  <w:style w:type="character" w:styleId="EndnoteReference">
+    <w:name w:val="endnote reference"/>
+    <w:basedOn w:val="DefaultParagraphFont"/>
+    <w:uiPriority w:val="99"/>
+    <w:semiHidden/>
+    <w:unhideWhenUsed/>
+    <w:rsid w:val="00005774"/>
+    <w:rPr>
+      <w:vertAlign w:val="superscript"/>
+    </w:rPr>
+  </w:style>
 </w:styles>
 </file>
 
@@ -4628,7 +5716,7 @@
 </file>
 
 <file path=customXml/itemProps1.xml><?xml version="1.0" encoding="utf-8"?>
-<ds:datastoreItem xmlns:ds="http://schemas.openxmlformats.org/officeDocument/2006/customXml" ds:itemID="{4E93EB1B-00BC-40E2-8AF7-FD153C6D9FE4}">
+<ds:datastoreItem xmlns:ds="http://schemas.openxmlformats.org/officeDocument/2006/customXml" ds:itemID="{D9648588-9AA0-46C5-8BB9-379C6FFCA150}">
   <ds:schemaRefs>
     <ds:schemaRef ds:uri="http://schemas.openxmlformats.org/officeDocument/2006/bibliography"/>
   </ds:schemaRefs>

</xml_diff>

<commit_message>
change header to Title; update technical doc; remove call for unused GetPagesCount()
</commit_message>
<xml_diff>
--- a/dokumantacja/DokumentacjaTechniczna.docx
+++ b/dokumantacja/DokumentacjaTechniczna.docx
@@ -124,7 +124,7 @@
         <w:rPr>
           <w:lang w:val="pl-PL"/>
         </w:rPr>
-        <w:t xml:space="preserve">Zdalne repozytorium projektu dostępne </w:t>
+        <w:t xml:space="preserve">Zdalne repozytorium projektu </w:t>
       </w:r>
       <w:r>
         <w:rPr>
@@ -149,6 +149,13 @@
       </w:hyperlink>
       <w:r>
         <w:rPr>
+          <w:rStyle w:val="Hyperlink"/>
+          <w:lang w:val="pl-PL"/>
+        </w:rPr>
+        <w:t>.</w:t>
+      </w:r>
+      <w:r>
+        <w:rPr>
           <w:lang w:val="pl-PL"/>
         </w:rPr>
         <w:t xml:space="preserve"> </w:t>
@@ -225,8 +232,6 @@
           <w:lang w:val="pl-PL"/>
         </w:rPr>
       </w:pPr>
-      <w:bookmarkStart w:id="0" w:name="_GoBack"/>
-      <w:bookmarkEnd w:id="0"/>
     </w:p>
     <w:p>
       <w:pPr>
@@ -2647,9 +2652,9 @@
         </w:rPr>
         <w:drawing>
           <wp:inline distT="0" distB="0" distL="0" distR="0">
-            <wp:extent cx="5943600" cy="4408805"/>
+            <wp:extent cx="5943600" cy="5149215"/>
             <wp:effectExtent l="0" t="0" r="0" b="0"/>
-            <wp:docPr id="6" name="Picture 6"/>
+            <wp:docPr id="9" name="Picture 9"/>
             <wp:cNvGraphicFramePr>
               <a:graphicFrameLocks xmlns:a="http://schemas.openxmlformats.org/drawingml/2006/main" noChangeAspect="1"/>
             </wp:cNvGraphicFramePr>
@@ -2657,7 +2662,7 @@
               <a:graphicData uri="http://schemas.openxmlformats.org/drawingml/2006/picture">
                 <pic:pic xmlns:pic="http://schemas.openxmlformats.org/drawingml/2006/picture">
                   <pic:nvPicPr>
-                    <pic:cNvPr id="6" name="ClassDiagram1_1.png"/>
+                    <pic:cNvPr id="9" name="ClassDiagram1.png"/>
                     <pic:cNvPicPr/>
                   </pic:nvPicPr>
                   <pic:blipFill>
@@ -2675,7 +2680,7 @@
                   <pic:spPr>
                     <a:xfrm>
                       <a:off x="0" y="0"/>
-                      <a:ext cx="5943600" cy="4408805"/>
+                      <a:ext cx="5943600" cy="5149215"/>
                     </a:xfrm>
                     <a:prstGeom prst="rect">
                       <a:avLst/>
@@ -2729,29 +2734,74 @@
       <w:pPr>
         <w:spacing w:before="120" w:after="120"/>
         <w:rPr>
-          <w:i/>
-        </w:rPr>
-      </w:pPr>
-      <w:proofErr w:type="spellStart"/>
-      <w:r>
-        <w:rPr>
-          <w:i/>
-        </w:rPr>
-        <w:t>Opis</w:t>
-      </w:r>
-      <w:proofErr w:type="spellEnd"/>
-      <w:r>
-        <w:rPr>
-          <w:i/>
-        </w:rPr>
-        <w:t>…</w:t>
-      </w:r>
-    </w:p>
-    <w:p>
-      <w:pPr>
-        <w:spacing w:before="120" w:after="120"/>
-        <w:rPr>
-          <w:i/>
+          <w:lang w:val="pl-PL"/>
+        </w:rPr>
+      </w:pPr>
+      <w:r>
+        <w:rPr>
+          <w:lang w:val="pl-PL"/>
+        </w:rPr>
+        <w:t>Deklaruje sk</w:t>
+      </w:r>
+      <w:r>
+        <w:rPr>
+          <w:lang w:val="pl-PL"/>
+        </w:rPr>
+        <w:t>ładow</w:t>
+      </w:r>
+      <w:r>
+        <w:rPr>
+          <w:lang w:val="pl-PL"/>
+        </w:rPr>
+        <w:t>ą</w:t>
+      </w:r>
+      <w:r>
+        <w:rPr>
+          <w:lang w:val="pl-PL"/>
+        </w:rPr>
+        <w:t xml:space="preserve"> metod</w:t>
+      </w:r>
+      <w:r>
+        <w:rPr>
+          <w:lang w:val="pl-PL"/>
+        </w:rPr>
+        <w:t xml:space="preserve">ę </w:t>
+      </w:r>
+      <w:proofErr w:type="spellStart"/>
+      <w:r>
+        <w:rPr>
+          <w:i/>
+          <w:lang w:val="pl-PL"/>
+        </w:rPr>
+        <w:t>Process</w:t>
+      </w:r>
+      <w:proofErr w:type="spellEnd"/>
+      <w:r>
+        <w:rPr>
+          <w:i/>
+          <w:lang w:val="pl-PL"/>
+        </w:rPr>
+        <w:t>()</w:t>
+      </w:r>
+      <w:r>
+        <w:rPr>
+          <w:lang w:val="pl-PL"/>
+        </w:rPr>
+        <w:t xml:space="preserve"> </w:t>
+      </w:r>
+      <w:r>
+        <w:rPr>
+          <w:lang w:val="pl-PL"/>
+        </w:rPr>
+        <w:t>wspomagającą proces pozyskiwania, przekształcenia oraz załadowania danych do bazy danych.</w:t>
+      </w:r>
+    </w:p>
+    <w:p>
+      <w:pPr>
+        <w:spacing w:before="120" w:after="120"/>
+        <w:rPr>
+          <w:i/>
+          <w:lang w:val="pl-PL"/>
         </w:rPr>
       </w:pPr>
     </w:p>
@@ -2771,25 +2821,494 @@
     <w:p>
       <w:pPr>
         <w:spacing w:before="120" w:after="120"/>
-      </w:pPr>
-      <w:proofErr w:type="spellStart"/>
-      <w:r>
-        <w:rPr>
-          <w:i/>
-        </w:rPr>
-        <w:t>Opis</w:t>
-      </w:r>
-      <w:proofErr w:type="spellEnd"/>
-      <w:r>
-        <w:rPr>
-          <w:i/>
-        </w:rPr>
-        <w:t>…</w:t>
-      </w:r>
-    </w:p>
-    <w:p>
-      <w:pPr>
-        <w:spacing w:before="120" w:after="120"/>
+        <w:rPr>
+          <w:lang w:val="pl-PL"/>
+        </w:rPr>
+      </w:pPr>
+      <w:r>
+        <w:rPr>
+          <w:lang w:val="pl-PL"/>
+        </w:rPr>
+        <w:t xml:space="preserve">Klasa implementuje interfejs </w:t>
+      </w:r>
+      <w:proofErr w:type="spellStart"/>
+      <w:r>
+        <w:rPr>
+          <w:i/>
+          <w:lang w:val="pl-PL"/>
+        </w:rPr>
+        <w:t>IETLProcess</w:t>
+      </w:r>
+      <w:proofErr w:type="spellEnd"/>
+      <w:r>
+        <w:rPr>
+          <w:lang w:val="pl-PL"/>
+        </w:rPr>
+        <w:t xml:space="preserve"> </w:t>
+      </w:r>
+      <w:r>
+        <w:rPr>
+          <w:lang w:val="pl-PL"/>
+        </w:rPr>
+        <w:t xml:space="preserve">i jej głównym zadaniem jest pozyskanie wszystkich ogłoszeń serwisu </w:t>
+      </w:r>
+      <w:proofErr w:type="spellStart"/>
+      <w:r>
+        <w:rPr>
+          <w:lang w:val="pl-PL"/>
+        </w:rPr>
+        <w:t>OtoMoto</w:t>
+      </w:r>
+      <w:proofErr w:type="spellEnd"/>
+      <w:r>
+        <w:rPr>
+          <w:lang w:val="pl-PL"/>
+        </w:rPr>
+        <w:t xml:space="preserve"> dla wybranej marki pojazdu. </w:t>
+      </w:r>
+      <w:r>
+        <w:rPr>
+          <w:lang w:val="pl-PL"/>
+        </w:rPr>
+        <w:t xml:space="preserve">Składa się z pola </w:t>
+      </w:r>
+      <w:proofErr w:type="spellStart"/>
+      <w:r>
+        <w:rPr>
+          <w:i/>
+          <w:lang w:val="pl-PL"/>
+        </w:rPr>
+        <w:t>BaseLinkPath</w:t>
+      </w:r>
+      <w:proofErr w:type="spellEnd"/>
+      <w:r>
+        <w:rPr>
+          <w:lang w:val="pl-PL"/>
+        </w:rPr>
+        <w:t xml:space="preserve"> oraz metod </w:t>
+      </w:r>
+      <w:proofErr w:type="spellStart"/>
+      <w:r>
+        <w:rPr>
+          <w:i/>
+          <w:lang w:val="pl-PL"/>
+        </w:rPr>
+        <w:t>Process</w:t>
+      </w:r>
+      <w:proofErr w:type="spellEnd"/>
+      <w:r>
+        <w:rPr>
+          <w:i/>
+          <w:lang w:val="pl-PL"/>
+        </w:rPr>
+        <w:t>()</w:t>
+      </w:r>
+      <w:r>
+        <w:rPr>
+          <w:lang w:val="pl-PL"/>
+        </w:rPr>
+        <w:t xml:space="preserve">, </w:t>
+      </w:r>
+      <w:proofErr w:type="spellStart"/>
+      <w:r>
+        <w:rPr>
+          <w:i/>
+          <w:lang w:val="pl-PL"/>
+        </w:rPr>
+        <w:t>GetLinks</w:t>
+      </w:r>
+      <w:proofErr w:type="spellEnd"/>
+      <w:r>
+        <w:rPr>
+          <w:i/>
+          <w:lang w:val="pl-PL"/>
+        </w:rPr>
+        <w:t>()</w:t>
+      </w:r>
+      <w:r>
+        <w:rPr>
+          <w:lang w:val="pl-PL"/>
+        </w:rPr>
+        <w:t xml:space="preserve">, </w:t>
+      </w:r>
+      <w:proofErr w:type="spellStart"/>
+      <w:r>
+        <w:rPr>
+          <w:i/>
+          <w:lang w:val="pl-PL"/>
+        </w:rPr>
+        <w:t>GetPagesCount</w:t>
+      </w:r>
+      <w:proofErr w:type="spellEnd"/>
+      <w:r>
+        <w:rPr>
+          <w:i/>
+          <w:lang w:val="pl-PL"/>
+        </w:rPr>
+        <w:t>()</w:t>
+      </w:r>
+      <w:r>
+        <w:rPr>
+          <w:lang w:val="pl-PL"/>
+        </w:rPr>
+        <w:t xml:space="preserve">, </w:t>
+      </w:r>
+      <w:proofErr w:type="spellStart"/>
+      <w:r>
+        <w:rPr>
+          <w:i/>
+          <w:lang w:val="pl-PL"/>
+        </w:rPr>
+        <w:t>GetFilteredLinksFromRawHtml</w:t>
+      </w:r>
+      <w:proofErr w:type="spellEnd"/>
+      <w:r>
+        <w:rPr>
+          <w:i/>
+          <w:lang w:val="pl-PL"/>
+        </w:rPr>
+        <w:t>()</w:t>
+      </w:r>
+      <w:r>
+        <w:rPr>
+          <w:lang w:val="pl-PL"/>
+        </w:rPr>
+        <w:t xml:space="preserve"> oraz </w:t>
+      </w:r>
+      <w:proofErr w:type="spellStart"/>
+      <w:r>
+        <w:rPr>
+          <w:i/>
+          <w:lang w:val="pl-PL"/>
+        </w:rPr>
+        <w:t>GetHtml</w:t>
+      </w:r>
+      <w:proofErr w:type="spellEnd"/>
+      <w:r>
+        <w:rPr>
+          <w:i/>
+          <w:lang w:val="pl-PL"/>
+        </w:rPr>
+        <w:t>()</w:t>
+      </w:r>
+      <w:r>
+        <w:rPr>
+          <w:lang w:val="pl-PL"/>
+        </w:rPr>
+        <w:t>.</w:t>
+      </w:r>
+    </w:p>
+    <w:p>
+      <w:pPr>
+        <w:spacing w:before="120" w:after="120"/>
+        <w:rPr>
+          <w:lang w:val="pl-PL"/>
+        </w:rPr>
+      </w:pPr>
+      <w:r>
+        <w:rPr>
+          <w:lang w:val="pl-PL"/>
+        </w:rPr>
+        <w:lastRenderedPageBreak/>
+        <w:t xml:space="preserve">Metoda </w:t>
+      </w:r>
+      <w:proofErr w:type="spellStart"/>
+      <w:r>
+        <w:rPr>
+          <w:i/>
+          <w:lang w:val="pl-PL"/>
+        </w:rPr>
+        <w:t>Process</w:t>
+      </w:r>
+      <w:proofErr w:type="spellEnd"/>
+      <w:r>
+        <w:rPr>
+          <w:i/>
+          <w:lang w:val="pl-PL"/>
+        </w:rPr>
+        <w:t>()</w:t>
+      </w:r>
+      <w:r>
+        <w:rPr>
+          <w:lang w:val="pl-PL"/>
+        </w:rPr>
+        <w:t xml:space="preserve"> przyjmuje jako parametr adres URL, który zawiera w sobie wskaźnik do marki pojazdu. </w:t>
+      </w:r>
+      <w:r>
+        <w:rPr>
+          <w:lang w:val="pl-PL"/>
+        </w:rPr>
+        <w:t xml:space="preserve">Na jego podstawie oraz ustalonej granicznej wartości która wynosi 10, </w:t>
+      </w:r>
+      <w:r>
+        <w:rPr>
+          <w:lang w:val="pl-PL"/>
+        </w:rPr>
+        <w:t>utworzona zostaje kolekcja wszystkich ogłoszeń marki do 10 podstrony serwisu (</w:t>
+      </w:r>
+      <w:r>
+        <w:rPr>
+          <w:i/>
+          <w:lang w:val="pl-PL"/>
+        </w:rPr>
+        <w:t>paginacja</w:t>
+      </w:r>
+      <w:r>
+        <w:rPr>
+          <w:lang w:val="pl-PL"/>
+        </w:rPr>
+        <w:t xml:space="preserve">). Każde ogłoszenie jest adresem URL. </w:t>
+      </w:r>
+    </w:p>
+    <w:p>
+      <w:pPr>
+        <w:spacing w:before="120" w:after="120"/>
+        <w:rPr>
+          <w:lang w:val="pl-PL"/>
+        </w:rPr>
+      </w:pPr>
+      <w:r>
+        <w:rPr>
+          <w:lang w:val="pl-PL"/>
+        </w:rPr>
+        <w:t xml:space="preserve">Metoda </w:t>
+      </w:r>
+      <w:proofErr w:type="spellStart"/>
+      <w:r>
+        <w:rPr>
+          <w:i/>
+          <w:lang w:val="pl-PL"/>
+        </w:rPr>
+        <w:t>GetLinks</w:t>
+      </w:r>
+      <w:proofErr w:type="spellEnd"/>
+      <w:r>
+        <w:rPr>
+          <w:i/>
+          <w:lang w:val="pl-PL"/>
+        </w:rPr>
+        <w:t>()</w:t>
+      </w:r>
+      <w:r>
+        <w:rPr>
+          <w:lang w:val="pl-PL"/>
+        </w:rPr>
+        <w:t xml:space="preserve"> </w:t>
+      </w:r>
+      <w:r>
+        <w:rPr>
+          <w:lang w:val="pl-PL"/>
+        </w:rPr>
+        <w:t xml:space="preserve">na podstawie wywołania metody </w:t>
+      </w:r>
+      <w:proofErr w:type="spellStart"/>
+      <w:r>
+        <w:rPr>
+          <w:i/>
+          <w:lang w:val="pl-PL"/>
+        </w:rPr>
+        <w:t>GetHtml</w:t>
+      </w:r>
+      <w:proofErr w:type="spellEnd"/>
+      <w:r>
+        <w:rPr>
+          <w:i/>
+          <w:lang w:val="pl-PL"/>
+        </w:rPr>
+        <w:t>()</w:t>
+      </w:r>
+      <w:r>
+        <w:rPr>
+          <w:lang w:val="pl-PL"/>
+        </w:rPr>
+        <w:t xml:space="preserve"> oraz </w:t>
+      </w:r>
+      <w:proofErr w:type="spellStart"/>
+      <w:r>
+        <w:rPr>
+          <w:i/>
+          <w:lang w:val="pl-PL"/>
+        </w:rPr>
+        <w:t>GetFilteredLinksFromRawHtml</w:t>
+      </w:r>
+      <w:proofErr w:type="spellEnd"/>
+      <w:r>
+        <w:rPr>
+          <w:i/>
+          <w:lang w:val="pl-PL"/>
+        </w:rPr>
+        <w:t>()</w:t>
+      </w:r>
+      <w:r>
+        <w:rPr>
+          <w:lang w:val="pl-PL"/>
+        </w:rPr>
+        <w:t xml:space="preserve"> zwraca listę adresów URL dla pojedynczej podstrony</w:t>
+      </w:r>
+    </w:p>
+    <w:p>
+      <w:pPr>
+        <w:spacing w:before="120" w:after="120"/>
+        <w:rPr>
+          <w:lang w:val="pl-PL"/>
+        </w:rPr>
+      </w:pPr>
+      <w:r>
+        <w:rPr>
+          <w:lang w:val="pl-PL"/>
+        </w:rPr>
+        <w:t xml:space="preserve">Metoda </w:t>
+      </w:r>
+      <w:proofErr w:type="spellStart"/>
+      <w:r>
+        <w:rPr>
+          <w:i/>
+          <w:lang w:val="pl-PL"/>
+        </w:rPr>
+        <w:t>GetPagesCount</w:t>
+      </w:r>
+      <w:proofErr w:type="spellEnd"/>
+      <w:r>
+        <w:rPr>
+          <w:i/>
+          <w:lang w:val="pl-PL"/>
+        </w:rPr>
+        <w:t>()</w:t>
+      </w:r>
+      <w:r>
+        <w:rPr>
+          <w:lang w:val="pl-PL"/>
+        </w:rPr>
+        <w:t xml:space="preserve"> zwraca maksymalną ilość podstron ogłoszeń danej marki. </w:t>
+      </w:r>
+    </w:p>
+    <w:p>
+      <w:pPr>
+        <w:spacing w:before="120" w:after="120"/>
+        <w:rPr>
+          <w:lang w:val="pl-PL"/>
+        </w:rPr>
+      </w:pPr>
+      <w:r>
+        <w:rPr>
+          <w:lang w:val="pl-PL"/>
+        </w:rPr>
+        <w:t xml:space="preserve">Metoda </w:t>
+      </w:r>
+      <w:proofErr w:type="spellStart"/>
+      <w:r>
+        <w:rPr>
+          <w:i/>
+          <w:lang w:val="pl-PL"/>
+        </w:rPr>
+        <w:t>GetFilteredLinksFromRawHtml</w:t>
+      </w:r>
+      <w:proofErr w:type="spellEnd"/>
+      <w:r>
+        <w:rPr>
+          <w:i/>
+          <w:lang w:val="pl-PL"/>
+        </w:rPr>
+        <w:t>()</w:t>
+      </w:r>
+      <w:r>
+        <w:rPr>
+          <w:lang w:val="pl-PL"/>
+        </w:rPr>
+        <w:t xml:space="preserve"> otrzymuje na wejściu dokument HTML w formie tekstowej. </w:t>
+      </w:r>
+      <w:proofErr w:type="spellStart"/>
+      <w:r>
+        <w:rPr>
+          <w:lang w:val="pl-PL"/>
+        </w:rPr>
+        <w:t>Parsując</w:t>
+      </w:r>
+      <w:proofErr w:type="spellEnd"/>
+      <w:r>
+        <w:rPr>
+          <w:lang w:val="pl-PL"/>
+        </w:rPr>
+        <w:t xml:space="preserve"> treść, która stanowi pojedynczą stronę wraz z kilkoma ogłoszeniami, pozyskuje adres URL ogłoszenia każdego pojazdu. </w:t>
+      </w:r>
+    </w:p>
+    <w:p>
+      <w:pPr>
+        <w:spacing w:before="120" w:after="120"/>
+        <w:rPr>
+          <w:lang w:val="pl-PL"/>
+        </w:rPr>
+      </w:pPr>
+      <w:r>
+        <w:rPr>
+          <w:lang w:val="pl-PL"/>
+        </w:rPr>
+        <w:t xml:space="preserve">Metoda </w:t>
+      </w:r>
+      <w:proofErr w:type="spellStart"/>
+      <w:r>
+        <w:rPr>
+          <w:i/>
+          <w:lang w:val="pl-PL"/>
+        </w:rPr>
+        <w:t>GetHtml</w:t>
+      </w:r>
+      <w:proofErr w:type="spellEnd"/>
+      <w:r>
+        <w:rPr>
+          <w:i/>
+          <w:lang w:val="pl-PL"/>
+        </w:rPr>
+        <w:t>()</w:t>
+      </w:r>
+      <w:r>
+        <w:rPr>
+          <w:lang w:val="pl-PL"/>
+        </w:rPr>
+        <w:t xml:space="preserve"> na podstawie otrzymanego parametru </w:t>
+      </w:r>
+      <w:proofErr w:type="spellStart"/>
+      <w:r>
+        <w:rPr>
+          <w:i/>
+          <w:lang w:val="pl-PL"/>
+        </w:rPr>
+        <w:t>pageLink</w:t>
+      </w:r>
+      <w:proofErr w:type="spellEnd"/>
+      <w:r>
+        <w:rPr>
+          <w:lang w:val="pl-PL"/>
+        </w:rPr>
+        <w:t xml:space="preserve">, nawiązuje połączenie </w:t>
+      </w:r>
+      <w:r>
+        <w:rPr>
+          <w:lang w:val="pl-PL"/>
+        </w:rPr>
+        <w:t>‘</w:t>
+      </w:r>
+      <w:proofErr w:type="spellStart"/>
+      <w:r>
+        <w:rPr>
+          <w:lang w:val="pl-PL"/>
+        </w:rPr>
+        <w:t>HttpWebRequest</w:t>
+      </w:r>
+      <w:proofErr w:type="spellEnd"/>
+      <w:r>
+        <w:rPr>
+          <w:lang w:val="pl-PL"/>
+        </w:rPr>
+        <w:t>’ i zwraca całą zawartość strony HTML w formie tekstowej.</w:t>
+      </w:r>
+    </w:p>
+    <w:p>
+      <w:pPr>
+        <w:spacing w:before="120" w:after="120"/>
+        <w:rPr>
+          <w:lang w:val="pl-PL"/>
+        </w:rPr>
       </w:pPr>
     </w:p>
     <w:p>
@@ -2808,24 +3327,33 @@
     <w:p>
       <w:pPr>
         <w:spacing w:before="120" w:after="120"/>
-        <w:rPr>
-          <w:i/>
-        </w:rPr>
-      </w:pPr>
-      <w:proofErr w:type="spellStart"/>
-      <w:r>
-        <w:rPr>
-          <w:i/>
-        </w:rPr>
-        <w:t>Opis</w:t>
-      </w:r>
-      <w:proofErr w:type="spellEnd"/>
-      <w:r>
-        <w:rPr>
-          <w:i/>
-        </w:rPr>
-        <w:t>…</w:t>
-      </w:r>
+      </w:pPr>
+      <w:proofErr w:type="spellStart"/>
+      <w:r>
+        <w:t>Klasa</w:t>
+      </w:r>
+      <w:proofErr w:type="spellEnd"/>
+      <w:r>
+        <w:t xml:space="preserve"> </w:t>
+      </w:r>
+      <w:proofErr w:type="spellStart"/>
+      <w:r>
+        <w:t>implementuje</w:t>
+      </w:r>
+      <w:proofErr w:type="spellEnd"/>
+      <w:r>
+        <w:t xml:space="preserve"> </w:t>
+      </w:r>
+      <w:proofErr w:type="spellStart"/>
+      <w:r>
+        <w:t>interfejs</w:t>
+      </w:r>
+      <w:proofErr w:type="spellEnd"/>
+      <w:r>
+        <w:t xml:space="preserve"> IETLProcess</w:t>
+      </w:r>
+      <w:bookmarkStart w:id="0" w:name="_GoBack"/>
+      <w:bookmarkEnd w:id="0"/>
     </w:p>
     <w:p>
       <w:pPr>
@@ -2837,7 +3365,6 @@
         <w:pStyle w:val="Heading2"/>
       </w:pPr>
       <w:r>
-        <w:lastRenderedPageBreak/>
         <w:t xml:space="preserve">Class </w:t>
       </w:r>
       <w:proofErr w:type="spellStart"/>
@@ -3460,38 +3987,6 @@
     </w:p>
     <w:p>
       <w:pPr>
-        <w:spacing w:before="120" w:after="120"/>
-        <w:rPr>
-          <w:lang w:val="pl-PL"/>
-        </w:rPr>
-      </w:pPr>
-    </w:p>
-    <w:p>
-      <w:pPr>
-        <w:spacing w:before="120" w:after="120"/>
-        <w:rPr>
-          <w:lang w:val="pl-PL"/>
-        </w:rPr>
-      </w:pPr>
-    </w:p>
-    <w:p>
-      <w:pPr>
-        <w:spacing w:before="120" w:after="120"/>
-        <w:rPr>
-          <w:lang w:val="pl-PL"/>
-        </w:rPr>
-      </w:pPr>
-    </w:p>
-    <w:p>
-      <w:pPr>
-        <w:spacing w:before="120" w:after="120"/>
-        <w:rPr>
-          <w:lang w:val="pl-PL"/>
-        </w:rPr>
-      </w:pPr>
-    </w:p>
-    <w:p>
-      <w:pPr>
         <w:pStyle w:val="Heading1"/>
       </w:pPr>
       <w:proofErr w:type="spellStart"/>
@@ -3583,220 +4078,220 @@
         <w:pStyle w:val="Heading2"/>
       </w:pPr>
       <w:r>
+        <w:t xml:space="preserve">Interface </w:t>
+      </w:r>
+      <w:proofErr w:type="spellStart"/>
+      <w:r>
+        <w:t>IGenericRepository</w:t>
+      </w:r>
+      <w:proofErr w:type="spellEnd"/>
+      <w:r>
+        <w:t>&lt;</w:t>
+      </w:r>
+      <w:proofErr w:type="spellStart"/>
+      <w:r>
+        <w:t>TDomain</w:t>
+      </w:r>
+      <w:proofErr w:type="spellEnd"/>
+      <w:r>
+        <w:t>&gt;</w:t>
+      </w:r>
+    </w:p>
+    <w:p>
+      <w:pPr>
+        <w:spacing w:before="120" w:after="120"/>
+        <w:rPr>
+          <w:lang w:val="pl-PL"/>
+        </w:rPr>
+      </w:pPr>
+      <w:r>
+        <w:rPr>
+          <w:lang w:val="pl-PL"/>
+        </w:rPr>
+        <w:t>Deklaruje sk</w:t>
+      </w:r>
+      <w:r>
+        <w:rPr>
+          <w:lang w:val="pl-PL"/>
+        </w:rPr>
+        <w:t xml:space="preserve">ładowe </w:t>
+      </w:r>
+      <w:r>
+        <w:rPr>
+          <w:lang w:val="pl-PL"/>
+        </w:rPr>
+        <w:t xml:space="preserve">metody użyte do współpracy z funkcjami które udostępnia </w:t>
+      </w:r>
+      <w:proofErr w:type="spellStart"/>
+      <w:r>
+        <w:rPr>
+          <w:lang w:val="pl-PL"/>
+        </w:rPr>
+        <w:t>Entity</w:t>
+      </w:r>
+      <w:proofErr w:type="spellEnd"/>
+      <w:r>
+        <w:rPr>
+          <w:lang w:val="pl-PL"/>
+        </w:rPr>
+        <w:t xml:space="preserve"> Framework.</w:t>
+      </w:r>
+    </w:p>
+    <w:p>
+      <w:pPr>
+        <w:spacing w:before="120" w:after="120"/>
+        <w:rPr>
+          <w:lang w:val="pl-PL"/>
+        </w:rPr>
+      </w:pPr>
+    </w:p>
+    <w:p>
+      <w:pPr>
+        <w:pStyle w:val="Heading2"/>
+      </w:pPr>
+      <w:r>
+        <w:t xml:space="preserve">Class </w:t>
+      </w:r>
+      <w:proofErr w:type="spellStart"/>
+      <w:r>
+        <w:t>CarDetailsRepository</w:t>
+      </w:r>
+      <w:proofErr w:type="spellEnd"/>
+    </w:p>
+    <w:p>
+      <w:pPr>
+        <w:spacing w:before="120" w:after="120"/>
+      </w:pPr>
+      <w:proofErr w:type="spellStart"/>
+      <w:r>
+        <w:t>Klasa</w:t>
+      </w:r>
+      <w:proofErr w:type="spellEnd"/>
+      <w:r>
+        <w:t xml:space="preserve"> </w:t>
+      </w:r>
+      <w:proofErr w:type="spellStart"/>
+      <w:r>
+        <w:t>implementuje</w:t>
+      </w:r>
+      <w:proofErr w:type="spellEnd"/>
+      <w:r>
+        <w:t xml:space="preserve"> </w:t>
+      </w:r>
+      <w:proofErr w:type="spellStart"/>
+      <w:r>
+        <w:t>interfejs</w:t>
+      </w:r>
+      <w:proofErr w:type="spellEnd"/>
+      <w:r>
+        <w:t xml:space="preserve"> </w:t>
+      </w:r>
+      <w:proofErr w:type="spellStart"/>
+      <w:r>
+        <w:rPr>
+          <w:i/>
+        </w:rPr>
+        <w:t>IGenericRepository</w:t>
+      </w:r>
+      <w:proofErr w:type="spellEnd"/>
+      <w:r>
+        <w:t xml:space="preserve"> </w:t>
+      </w:r>
+      <w:proofErr w:type="spellStart"/>
+      <w:r>
+        <w:t>typ</w:t>
+      </w:r>
+      <w:r>
+        <w:t>u</w:t>
+      </w:r>
+      <w:proofErr w:type="spellEnd"/>
+      <w:r>
+        <w:t xml:space="preserve"> </w:t>
+      </w:r>
+      <w:proofErr w:type="spellStart"/>
+      <w:r>
+        <w:rPr>
+          <w:i/>
+        </w:rPr>
+        <w:t>LoadCarDetail</w:t>
+      </w:r>
+      <w:proofErr w:type="spellEnd"/>
+      <w:r>
+        <w:t xml:space="preserve">. </w:t>
+      </w:r>
+      <w:proofErr w:type="spellStart"/>
+      <w:r>
+        <w:t>Konstruktor</w:t>
+      </w:r>
+      <w:proofErr w:type="spellEnd"/>
+      <w:r>
+        <w:t xml:space="preserve"> </w:t>
+      </w:r>
+      <w:proofErr w:type="spellStart"/>
+      <w:r>
+        <w:rPr>
+          <w:i/>
+        </w:rPr>
+        <w:t>CarDetailsRepository</w:t>
+      </w:r>
+      <w:proofErr w:type="spellEnd"/>
+      <w:r>
+        <w:t xml:space="preserve"> </w:t>
+      </w:r>
+      <w:proofErr w:type="spellStart"/>
+      <w:r>
+        <w:t>inicjuje</w:t>
+      </w:r>
+      <w:proofErr w:type="spellEnd"/>
+      <w:r>
+        <w:t xml:space="preserve"> pole </w:t>
+      </w:r>
+      <w:r>
+        <w:rPr>
+          <w:i/>
+        </w:rPr>
+        <w:t>context</w:t>
+      </w:r>
+      <w:r>
+        <w:t xml:space="preserve">, </w:t>
+      </w:r>
+      <w:proofErr w:type="spellStart"/>
+      <w:r>
+        <w:t>które</w:t>
+      </w:r>
+      <w:proofErr w:type="spellEnd"/>
+      <w:r>
+        <w:t xml:space="preserve"> jest </w:t>
+      </w:r>
+      <w:proofErr w:type="spellStart"/>
+      <w:r>
+        <w:t>obiektem</w:t>
+      </w:r>
+      <w:proofErr w:type="spellEnd"/>
+      <w:r>
+        <w:t xml:space="preserve"> </w:t>
+      </w:r>
+      <w:proofErr w:type="spellStart"/>
+      <w:r>
+        <w:t>bazy</w:t>
+      </w:r>
+      <w:proofErr w:type="spellEnd"/>
+      <w:r>
+        <w:t>.</w:t>
+      </w:r>
+    </w:p>
+    <w:p>
+      <w:pPr>
+        <w:spacing w:before="120" w:after="120"/>
+        <w:rPr>
+          <w:lang w:val="pl-PL"/>
+        </w:rPr>
+      </w:pPr>
+      <w:r>
+        <w:rPr>
+          <w:lang w:val="pl-PL"/>
+        </w:rPr>
         <w:lastRenderedPageBreak/>
-        <w:t xml:space="preserve">Interface </w:t>
-      </w:r>
-      <w:proofErr w:type="spellStart"/>
-      <w:r>
-        <w:t>IGenericRepository</w:t>
-      </w:r>
-      <w:proofErr w:type="spellEnd"/>
-      <w:r>
-        <w:t>&lt;</w:t>
-      </w:r>
-      <w:proofErr w:type="spellStart"/>
-      <w:r>
-        <w:t>TDomain</w:t>
-      </w:r>
-      <w:proofErr w:type="spellEnd"/>
-      <w:r>
-        <w:t>&gt;</w:t>
-      </w:r>
-    </w:p>
-    <w:p>
-      <w:pPr>
-        <w:spacing w:before="120" w:after="120"/>
-        <w:rPr>
-          <w:lang w:val="pl-PL"/>
-        </w:rPr>
-      </w:pPr>
-      <w:r>
-        <w:rPr>
-          <w:lang w:val="pl-PL"/>
-        </w:rPr>
-        <w:t>Deklaruje sk</w:t>
-      </w:r>
-      <w:r>
-        <w:rPr>
-          <w:lang w:val="pl-PL"/>
-        </w:rPr>
-        <w:t xml:space="preserve">ładowe </w:t>
-      </w:r>
-      <w:r>
-        <w:rPr>
-          <w:lang w:val="pl-PL"/>
-        </w:rPr>
-        <w:t xml:space="preserve">metody użyte do współpracy z funkcjami które udostępnia </w:t>
-      </w:r>
-      <w:proofErr w:type="spellStart"/>
-      <w:r>
-        <w:rPr>
-          <w:lang w:val="pl-PL"/>
-        </w:rPr>
-        <w:t>Entity</w:t>
-      </w:r>
-      <w:proofErr w:type="spellEnd"/>
-      <w:r>
-        <w:rPr>
-          <w:lang w:val="pl-PL"/>
-        </w:rPr>
-        <w:t xml:space="preserve"> Framework.</w:t>
-      </w:r>
-    </w:p>
-    <w:p>
-      <w:pPr>
-        <w:spacing w:before="120" w:after="120"/>
-        <w:rPr>
-          <w:lang w:val="pl-PL"/>
-        </w:rPr>
-      </w:pPr>
-    </w:p>
-    <w:p>
-      <w:pPr>
-        <w:pStyle w:val="Heading2"/>
-      </w:pPr>
-      <w:r>
-        <w:t xml:space="preserve">Class </w:t>
-      </w:r>
-      <w:proofErr w:type="spellStart"/>
-      <w:r>
-        <w:t>CarDetailsRepository</w:t>
-      </w:r>
-      <w:proofErr w:type="spellEnd"/>
-    </w:p>
-    <w:p>
-      <w:pPr>
-        <w:spacing w:before="120" w:after="120"/>
-      </w:pPr>
-      <w:proofErr w:type="spellStart"/>
-      <w:r>
-        <w:t>Klasa</w:t>
-      </w:r>
-      <w:proofErr w:type="spellEnd"/>
-      <w:r>
-        <w:t xml:space="preserve"> </w:t>
-      </w:r>
-      <w:proofErr w:type="spellStart"/>
-      <w:r>
-        <w:t>implementuje</w:t>
-      </w:r>
-      <w:proofErr w:type="spellEnd"/>
-      <w:r>
-        <w:t xml:space="preserve"> </w:t>
-      </w:r>
-      <w:proofErr w:type="spellStart"/>
-      <w:r>
-        <w:t>interfejs</w:t>
-      </w:r>
-      <w:proofErr w:type="spellEnd"/>
-      <w:r>
-        <w:t xml:space="preserve"> </w:t>
-      </w:r>
-      <w:proofErr w:type="spellStart"/>
-      <w:r>
-        <w:rPr>
-          <w:i/>
-        </w:rPr>
-        <w:t>IGenericRepository</w:t>
-      </w:r>
-      <w:proofErr w:type="spellEnd"/>
-      <w:r>
-        <w:t xml:space="preserve"> </w:t>
-      </w:r>
-      <w:proofErr w:type="spellStart"/>
-      <w:r>
-        <w:t>typ</w:t>
-      </w:r>
-      <w:r>
-        <w:t>u</w:t>
-      </w:r>
-      <w:proofErr w:type="spellEnd"/>
-      <w:r>
-        <w:t xml:space="preserve"> </w:t>
-      </w:r>
-      <w:proofErr w:type="spellStart"/>
-      <w:r>
-        <w:rPr>
-          <w:i/>
-        </w:rPr>
-        <w:t>LoadCarDetail</w:t>
-      </w:r>
-      <w:proofErr w:type="spellEnd"/>
-      <w:r>
-        <w:t xml:space="preserve">. </w:t>
-      </w:r>
-      <w:proofErr w:type="spellStart"/>
-      <w:r>
-        <w:t>Konstruktor</w:t>
-      </w:r>
-      <w:proofErr w:type="spellEnd"/>
-      <w:r>
-        <w:t xml:space="preserve"> </w:t>
-      </w:r>
-      <w:proofErr w:type="spellStart"/>
-      <w:r>
-        <w:rPr>
-          <w:i/>
-        </w:rPr>
-        <w:t>CarDetailsRepository</w:t>
-      </w:r>
-      <w:proofErr w:type="spellEnd"/>
-      <w:r>
-        <w:t xml:space="preserve"> </w:t>
-      </w:r>
-      <w:proofErr w:type="spellStart"/>
-      <w:r>
-        <w:t>inicjuje</w:t>
-      </w:r>
-      <w:proofErr w:type="spellEnd"/>
-      <w:r>
-        <w:t xml:space="preserve"> pole </w:t>
-      </w:r>
-      <w:r>
-        <w:rPr>
-          <w:i/>
-        </w:rPr>
-        <w:t>context</w:t>
-      </w:r>
-      <w:r>
-        <w:t xml:space="preserve">, </w:t>
-      </w:r>
-      <w:proofErr w:type="spellStart"/>
-      <w:r>
-        <w:t>które</w:t>
-      </w:r>
-      <w:proofErr w:type="spellEnd"/>
-      <w:r>
-        <w:t xml:space="preserve"> jest </w:t>
-      </w:r>
-      <w:proofErr w:type="spellStart"/>
-      <w:r>
-        <w:t>obiektem</w:t>
-      </w:r>
-      <w:proofErr w:type="spellEnd"/>
-      <w:r>
-        <w:t xml:space="preserve"> </w:t>
-      </w:r>
-      <w:proofErr w:type="spellStart"/>
-      <w:r>
-        <w:t>bazy</w:t>
-      </w:r>
-      <w:proofErr w:type="spellEnd"/>
-      <w:r>
-        <w:t>.</w:t>
-      </w:r>
-    </w:p>
-    <w:p>
-      <w:pPr>
-        <w:spacing w:before="120" w:after="120"/>
-        <w:rPr>
-          <w:lang w:val="pl-PL"/>
-        </w:rPr>
-      </w:pPr>
-      <w:r>
-        <w:rPr>
-          <w:lang w:val="pl-PL"/>
-        </w:rPr>
         <w:t xml:space="preserve">Metoda </w:t>
       </w:r>
       <w:r>
@@ -5716,7 +6211,7 @@
 </file>
 
 <file path=customXml/itemProps1.xml><?xml version="1.0" encoding="utf-8"?>
-<ds:datastoreItem xmlns:ds="http://schemas.openxmlformats.org/officeDocument/2006/customXml" ds:itemID="{D9648588-9AA0-46C5-8BB9-379C6FFCA150}">
+<ds:datastoreItem xmlns:ds="http://schemas.openxmlformats.org/officeDocument/2006/customXml" ds:itemID="{2A7429C9-9691-41F7-93A8-3284A1159396}">
   <ds:schemaRefs>
     <ds:schemaRef ds:uri="http://schemas.openxmlformats.org/officeDocument/2006/bibliography"/>
   </ds:schemaRefs>

</xml_diff>

<commit_message>
entire technical documentation file
</commit_message>
<xml_diff>
--- a/dokumantacja/DokumentacjaTechniczna.docx
+++ b/dokumantacja/DokumentacjaTechniczna.docx
@@ -208,22 +208,235 @@
           <w:lang w:val="pl-PL"/>
         </w:rPr>
       </w:pPr>
-      <w:proofErr w:type="spellStart"/>
-      <w:r>
-        <w:rPr>
-          <w:lang w:val="pl-PL"/>
-        </w:rPr>
-        <w:t>Sss</w:t>
-      </w:r>
-      <w:proofErr w:type="spellEnd"/>
-    </w:p>
-    <w:p>
-      <w:pPr>
-        <w:spacing w:before="120" w:after="120"/>
-        <w:rPr>
-          <w:lang w:val="pl-PL"/>
-        </w:rPr>
-      </w:pPr>
+      <w:r>
+        <w:rPr>
+          <w:lang w:val="pl-PL"/>
+        </w:rPr>
+        <w:t>W projekcie zastosowano technologie ściśle powiązane z wybranym językiem programowania, tj.</w:t>
+      </w:r>
+    </w:p>
+    <w:p>
+      <w:pPr>
+        <w:pStyle w:val="ListParagraph"/>
+        <w:numPr>
+          <w:ilvl w:val="0"/>
+          <w:numId w:val="4"/>
+        </w:numPr>
+        <w:spacing w:before="120" w:after="120"/>
+        <w:rPr>
+          <w:lang w:val="pl-PL"/>
+        </w:rPr>
+      </w:pPr>
+      <w:r>
+        <w:rPr>
+          <w:i/>
+          <w:lang w:val="pl-PL"/>
+        </w:rPr>
+        <w:t>Windows Presentation Foundation (WPF)</w:t>
+      </w:r>
+      <w:r>
+        <w:rPr>
+          <w:lang w:val="pl-PL"/>
+        </w:rPr>
+        <w:t xml:space="preserve"> – </w:t>
+      </w:r>
+      <w:proofErr w:type="spellStart"/>
+      <w:r>
+        <w:rPr>
+          <w:lang w:val="pl-PL"/>
+        </w:rPr>
+        <w:t>framework</w:t>
+      </w:r>
+      <w:proofErr w:type="spellEnd"/>
+      <w:r>
+        <w:rPr>
+          <w:lang w:val="pl-PL"/>
+        </w:rPr>
+        <w:t xml:space="preserve"> do tworzenia aplikacji desktopowy</w:t>
+      </w:r>
+      <w:r>
+        <w:rPr>
+          <w:lang w:val="pl-PL"/>
+        </w:rPr>
+        <w:t xml:space="preserve">ch. Poprzez użycie znaczników XAML możemy tworzyć </w:t>
+      </w:r>
+      <w:r>
+        <w:rPr>
+          <w:lang w:val="pl-PL"/>
+        </w:rPr>
+        <w:t>wygląd aplikacji</w:t>
+      </w:r>
+      <w:r>
+        <w:rPr>
+          <w:lang w:val="pl-PL"/>
+        </w:rPr>
+        <w:t xml:space="preserve">, dodając w tle kod który odpowiada za ich zachowanie. </w:t>
+      </w:r>
+    </w:p>
+    <w:p>
+      <w:pPr>
+        <w:pStyle w:val="ListParagraph"/>
+        <w:numPr>
+          <w:ilvl w:val="0"/>
+          <w:numId w:val="4"/>
+        </w:numPr>
+        <w:spacing w:before="120" w:after="120"/>
+        <w:rPr>
+          <w:lang w:val="pl-PL"/>
+        </w:rPr>
+      </w:pPr>
+      <w:r>
+        <w:rPr>
+          <w:i/>
+          <w:lang w:val="pl-PL"/>
+        </w:rPr>
+        <w:t>Json.Net</w:t>
+      </w:r>
+      <w:r>
+        <w:rPr>
+          <w:lang w:val="pl-PL"/>
+        </w:rPr>
+        <w:t xml:space="preserve"> – </w:t>
+      </w:r>
+      <w:proofErr w:type="spellStart"/>
+      <w:r>
+        <w:rPr>
+          <w:lang w:val="pl-PL"/>
+        </w:rPr>
+        <w:t>framework</w:t>
+      </w:r>
+      <w:proofErr w:type="spellEnd"/>
+      <w:r>
+        <w:rPr>
+          <w:lang w:val="pl-PL"/>
+        </w:rPr>
+        <w:t xml:space="preserve"> do </w:t>
+      </w:r>
+      <w:proofErr w:type="spellStart"/>
+      <w:r>
+        <w:rPr>
+          <w:lang w:val="pl-PL"/>
+        </w:rPr>
+        <w:t>serializacji</w:t>
+      </w:r>
+      <w:proofErr w:type="spellEnd"/>
+      <w:r>
+        <w:rPr>
+          <w:lang w:val="pl-PL"/>
+        </w:rPr>
+        <w:t xml:space="preserve"> i </w:t>
+      </w:r>
+      <w:proofErr w:type="spellStart"/>
+      <w:r>
+        <w:rPr>
+          <w:lang w:val="pl-PL"/>
+        </w:rPr>
+        <w:t>deserializacji</w:t>
+      </w:r>
+      <w:proofErr w:type="spellEnd"/>
+      <w:r>
+        <w:rPr>
+          <w:lang w:val="pl-PL"/>
+        </w:rPr>
+        <w:t xml:space="preserve"> formatu tekstowego </w:t>
+      </w:r>
+      <w:proofErr w:type="spellStart"/>
+      <w:r>
+        <w:rPr>
+          <w:lang w:val="pl-PL"/>
+        </w:rPr>
+        <w:t>Json</w:t>
+      </w:r>
+      <w:proofErr w:type="spellEnd"/>
+      <w:r>
+        <w:rPr>
+          <w:lang w:val="pl-PL"/>
+        </w:rPr>
+        <w:t>. Z jego pomocą można w wydajny sposób dokonywać przekształceń obiektów.</w:t>
+      </w:r>
+    </w:p>
+    <w:p>
+      <w:pPr>
+        <w:pStyle w:val="ListParagraph"/>
+        <w:numPr>
+          <w:ilvl w:val="0"/>
+          <w:numId w:val="4"/>
+        </w:numPr>
+        <w:spacing w:before="120" w:after="120"/>
+        <w:rPr>
+          <w:lang w:val="pl-PL"/>
+        </w:rPr>
+      </w:pPr>
+      <w:proofErr w:type="spellStart"/>
+      <w:r>
+        <w:rPr>
+          <w:i/>
+          <w:lang w:val="pl-PL"/>
+        </w:rPr>
+        <w:t>Entity</w:t>
+      </w:r>
+      <w:proofErr w:type="spellEnd"/>
+      <w:r>
+        <w:rPr>
+          <w:i/>
+          <w:lang w:val="pl-PL"/>
+        </w:rPr>
+        <w:t xml:space="preserve"> Framework</w:t>
+      </w:r>
+      <w:r>
+        <w:rPr>
+          <w:lang w:val="pl-PL"/>
+        </w:rPr>
+        <w:t xml:space="preserve"> – jeden z dostępnych ORM (Object-</w:t>
+      </w:r>
+      <w:proofErr w:type="spellStart"/>
+      <w:r>
+        <w:rPr>
+          <w:lang w:val="pl-PL"/>
+        </w:rPr>
+        <w:t>Relational</w:t>
+      </w:r>
+      <w:proofErr w:type="spellEnd"/>
+      <w:r>
+        <w:rPr>
+          <w:lang w:val="pl-PL"/>
+        </w:rPr>
+        <w:t xml:space="preserve"> </w:t>
+      </w:r>
+      <w:proofErr w:type="spellStart"/>
+      <w:r>
+        <w:rPr>
+          <w:lang w:val="pl-PL"/>
+        </w:rPr>
+        <w:t>Mapping</w:t>
+      </w:r>
+      <w:proofErr w:type="spellEnd"/>
+      <w:r>
+        <w:rPr>
+          <w:lang w:val="pl-PL"/>
+        </w:rPr>
+        <w:t>), przeznaczony do</w:t>
+      </w:r>
+      <w:r>
+        <w:rPr>
+          <w:lang w:val="pl-PL"/>
+        </w:rPr>
+        <w:t xml:space="preserve"> budowania aplikacji opartych o bazy danych. W projekcie zastosowano podejście ‘</w:t>
+      </w:r>
+      <w:proofErr w:type="spellStart"/>
+      <w:r>
+        <w:rPr>
+          <w:lang w:val="pl-PL"/>
+        </w:rPr>
+        <w:t>Code</w:t>
+      </w:r>
+      <w:proofErr w:type="spellEnd"/>
+      <w:r>
+        <w:rPr>
+          <w:lang w:val="pl-PL"/>
+        </w:rPr>
+        <w:t xml:space="preserve"> First’ co oznacza tworzenie bazy danych za pomocą odwzorowania tabel poprzez klasy</w:t>
+      </w:r>
     </w:p>
     <w:p>
       <w:pPr>
@@ -276,16 +489,22 @@
       </w:pPr>
       <w:r>
         <w:rPr>
-          <w:lang w:val="pl-PL"/>
-        </w:rPr>
-        <w:t xml:space="preserve">DWH – </w:t>
-      </w:r>
-      <w:r>
-        <w:rPr>
-          <w:i/>
-          <w:lang w:val="pl-PL"/>
-        </w:rPr>
-        <w:t>TBC</w:t>
+          <w:i/>
+          <w:lang w:val="pl-PL"/>
+        </w:rPr>
+        <w:t>DWH</w:t>
+      </w:r>
+      <w:r>
+        <w:rPr>
+          <w:lang w:val="pl-PL"/>
+        </w:rPr>
+        <w:t xml:space="preserve"> – </w:t>
+      </w:r>
+      <w:r>
+        <w:rPr>
+          <w:lang w:val="pl-PL"/>
+        </w:rPr>
+        <w:t xml:space="preserve">aplikacja konsolowa, która z użyciem odpowiednich parametrów uruchamia cały proces ETL jak również wybrane jego procesy </w:t>
       </w:r>
     </w:p>
     <w:p>
@@ -303,6 +522,7 @@
       <w:proofErr w:type="spellStart"/>
       <w:r>
         <w:rPr>
+          <w:i/>
           <w:lang w:val="pl-PL"/>
         </w:rPr>
         <w:t>DWH.Domain</w:t>
@@ -316,10 +536,37 @@
       </w:r>
       <w:r>
         <w:rPr>
-          <w:i/>
-          <w:lang w:val="pl-PL"/>
-        </w:rPr>
-        <w:t>TBC</w:t>
+          <w:lang w:val="pl-PL"/>
+        </w:rPr>
+        <w:t>projekt definiuje modele użyte w procesach ‘</w:t>
+      </w:r>
+      <w:proofErr w:type="spellStart"/>
+      <w:r>
+        <w:rPr>
+          <w:lang w:val="pl-PL"/>
+        </w:rPr>
+        <w:t>Extract</w:t>
+      </w:r>
+      <w:proofErr w:type="spellEnd"/>
+      <w:r>
+        <w:rPr>
+          <w:lang w:val="pl-PL"/>
+        </w:rPr>
+        <w:t>’ oraz ‘</w:t>
+      </w:r>
+      <w:proofErr w:type="spellStart"/>
+      <w:r>
+        <w:rPr>
+          <w:lang w:val="pl-PL"/>
+        </w:rPr>
+        <w:t>Load</w:t>
+      </w:r>
+      <w:proofErr w:type="spellEnd"/>
+      <w:r>
+        <w:rPr>
+          <w:lang w:val="pl-PL"/>
+        </w:rPr>
+        <w:t>’</w:t>
       </w:r>
     </w:p>
     <w:p>
@@ -336,16 +583,44 @@
       </w:pPr>
       <w:r>
         <w:rPr>
-          <w:lang w:val="pl-PL"/>
-        </w:rPr>
-        <w:t xml:space="preserve">DWH.ETL – </w:t>
-      </w:r>
-      <w:r>
-        <w:rPr>
-          <w:i/>
-          <w:lang w:val="pl-PL"/>
-        </w:rPr>
-        <w:t>TBC</w:t>
+          <w:i/>
+          <w:lang w:val="pl-PL"/>
+        </w:rPr>
+        <w:t>DWH.ETL</w:t>
+      </w:r>
+      <w:r>
+        <w:rPr>
+          <w:lang w:val="pl-PL"/>
+        </w:rPr>
+        <w:t xml:space="preserve"> – </w:t>
+      </w:r>
+      <w:r>
+        <w:rPr>
+          <w:lang w:val="pl-PL"/>
+        </w:rPr>
+        <w:t>implementacja funkcjonalności procesu ‘Extract’</w:t>
+      </w:r>
+      <w:bookmarkStart w:id="0" w:name="_GoBack"/>
+      <w:bookmarkEnd w:id="0"/>
+      <w:r>
+        <w:rPr>
+          <w:lang w:val="pl-PL"/>
+        </w:rPr>
+        <w:t xml:space="preserve"> oraz ‘</w:t>
+      </w:r>
+      <w:proofErr w:type="spellStart"/>
+      <w:r>
+        <w:rPr>
+          <w:lang w:val="pl-PL"/>
+        </w:rPr>
+        <w:t>Transform</w:t>
+      </w:r>
+      <w:proofErr w:type="spellEnd"/>
+      <w:r>
+        <w:rPr>
+          <w:lang w:val="pl-PL"/>
+        </w:rPr>
+        <w:t>’</w:t>
       </w:r>
     </w:p>
     <w:p>
@@ -362,16 +637,22 @@
       </w:pPr>
       <w:r>
         <w:rPr>
-          <w:lang w:val="pl-PL"/>
-        </w:rPr>
-        <w:t xml:space="preserve">DWH.GUI – </w:t>
-      </w:r>
-      <w:r>
-        <w:rPr>
-          <w:i/>
-          <w:lang w:val="pl-PL"/>
-        </w:rPr>
-        <w:t>TBC</w:t>
+          <w:i/>
+          <w:lang w:val="pl-PL"/>
+        </w:rPr>
+        <w:t>DWH.GUI</w:t>
+      </w:r>
+      <w:r>
+        <w:rPr>
+          <w:lang w:val="pl-PL"/>
+        </w:rPr>
+        <w:t xml:space="preserve"> –</w:t>
+      </w:r>
+      <w:r>
+        <w:rPr>
+          <w:lang w:val="pl-PL"/>
+        </w:rPr>
+        <w:t xml:space="preserve"> projekt interfejsu użytkownika wykonany w technologii WPF</w:t>
       </w:r>
     </w:p>
     <w:p>
@@ -389,6 +670,7 @@
       <w:proofErr w:type="spellStart"/>
       <w:r>
         <w:rPr>
+          <w:i/>
           <w:lang w:val="pl-PL"/>
         </w:rPr>
         <w:t>DWH.Storage</w:t>
@@ -414,10 +696,23 @@
       </w:r>
       <w:r>
         <w:rPr>
-          <w:i/>
-          <w:lang w:val="pl-PL"/>
-        </w:rPr>
-        <w:t>TBC</w:t>
+          <w:lang w:val="pl-PL"/>
+        </w:rPr>
+        <w:t>implementacja funkcjonalności procesu ‘</w:t>
+      </w:r>
+      <w:proofErr w:type="spellStart"/>
+      <w:r>
+        <w:rPr>
+          <w:lang w:val="pl-PL"/>
+        </w:rPr>
+        <w:t>Load</w:t>
+      </w:r>
+      <w:proofErr w:type="spellEnd"/>
+      <w:r>
+        <w:rPr>
+          <w:lang w:val="pl-PL"/>
+        </w:rPr>
+        <w:t>’</w:t>
       </w:r>
     </w:p>
     <w:p>
@@ -475,7 +770,6 @@
         <w:rPr>
           <w:lang w:val="pl-PL"/>
         </w:rPr>
-        <w:lastRenderedPageBreak/>
         <w:t xml:space="preserve">Diagram </w:t>
       </w:r>
       <w:r>
@@ -1203,7 +1497,6 @@
         <w:rPr>
           <w:lang w:val="pl-PL"/>
         </w:rPr>
-        <w:lastRenderedPageBreak/>
         <w:t xml:space="preserve">Metoda </w:t>
       </w:r>
       <w:proofErr w:type="spellStart"/>
@@ -1748,30 +2041,6 @@
     </w:p>
     <w:p>
       <w:pPr>
-        <w:spacing w:before="120" w:after="120"/>
-        <w:rPr>
-          <w:lang w:val="pl-PL"/>
-        </w:rPr>
-      </w:pPr>
-    </w:p>
-    <w:p>
-      <w:pPr>
-        <w:spacing w:before="120" w:after="120"/>
-        <w:rPr>
-          <w:lang w:val="pl-PL"/>
-        </w:rPr>
-      </w:pPr>
-    </w:p>
-    <w:p>
-      <w:pPr>
-        <w:spacing w:before="120" w:after="120"/>
-        <w:rPr>
-          <w:lang w:val="pl-PL"/>
-        </w:rPr>
-      </w:pPr>
-    </w:p>
-    <w:p>
-      <w:pPr>
         <w:pStyle w:val="Heading1"/>
       </w:pPr>
       <w:proofErr w:type="spellStart"/>
@@ -2608,23 +2877,30 @@
     <w:p>
       <w:pPr>
         <w:pStyle w:val="Heading1"/>
-      </w:pPr>
-      <w:proofErr w:type="spellStart"/>
-      <w:r>
+        <w:rPr>
+          <w:lang w:val="pl-PL"/>
+        </w:rPr>
+      </w:pPr>
+      <w:r>
+        <w:rPr>
+          <w:lang w:val="pl-PL"/>
+        </w:rPr>
         <w:lastRenderedPageBreak/>
-        <w:t>Projekt</w:t>
-      </w:r>
-      <w:proofErr w:type="spellEnd"/>
-      <w:r>
-        <w:t xml:space="preserve"> </w:t>
-      </w:r>
-      <w:r>
+        <w:t xml:space="preserve">Projekt </w:t>
+      </w:r>
+      <w:r>
+        <w:rPr>
+          <w:lang w:val="pl-PL"/>
+        </w:rPr>
         <w:t>DWH.ETL</w:t>
       </w:r>
     </w:p>
     <w:p>
       <w:pPr>
         <w:spacing w:before="120" w:after="120"/>
+        <w:rPr>
+          <w:lang w:val="pl-PL"/>
+        </w:rPr>
       </w:pPr>
     </w:p>
     <w:p>
@@ -2701,32 +2977,56 @@
     <w:p>
       <w:pPr>
         <w:pStyle w:val="Heading2"/>
-      </w:pPr>
-      <w:r>
+        <w:rPr>
+          <w:lang w:val="pl-PL"/>
+        </w:rPr>
+      </w:pPr>
+      <w:r>
+        <w:rPr>
+          <w:lang w:val="pl-PL"/>
+        </w:rPr>
         <w:t xml:space="preserve">Interface </w:t>
       </w:r>
       <w:proofErr w:type="spellStart"/>
       <w:r>
+        <w:rPr>
+          <w:lang w:val="pl-PL"/>
+        </w:rPr>
         <w:t>IETLProcess</w:t>
       </w:r>
       <w:proofErr w:type="spellEnd"/>
       <w:r>
+        <w:rPr>
+          <w:lang w:val="pl-PL"/>
+        </w:rPr>
         <w:t>&lt;</w:t>
       </w:r>
       <w:proofErr w:type="spellStart"/>
       <w:r>
+        <w:rPr>
+          <w:lang w:val="pl-PL"/>
+        </w:rPr>
         <w:t>TInput</w:t>
       </w:r>
       <w:proofErr w:type="spellEnd"/>
       <w:r>
+        <w:rPr>
+          <w:lang w:val="pl-PL"/>
+        </w:rPr>
         <w:t xml:space="preserve">, </w:t>
       </w:r>
       <w:proofErr w:type="spellStart"/>
       <w:r>
+        <w:rPr>
+          <w:lang w:val="pl-PL"/>
+        </w:rPr>
         <w:t>TOutput</w:t>
       </w:r>
       <w:proofErr w:type="spellEnd"/>
       <w:r>
+        <w:rPr>
+          <w:lang w:val="pl-PL"/>
+        </w:rPr>
         <w:t>&gt;</w:t>
       </w:r>
     </w:p>
@@ -2747,25 +3047,7 @@
         <w:rPr>
           <w:lang w:val="pl-PL"/>
         </w:rPr>
-        <w:t>ładow</w:t>
-      </w:r>
-      <w:r>
-        <w:rPr>
-          <w:lang w:val="pl-PL"/>
-        </w:rPr>
-        <w:t>ą</w:t>
-      </w:r>
-      <w:r>
-        <w:rPr>
-          <w:lang w:val="pl-PL"/>
-        </w:rPr>
-        <w:t xml:space="preserve"> metod</w:t>
-      </w:r>
-      <w:r>
-        <w:rPr>
-          <w:lang w:val="pl-PL"/>
-        </w:rPr>
-        <w:t xml:space="preserve">ę </w:t>
+        <w:t xml:space="preserve">ładową metodę </w:t>
       </w:r>
       <w:proofErr w:type="spellStart"/>
       <w:r>
@@ -2787,13 +3069,7 @@
         <w:rPr>
           <w:lang w:val="pl-PL"/>
         </w:rPr>
-        <w:t xml:space="preserve"> </w:t>
-      </w:r>
-      <w:r>
-        <w:rPr>
-          <w:lang w:val="pl-PL"/>
-        </w:rPr>
-        <w:t>wspomagającą proces pozyskiwania, przekształcenia oraz załadowania danych do bazy danych.</w:t>
+        <w:t xml:space="preserve"> wspomagającą proces pozyskiwania, przekształcenia oraz załadowania danych do bazy danych.</w:t>
       </w:r>
     </w:p>
     <w:p>
@@ -2808,12 +3084,21 @@
     <w:p>
       <w:pPr>
         <w:pStyle w:val="Heading2"/>
-      </w:pPr>
-      <w:r>
+        <w:rPr>
+          <w:lang w:val="pl-PL"/>
+        </w:rPr>
+      </w:pPr>
+      <w:r>
+        <w:rPr>
+          <w:lang w:val="pl-PL"/>
+        </w:rPr>
         <w:t xml:space="preserve">Class </w:t>
       </w:r>
       <w:proofErr w:type="spellStart"/>
       <w:r>
+        <w:rPr>
+          <w:lang w:val="pl-PL"/>
+        </w:rPr>
         <w:t>ExtractCarDetailUrlsProcess</w:t>
       </w:r>
       <w:proofErr w:type="spellEnd"/>
@@ -3327,37 +3612,388 @@
     <w:p>
       <w:pPr>
         <w:spacing w:before="120" w:after="120"/>
-      </w:pPr>
-      <w:proofErr w:type="spellStart"/>
-      <w:r>
-        <w:t>Klasa</w:t>
-      </w:r>
-      <w:proofErr w:type="spellEnd"/>
-      <w:r>
+        <w:rPr>
+          <w:lang w:val="pl-PL"/>
+        </w:rPr>
+      </w:pPr>
+      <w:r>
+        <w:rPr>
+          <w:lang w:val="pl-PL"/>
+        </w:rPr>
+        <w:t xml:space="preserve">Klasa implementuje interfejs </w:t>
+      </w:r>
+      <w:proofErr w:type="spellStart"/>
+      <w:r>
+        <w:rPr>
+          <w:i/>
+          <w:lang w:val="pl-PL"/>
+        </w:rPr>
+        <w:t>IETLProcess</w:t>
+      </w:r>
+      <w:proofErr w:type="spellEnd"/>
+      <w:r>
+        <w:rPr>
+          <w:lang w:val="pl-PL"/>
+        </w:rPr>
+        <w:t xml:space="preserve"> i odpowiada za pozyskanie kluczowych danych które jednoznacznie określają oraz opisują pojazd. </w:t>
+      </w:r>
+    </w:p>
+    <w:p>
+      <w:pPr>
+        <w:spacing w:before="120" w:after="120"/>
+        <w:rPr>
+          <w:lang w:val="pl-PL"/>
+        </w:rPr>
+      </w:pPr>
+      <w:r>
+        <w:rPr>
+          <w:lang w:val="pl-PL"/>
+        </w:rPr>
+        <w:t xml:space="preserve">Metoda </w:t>
+      </w:r>
+      <w:proofErr w:type="spellStart"/>
+      <w:r>
+        <w:rPr>
+          <w:i/>
+          <w:lang w:val="pl-PL"/>
+        </w:rPr>
+        <w:t>Process</w:t>
+      </w:r>
+      <w:proofErr w:type="spellEnd"/>
+      <w:r>
+        <w:rPr>
+          <w:i/>
+          <w:lang w:val="pl-PL"/>
+        </w:rPr>
+        <w:t>()</w:t>
+      </w:r>
+      <w:r>
+        <w:rPr>
+          <w:lang w:val="pl-PL"/>
+        </w:rPr>
+        <w:t xml:space="preserve"> otrzymuje w parametrze adres URL ogłoszenia – pojedynczy pojazd. Następuje pozyskanie treści dokumentu HTML</w:t>
+      </w:r>
+      <w:r>
+        <w:rPr>
+          <w:lang w:val="pl-PL"/>
+        </w:rPr>
+        <w:t>, procesowanie drzewa znaczników i wyciągnięcie zagnieżdżonego obiektu JSON</w:t>
+      </w:r>
+      <w:r>
+        <w:rPr>
+          <w:lang w:val="pl-PL"/>
+        </w:rPr>
         <w:t xml:space="preserve"> </w:t>
       </w:r>
-      <w:proofErr w:type="spellStart"/>
-      <w:r>
-        <w:t>implementuje</w:t>
-      </w:r>
-      <w:proofErr w:type="spellEnd"/>
-      <w:r>
+      <w:r>
+        <w:rPr>
+          <w:lang w:val="pl-PL"/>
+        </w:rPr>
+        <w:t>z danymi pojazdu.</w:t>
+      </w:r>
+    </w:p>
+    <w:p>
+      <w:pPr>
+        <w:spacing w:before="120" w:after="120"/>
+        <w:rPr>
+          <w:lang w:val="pl-PL"/>
+        </w:rPr>
+      </w:pPr>
+      <w:r>
+        <w:rPr>
+          <w:lang w:val="pl-PL"/>
+        </w:rPr>
+        <w:t xml:space="preserve">Metoda </w:t>
+      </w:r>
+      <w:r>
+        <w:rPr>
+          <w:i/>
+          <w:lang w:val="pl-PL"/>
+        </w:rPr>
+        <w:t>Run()</w:t>
+      </w:r>
+      <w:r>
+        <w:rPr>
+          <w:lang w:val="pl-PL"/>
+        </w:rPr>
+        <w:t xml:space="preserve"> została utworzona w celu ponowienia procesu pozyskania treści HTML.</w:t>
+      </w:r>
+    </w:p>
+    <w:p>
+      <w:pPr>
+        <w:spacing w:before="120" w:after="120"/>
+      </w:pPr>
+    </w:p>
+    <w:p>
+      <w:pPr>
+        <w:pStyle w:val="Heading2"/>
+      </w:pPr>
+      <w:r>
+        <w:t xml:space="preserve">Class </w:t>
+      </w:r>
+      <w:proofErr w:type="spellStart"/>
+      <w:r>
+        <w:t>DetailsConverter</w:t>
+      </w:r>
+      <w:proofErr w:type="spellEnd"/>
+    </w:p>
+    <w:p>
+      <w:pPr>
+        <w:spacing w:before="120" w:after="120"/>
+        <w:rPr>
+          <w:lang w:val="pl-PL"/>
+        </w:rPr>
+      </w:pPr>
+      <w:r>
+        <w:rPr>
+          <w:lang w:val="pl-PL"/>
+        </w:rPr>
+        <w:t xml:space="preserve">Klasa dziedziczy po klasie </w:t>
+      </w:r>
+      <w:proofErr w:type="spellStart"/>
+      <w:r>
+        <w:rPr>
+          <w:i/>
+          <w:lang w:val="pl-PL"/>
+        </w:rPr>
+        <w:t>JsonConverter</w:t>
+      </w:r>
+      <w:proofErr w:type="spellEnd"/>
+      <w:r>
+        <w:rPr>
+          <w:lang w:val="pl-PL"/>
+        </w:rPr>
+        <w:t xml:space="preserve"> i </w:t>
+      </w:r>
+      <w:proofErr w:type="spellStart"/>
+      <w:r>
+        <w:rPr>
+          <w:lang w:val="pl-PL"/>
+        </w:rPr>
+        <w:t>napisuje</w:t>
+      </w:r>
+      <w:proofErr w:type="spellEnd"/>
+      <w:r>
+        <w:rPr>
+          <w:lang w:val="pl-PL"/>
+        </w:rPr>
+        <w:t xml:space="preserve"> metody </w:t>
+      </w:r>
+      <w:proofErr w:type="spellStart"/>
+      <w:r>
+        <w:rPr>
+          <w:i/>
+          <w:lang w:val="pl-PL"/>
+        </w:rPr>
+        <w:t>CanConvert</w:t>
+      </w:r>
+      <w:proofErr w:type="spellEnd"/>
+      <w:r>
+        <w:rPr>
+          <w:i/>
+          <w:lang w:val="pl-PL"/>
+        </w:rPr>
+        <w:t>()</w:t>
+      </w:r>
+      <w:r>
+        <w:rPr>
+          <w:lang w:val="pl-PL"/>
+        </w:rPr>
+        <w:t xml:space="preserve">, </w:t>
+      </w:r>
+      <w:proofErr w:type="spellStart"/>
+      <w:r>
+        <w:rPr>
+          <w:i/>
+          <w:lang w:val="pl-PL"/>
+        </w:rPr>
+        <w:t>ReadJson</w:t>
+      </w:r>
+      <w:proofErr w:type="spellEnd"/>
+      <w:r>
+        <w:rPr>
+          <w:i/>
+          <w:lang w:val="pl-PL"/>
+        </w:rPr>
+        <w:t>()</w:t>
+      </w:r>
+      <w:r>
+        <w:rPr>
+          <w:lang w:val="pl-PL"/>
+        </w:rPr>
+        <w:t xml:space="preserve"> oraz </w:t>
+      </w:r>
+      <w:proofErr w:type="spellStart"/>
+      <w:r>
+        <w:rPr>
+          <w:i/>
+          <w:lang w:val="pl-PL"/>
+        </w:rPr>
+        <w:t>WriteJson</w:t>
+      </w:r>
+      <w:proofErr w:type="spellEnd"/>
+      <w:r>
+        <w:rPr>
+          <w:i/>
+          <w:lang w:val="pl-PL"/>
+        </w:rPr>
+        <w:t>()</w:t>
+      </w:r>
+      <w:r>
+        <w:rPr>
+          <w:lang w:val="pl-PL"/>
+        </w:rPr>
+        <w:t xml:space="preserve">. Jej głównym zadaniem jest </w:t>
+      </w:r>
+      <w:proofErr w:type="spellStart"/>
+      <w:r>
+        <w:rPr>
+          <w:lang w:val="pl-PL"/>
+        </w:rPr>
+        <w:t>serializacja</w:t>
+      </w:r>
+      <w:proofErr w:type="spellEnd"/>
+      <w:r>
+        <w:rPr>
+          <w:lang w:val="pl-PL"/>
+        </w:rPr>
+        <w:t xml:space="preserve"> obiektu JSON (dane pojazdu w ogłoszeniu) do obiektu </w:t>
+      </w:r>
+      <w:proofErr w:type="spellStart"/>
+      <w:r>
+        <w:rPr>
+          <w:i/>
+          <w:lang w:val="pl-PL"/>
+        </w:rPr>
+        <w:t>ExtractCarDetail</w:t>
+      </w:r>
+      <w:proofErr w:type="spellEnd"/>
+      <w:r>
+        <w:rPr>
+          <w:lang w:val="pl-PL"/>
+        </w:rPr>
+        <w:t>.</w:t>
+      </w:r>
+    </w:p>
+    <w:p>
+      <w:pPr>
+        <w:spacing w:before="120" w:after="120"/>
+        <w:rPr>
+          <w:lang w:val="pl-PL"/>
+        </w:rPr>
+      </w:pPr>
+      <w:r>
+        <w:rPr>
+          <w:lang w:val="pl-PL"/>
+        </w:rPr>
+        <w:t xml:space="preserve">Metoda </w:t>
+      </w:r>
+      <w:proofErr w:type="spellStart"/>
+      <w:r>
+        <w:rPr>
+          <w:i/>
+          <w:lang w:val="pl-PL"/>
+        </w:rPr>
+        <w:t>CanConvert</w:t>
+      </w:r>
+      <w:proofErr w:type="spellEnd"/>
+      <w:r>
+        <w:rPr>
+          <w:i/>
+          <w:lang w:val="pl-PL"/>
+        </w:rPr>
+        <w:t>()</w:t>
+      </w:r>
+      <w:r>
+        <w:rPr>
+          <w:lang w:val="pl-PL"/>
+        </w:rPr>
+        <w:t xml:space="preserve"> determinuje czy obiek</w:t>
+      </w:r>
+      <w:r>
+        <w:rPr>
+          <w:lang w:val="pl-PL"/>
+        </w:rPr>
+        <w:t>t może zostać poddany dalszej konwersji.</w:t>
+      </w:r>
+    </w:p>
+    <w:p>
+      <w:pPr>
+        <w:spacing w:before="120" w:after="120"/>
+        <w:rPr>
+          <w:lang w:val="pl-PL"/>
+        </w:rPr>
+      </w:pPr>
+      <w:r>
+        <w:rPr>
+          <w:lang w:val="pl-PL"/>
+        </w:rPr>
+        <w:t xml:space="preserve">Metoda </w:t>
+      </w:r>
+      <w:proofErr w:type="spellStart"/>
+      <w:r>
+        <w:rPr>
+          <w:i/>
+          <w:lang w:val="pl-PL"/>
+        </w:rPr>
+        <w:t>ReadJson</w:t>
+      </w:r>
+      <w:proofErr w:type="spellEnd"/>
+      <w:r>
+        <w:rPr>
+          <w:i/>
+          <w:lang w:val="pl-PL"/>
+        </w:rPr>
+        <w:t>()</w:t>
+      </w:r>
+      <w:r>
+        <w:rPr>
+          <w:lang w:val="pl-PL"/>
+        </w:rPr>
         <w:t xml:space="preserve"> </w:t>
       </w:r>
-      <w:proofErr w:type="spellStart"/>
-      <w:r>
-        <w:t>interfejs</w:t>
-      </w:r>
-      <w:proofErr w:type="spellEnd"/>
-      <w:r>
-        <w:t xml:space="preserve"> IETLProcess</w:t>
-      </w:r>
-      <w:bookmarkStart w:id="0" w:name="_GoBack"/>
-      <w:bookmarkEnd w:id="0"/>
-    </w:p>
-    <w:p>
-      <w:pPr>
-        <w:spacing w:before="120" w:after="120"/>
+      <w:r>
+        <w:rPr>
+          <w:lang w:val="pl-PL"/>
+        </w:rPr>
+        <w:t xml:space="preserve">zawiera ustawienia niezbędne w procesie </w:t>
+      </w:r>
+      <w:proofErr w:type="spellStart"/>
+      <w:r>
+        <w:rPr>
+          <w:lang w:val="pl-PL"/>
+        </w:rPr>
+        <w:t>serializacji</w:t>
+      </w:r>
+      <w:proofErr w:type="spellEnd"/>
+      <w:r>
+        <w:rPr>
+          <w:lang w:val="pl-PL"/>
+        </w:rPr>
+        <w:t xml:space="preserve">, jak również tworzy listę napotkanych błędów (np. nowa właściwość nie uwzględniona w modelu) podczas konwersji do obiektu </w:t>
+      </w:r>
+      <w:proofErr w:type="spellStart"/>
+      <w:r>
+        <w:rPr>
+          <w:i/>
+          <w:lang w:val="pl-PL"/>
+        </w:rPr>
+        <w:t>ExtractCarDetail</w:t>
+      </w:r>
+      <w:proofErr w:type="spellEnd"/>
+      <w:r>
+        <w:rPr>
+          <w:lang w:val="pl-PL"/>
+        </w:rPr>
+        <w:t>.</w:t>
+      </w:r>
+    </w:p>
+    <w:p>
+      <w:pPr>
+        <w:spacing w:before="120" w:after="120"/>
+        <w:rPr>
+          <w:lang w:val="pl-PL"/>
+        </w:rPr>
       </w:pPr>
     </w:p>
     <w:p>
@@ -3369,6 +4005,267 @@
       </w:r>
       <w:proofErr w:type="spellStart"/>
       <w:r>
+        <w:t>TranformProcess</w:t>
+      </w:r>
+      <w:proofErr w:type="spellEnd"/>
+    </w:p>
+    <w:p>
+      <w:pPr>
+        <w:spacing w:before="120" w:after="120"/>
+        <w:rPr>
+          <w:lang w:val="pl-PL"/>
+        </w:rPr>
+      </w:pPr>
+      <w:r>
+        <w:rPr>
+          <w:lang w:val="pl-PL"/>
+        </w:rPr>
+        <w:t xml:space="preserve">Klasa implementuje interfejs </w:t>
+      </w:r>
+      <w:proofErr w:type="spellStart"/>
+      <w:r>
+        <w:rPr>
+          <w:i/>
+          <w:lang w:val="pl-PL"/>
+        </w:rPr>
+        <w:t>IELTProcess</w:t>
+      </w:r>
+      <w:proofErr w:type="spellEnd"/>
+      <w:r>
+        <w:rPr>
+          <w:lang w:val="pl-PL"/>
+        </w:rPr>
+        <w:t xml:space="preserve"> </w:t>
+      </w:r>
+      <w:r>
+        <w:rPr>
+          <w:lang w:val="pl-PL"/>
+        </w:rPr>
+        <w:t xml:space="preserve">i jest odpowiedzialna za transformację </w:t>
+      </w:r>
+      <w:r>
+        <w:rPr>
+          <w:lang w:val="pl-PL"/>
+        </w:rPr>
+        <w:t xml:space="preserve">obiektu </w:t>
+      </w:r>
+      <w:proofErr w:type="spellStart"/>
+      <w:r>
+        <w:rPr>
+          <w:i/>
+          <w:lang w:val="pl-PL"/>
+        </w:rPr>
+        <w:t>ExtractCarDetail</w:t>
+      </w:r>
+      <w:proofErr w:type="spellEnd"/>
+      <w:r>
+        <w:rPr>
+          <w:lang w:val="pl-PL"/>
+        </w:rPr>
+        <w:t xml:space="preserve"> (obiekt posiada dane z ogłoszenia) do obiektu </w:t>
+      </w:r>
+      <w:proofErr w:type="spellStart"/>
+      <w:r>
+        <w:rPr>
+          <w:i/>
+          <w:lang w:val="pl-PL"/>
+        </w:rPr>
+        <w:t>LoadCarDetail</w:t>
+      </w:r>
+      <w:proofErr w:type="spellEnd"/>
+      <w:r>
+        <w:rPr>
+          <w:i/>
+          <w:lang w:val="pl-PL"/>
+        </w:rPr>
+        <w:t xml:space="preserve"> </w:t>
+      </w:r>
+      <w:r>
+        <w:rPr>
+          <w:lang w:val="pl-PL"/>
+        </w:rPr>
+        <w:t>(</w:t>
+      </w:r>
+      <w:r>
+        <w:rPr>
+          <w:lang w:val="pl-PL"/>
+        </w:rPr>
+        <w:t>obiekt który zostaje zapisany do bazy</w:t>
+      </w:r>
+      <w:r>
+        <w:rPr>
+          <w:lang w:val="pl-PL"/>
+        </w:rPr>
+        <w:t>)</w:t>
+      </w:r>
+      <w:r>
+        <w:rPr>
+          <w:lang w:val="pl-PL"/>
+        </w:rPr>
+        <w:t xml:space="preserve">. </w:t>
+      </w:r>
+    </w:p>
+    <w:p>
+      <w:pPr>
+        <w:spacing w:before="120" w:after="120"/>
+        <w:rPr>
+          <w:lang w:val="pl-PL"/>
+        </w:rPr>
+      </w:pPr>
+      <w:r>
+        <w:rPr>
+          <w:lang w:val="pl-PL"/>
+        </w:rPr>
+        <w:t xml:space="preserve">Metoda </w:t>
+      </w:r>
+      <w:proofErr w:type="spellStart"/>
+      <w:r>
+        <w:rPr>
+          <w:i/>
+          <w:lang w:val="pl-PL"/>
+        </w:rPr>
+        <w:t>Process</w:t>
+      </w:r>
+      <w:proofErr w:type="spellEnd"/>
+      <w:r>
+        <w:rPr>
+          <w:i/>
+          <w:lang w:val="pl-PL"/>
+        </w:rPr>
+        <w:t>()</w:t>
+      </w:r>
+      <w:r>
+        <w:rPr>
+          <w:lang w:val="pl-PL"/>
+        </w:rPr>
+        <w:t xml:space="preserve"> otrzymuje c</w:t>
+      </w:r>
+      <w:r>
+        <w:rPr>
+          <w:lang w:val="pl-PL"/>
+        </w:rPr>
+        <w:t xml:space="preserve">iąg znaków w formacie </w:t>
+      </w:r>
+      <w:proofErr w:type="spellStart"/>
+      <w:r>
+        <w:rPr>
+          <w:lang w:val="pl-PL"/>
+        </w:rPr>
+        <w:t>Json</w:t>
+      </w:r>
+      <w:proofErr w:type="spellEnd"/>
+      <w:r>
+        <w:rPr>
+          <w:lang w:val="pl-PL"/>
+        </w:rPr>
+        <w:t xml:space="preserve">, który zostaje zamieniony w obiekt </w:t>
+      </w:r>
+      <w:proofErr w:type="spellStart"/>
+      <w:r>
+        <w:rPr>
+          <w:i/>
+          <w:lang w:val="pl-PL"/>
+        </w:rPr>
+        <w:t>ExtractCarDetail</w:t>
+      </w:r>
+      <w:proofErr w:type="spellEnd"/>
+      <w:r>
+        <w:rPr>
+          <w:i/>
+          <w:lang w:val="pl-PL"/>
+        </w:rPr>
+        <w:t>.</w:t>
+      </w:r>
+      <w:r>
+        <w:rPr>
+          <w:lang w:val="pl-PL"/>
+        </w:rPr>
+        <w:t xml:space="preserve"> Kolejnym etapem jest odpowiednie przekształcenie utworzonego obiektu do docelowego typu </w:t>
+      </w:r>
+      <w:proofErr w:type="spellStart"/>
+      <w:r>
+        <w:rPr>
+          <w:i/>
+          <w:lang w:val="pl-PL"/>
+        </w:rPr>
+        <w:t>LoadCarDetail</w:t>
+      </w:r>
+      <w:proofErr w:type="spellEnd"/>
+      <w:r>
+        <w:rPr>
+          <w:lang w:val="pl-PL"/>
+        </w:rPr>
+        <w:t xml:space="preserve">. Ważnym krokiem jest proces transformacji każdego elementu wyposażenia pojazdu do typu </w:t>
+      </w:r>
+      <w:proofErr w:type="spellStart"/>
+      <w:r>
+        <w:rPr>
+          <w:lang w:val="pl-PL"/>
+        </w:rPr>
+        <w:t>bool</w:t>
+      </w:r>
+      <w:proofErr w:type="spellEnd"/>
+      <w:r>
+        <w:rPr>
+          <w:lang w:val="pl-PL"/>
+        </w:rPr>
+        <w:t xml:space="preserve"> – wyróżniamy ponad 70 różnych elementów.</w:t>
+      </w:r>
+    </w:p>
+    <w:p>
+      <w:pPr>
+        <w:spacing w:before="120" w:after="120"/>
+        <w:rPr>
+          <w:lang w:val="pl-PL"/>
+        </w:rPr>
+      </w:pPr>
+      <w:r>
+        <w:rPr>
+          <w:lang w:val="pl-PL"/>
+        </w:rPr>
+        <w:lastRenderedPageBreak/>
+        <w:t xml:space="preserve">Metoda </w:t>
+      </w:r>
+      <w:proofErr w:type="spellStart"/>
+      <w:r>
+        <w:rPr>
+          <w:i/>
+          <w:lang w:val="pl-PL"/>
+        </w:rPr>
+        <w:t>ResolveFeature</w:t>
+      </w:r>
+      <w:proofErr w:type="spellEnd"/>
+      <w:r>
+        <w:rPr>
+          <w:i/>
+          <w:lang w:val="pl-PL"/>
+        </w:rPr>
+        <w:t>()</w:t>
+      </w:r>
+      <w:r>
+        <w:rPr>
+          <w:lang w:val="pl-PL"/>
+        </w:rPr>
+        <w:t xml:space="preserve"> służy do identyfikacji wyposażenia w procesowanym pojeździe.</w:t>
+      </w:r>
+    </w:p>
+    <w:p>
+      <w:pPr>
+        <w:spacing w:before="120" w:after="120"/>
+        <w:rPr>
+          <w:lang w:val="pl-PL"/>
+        </w:rPr>
+      </w:pPr>
+    </w:p>
+    <w:p>
+      <w:pPr>
+        <w:pStyle w:val="Heading2"/>
+      </w:pPr>
+      <w:r>
+        <w:t xml:space="preserve">Class </w:t>
+      </w:r>
+      <w:proofErr w:type="spellStart"/>
+      <w:r>
         <w:t>LoadProcess</w:t>
       </w:r>
       <w:proofErr w:type="spellEnd"/>
@@ -3377,193 +4274,194 @@
       <w:pPr>
         <w:spacing w:before="120" w:after="120"/>
         <w:rPr>
-          <w:i/>
-        </w:rPr>
-      </w:pPr>
-      <w:proofErr w:type="spellStart"/>
-      <w:r>
-        <w:rPr>
-          <w:i/>
-        </w:rPr>
-        <w:t>Opis</w:t>
-      </w:r>
-      <w:proofErr w:type="spellEnd"/>
-      <w:r>
-        <w:rPr>
-          <w:i/>
-        </w:rPr>
-        <w:t>…</w:t>
-      </w:r>
-    </w:p>
-    <w:p>
-      <w:pPr>
-        <w:spacing w:before="120" w:after="120"/>
+          <w:lang w:val="pl-PL"/>
+        </w:rPr>
+      </w:pPr>
+      <w:r>
+        <w:rPr>
+          <w:lang w:val="pl-PL"/>
+        </w:rPr>
+        <w:t xml:space="preserve">Klasa implementuje interfejs </w:t>
+      </w:r>
+      <w:proofErr w:type="spellStart"/>
+      <w:r>
+        <w:rPr>
+          <w:i/>
+          <w:lang w:val="pl-PL"/>
+        </w:rPr>
+        <w:t>IETLProcess</w:t>
+      </w:r>
+      <w:proofErr w:type="spellEnd"/>
+      <w:r>
+        <w:rPr>
+          <w:lang w:val="pl-PL"/>
+        </w:rPr>
+        <w:t xml:space="preserve"> i j</w:t>
+      </w:r>
+      <w:r>
+        <w:rPr>
+          <w:lang w:val="pl-PL"/>
+        </w:rPr>
+        <w:t>est wykorzystywana do wstawiana nowych ogłoszeń do bazy danych.</w:t>
+      </w:r>
+    </w:p>
+    <w:p>
+      <w:pPr>
+        <w:spacing w:before="120" w:after="120"/>
+        <w:rPr>
+          <w:lang w:val="pl-PL"/>
+        </w:rPr>
+      </w:pPr>
+      <w:r>
+        <w:rPr>
+          <w:lang w:val="pl-PL"/>
+        </w:rPr>
+        <w:t xml:space="preserve">Konstruktor klasy inicjuje pole </w:t>
+      </w:r>
+      <w:proofErr w:type="spellStart"/>
+      <w:r>
+        <w:rPr>
+          <w:i/>
+          <w:lang w:val="pl-PL"/>
+        </w:rPr>
+        <w:t>loadTimestamp</w:t>
+      </w:r>
+      <w:proofErr w:type="spellEnd"/>
+      <w:r>
+        <w:rPr>
+          <w:lang w:val="pl-PL"/>
+        </w:rPr>
+        <w:t xml:space="preserve">, nadając mu wartość bieżącej daty oraz czasu. Znacznik jest użyty </w:t>
+      </w:r>
+      <w:r>
+        <w:rPr>
+          <w:lang w:val="pl-PL"/>
+        </w:rPr>
+        <w:t>w procesie wpisania ogłoszeń.</w:t>
+      </w:r>
+    </w:p>
+    <w:p>
+      <w:pPr>
+        <w:spacing w:before="120" w:after="120"/>
+        <w:rPr>
+          <w:lang w:val="pl-PL"/>
+        </w:rPr>
+      </w:pPr>
+      <w:r>
+        <w:rPr>
+          <w:lang w:val="pl-PL"/>
+        </w:rPr>
+        <w:t xml:space="preserve">Metoda </w:t>
+      </w:r>
+      <w:proofErr w:type="spellStart"/>
+      <w:r>
+        <w:rPr>
+          <w:i/>
+          <w:lang w:val="pl-PL"/>
+        </w:rPr>
+        <w:t>Process</w:t>
+      </w:r>
+      <w:proofErr w:type="spellEnd"/>
+      <w:r>
+        <w:rPr>
+          <w:i/>
+          <w:lang w:val="pl-PL"/>
+        </w:rPr>
+        <w:t>()</w:t>
+      </w:r>
+      <w:r>
+        <w:rPr>
+          <w:lang w:val="pl-PL"/>
+        </w:rPr>
+        <w:t xml:space="preserve"> przyjmuje jako parametr listę </w:t>
+      </w:r>
+      <w:r>
+        <w:rPr>
+          <w:lang w:val="pl-PL"/>
+        </w:rPr>
+        <w:t xml:space="preserve">ogłoszeń które zostały poddane uprzednio transformacji do obiektu </w:t>
+      </w:r>
+      <w:proofErr w:type="spellStart"/>
+      <w:r>
+        <w:rPr>
+          <w:i/>
+          <w:lang w:val="pl-PL"/>
+        </w:rPr>
+        <w:t>LoadCarDetail</w:t>
+      </w:r>
+      <w:proofErr w:type="spellEnd"/>
+      <w:r>
+        <w:rPr>
+          <w:lang w:val="pl-PL"/>
+        </w:rPr>
+        <w:t xml:space="preserve">. Każdemu obiektowi zostaje przypisana </w:t>
+      </w:r>
+      <w:r>
+        <w:rPr>
+          <w:lang w:val="pl-PL"/>
+        </w:rPr>
+        <w:t>znacznik czasu i następuje wpis do bazy. W przypadku wystąpienia błędu, odpowiednia treść komunikatu zostanie wyświetlona w konsoli.</w:t>
+      </w:r>
+      <w:r>
+        <w:rPr>
+          <w:lang w:val="pl-PL"/>
+        </w:rPr>
+        <w:t xml:space="preserve">  </w:t>
+      </w:r>
+      <w:r>
+        <w:rPr>
+          <w:lang w:val="pl-PL"/>
+        </w:rPr>
+        <w:t xml:space="preserve"> </w:t>
+      </w:r>
+    </w:p>
+    <w:p>
+      <w:pPr>
+        <w:spacing w:before="120" w:after="120"/>
+        <w:rPr>
+          <w:lang w:val="pl-PL"/>
+        </w:rPr>
+      </w:pPr>
+    </w:p>
+    <w:p>
+      <w:pPr>
+        <w:pStyle w:val="Heading1"/>
+        <w:rPr>
+          <w:lang w:val="pl-PL"/>
+        </w:rPr>
+      </w:pPr>
+      <w:r>
+        <w:rPr>
+          <w:lang w:val="pl-PL"/>
+        </w:rPr>
+        <w:t xml:space="preserve">Projekt </w:t>
+      </w:r>
+      <w:r>
+        <w:rPr>
+          <w:lang w:val="pl-PL"/>
+        </w:rPr>
+        <w:t>DWH.GUI</w:t>
+      </w:r>
+    </w:p>
+    <w:p>
+      <w:pPr>
+        <w:spacing w:before="120" w:after="120"/>
+        <w:rPr>
+          <w:lang w:val="pl-PL"/>
+        </w:rPr>
       </w:pPr>
     </w:p>
     <w:p>
       <w:pPr>
         <w:pStyle w:val="Heading2"/>
-      </w:pPr>
-      <w:r>
-        <w:t xml:space="preserve">Class </w:t>
-      </w:r>
-      <w:proofErr w:type="spellStart"/>
-      <w:r>
-        <w:t>TranformProcess</w:t>
-      </w:r>
-      <w:proofErr w:type="spellEnd"/>
-    </w:p>
-    <w:p>
-      <w:pPr>
-        <w:spacing w:before="120" w:after="120"/>
-      </w:pPr>
-      <w:proofErr w:type="spellStart"/>
-      <w:r>
-        <w:rPr>
-          <w:i/>
-        </w:rPr>
-        <w:t>Opis</w:t>
-      </w:r>
-      <w:proofErr w:type="spellEnd"/>
-      <w:r>
-        <w:rPr>
-          <w:i/>
-        </w:rPr>
-        <w:t>…</w:t>
-      </w:r>
-    </w:p>
-    <w:p>
-      <w:pPr>
-        <w:spacing w:before="120" w:after="120"/>
-      </w:pPr>
-    </w:p>
-    <w:p>
-      <w:pPr>
-        <w:pStyle w:val="Heading2"/>
-      </w:pPr>
-      <w:r>
-        <w:t xml:space="preserve">Class </w:t>
-      </w:r>
-      <w:proofErr w:type="spellStart"/>
-      <w:r>
-        <w:t>SearchCarLinkHandler</w:t>
-      </w:r>
-      <w:proofErr w:type="spellEnd"/>
-    </w:p>
-    <w:p>
-      <w:pPr>
-        <w:spacing w:before="120" w:after="120"/>
-        <w:rPr>
-          <w:i/>
-        </w:rPr>
-      </w:pPr>
-      <w:proofErr w:type="spellStart"/>
-      <w:r>
-        <w:rPr>
-          <w:i/>
-        </w:rPr>
-        <w:t>Opis</w:t>
-      </w:r>
-      <w:proofErr w:type="spellEnd"/>
-      <w:r>
-        <w:rPr>
-          <w:i/>
-        </w:rPr>
-        <w:t>…</w:t>
-      </w:r>
-    </w:p>
-    <w:p>
-      <w:pPr>
-        <w:spacing w:before="120" w:after="120"/>
-      </w:pPr>
-    </w:p>
-    <w:p>
-      <w:pPr>
-        <w:pStyle w:val="Heading2"/>
-      </w:pPr>
-      <w:r>
-        <w:t xml:space="preserve">Class </w:t>
-      </w:r>
-      <w:proofErr w:type="spellStart"/>
-      <w:r>
-        <w:t>DetailsConverter</w:t>
-      </w:r>
-      <w:proofErr w:type="spellEnd"/>
-    </w:p>
-    <w:p>
-      <w:pPr>
-        <w:spacing w:before="120" w:after="120"/>
-      </w:pPr>
-      <w:proofErr w:type="spellStart"/>
-      <w:r>
-        <w:rPr>
-          <w:i/>
-        </w:rPr>
-        <w:t>Opis</w:t>
-      </w:r>
-      <w:proofErr w:type="spellEnd"/>
-      <w:r>
-        <w:rPr>
-          <w:i/>
-        </w:rPr>
-        <w:t>…</w:t>
-      </w:r>
-    </w:p>
-    <w:p>
-      <w:pPr>
-        <w:spacing w:before="120" w:after="120"/>
-      </w:pPr>
-    </w:p>
-    <w:p>
-      <w:pPr>
-        <w:spacing w:before="120" w:after="120"/>
-      </w:pPr>
-    </w:p>
-    <w:p>
-      <w:pPr>
-        <w:spacing w:before="120" w:after="120"/>
-      </w:pPr>
-    </w:p>
-    <w:p>
-      <w:pPr>
-        <w:pStyle w:val="Heading1"/>
-        <w:rPr>
-          <w:lang w:val="pl-PL"/>
-        </w:rPr>
-      </w:pPr>
-      <w:r>
-        <w:rPr>
-          <w:lang w:val="pl-PL"/>
-        </w:rPr>
-        <w:t xml:space="preserve">Projekt </w:t>
-      </w:r>
-      <w:r>
-        <w:rPr>
-          <w:lang w:val="pl-PL"/>
-        </w:rPr>
-        <w:t>DWH.GUI</w:t>
-      </w:r>
-    </w:p>
-    <w:p>
-      <w:pPr>
-        <w:spacing w:before="120" w:after="120"/>
-        <w:rPr>
-          <w:lang w:val="pl-PL"/>
-        </w:rPr>
-      </w:pPr>
-    </w:p>
-    <w:p>
-      <w:pPr>
-        <w:pStyle w:val="Heading2"/>
-        <w:rPr>
-          <w:lang w:val="pl-PL"/>
-        </w:rPr>
-      </w:pPr>
-      <w:r>
-        <w:rPr>
-          <w:lang w:val="pl-PL"/>
-        </w:rPr>
-        <w:lastRenderedPageBreak/>
+        <w:rPr>
+          <w:lang w:val="pl-PL"/>
+        </w:rPr>
+      </w:pPr>
+      <w:r>
+        <w:rPr>
+          <w:lang w:val="pl-PL"/>
+        </w:rPr>
         <w:t>Diagram klas</w:t>
       </w:r>
     </w:p>
@@ -3634,19 +4532,42 @@
     <w:p>
       <w:pPr>
         <w:pStyle w:val="Heading2"/>
-      </w:pPr>
-      <w:r>
-        <w:t>Class A</w:t>
-      </w:r>
-      <w:r>
-        <w:t>pp (</w:t>
-      </w:r>
-      <w:proofErr w:type="spellStart"/>
-      <w:r>
+        <w:rPr>
+          <w:lang w:val="pl-PL"/>
+        </w:rPr>
+      </w:pPr>
+      <w:r>
+        <w:rPr>
+          <w:lang w:val="pl-PL"/>
+        </w:rPr>
+        <w:t xml:space="preserve">Class </w:t>
+      </w:r>
+      <w:proofErr w:type="spellStart"/>
+      <w:r>
+        <w:rPr>
+          <w:lang w:val="pl-PL"/>
+        </w:rPr>
+        <w:t>App</w:t>
+      </w:r>
+      <w:proofErr w:type="spellEnd"/>
+      <w:r>
+        <w:rPr>
+          <w:lang w:val="pl-PL"/>
+        </w:rPr>
+        <w:t xml:space="preserve"> (</w:t>
+      </w:r>
+      <w:proofErr w:type="spellStart"/>
+      <w:r>
+        <w:rPr>
+          <w:lang w:val="pl-PL"/>
+        </w:rPr>
         <w:t>Xaml</w:t>
       </w:r>
       <w:proofErr w:type="spellEnd"/>
       <w:r>
+        <w:rPr>
+          <w:lang w:val="pl-PL"/>
+        </w:rPr>
         <w:t>)</w:t>
       </w:r>
     </w:p>
@@ -3756,24 +4677,42 @@
     <w:p>
       <w:pPr>
         <w:pStyle w:val="Heading2"/>
-      </w:pPr>
-      <w:r>
+        <w:rPr>
+          <w:lang w:val="pl-PL"/>
+        </w:rPr>
+      </w:pPr>
+      <w:r>
+        <w:rPr>
+          <w:lang w:val="pl-PL"/>
+        </w:rPr>
         <w:t xml:space="preserve">Class </w:t>
       </w:r>
       <w:proofErr w:type="spellStart"/>
       <w:r>
+        <w:rPr>
+          <w:lang w:val="pl-PL"/>
+        </w:rPr>
         <w:t>MainWindow</w:t>
       </w:r>
       <w:proofErr w:type="spellEnd"/>
       <w:r>
+        <w:rPr>
+          <w:lang w:val="pl-PL"/>
+        </w:rPr>
         <w:t xml:space="preserve"> (</w:t>
       </w:r>
       <w:proofErr w:type="spellStart"/>
       <w:r>
+        <w:rPr>
+          <w:lang w:val="pl-PL"/>
+        </w:rPr>
         <w:t>Xaml</w:t>
       </w:r>
       <w:proofErr w:type="spellEnd"/>
       <w:r>
+        <w:rPr>
+          <w:lang w:val="pl-PL"/>
+        </w:rPr>
         <w:t>)</w:t>
       </w:r>
     </w:p>
@@ -3867,138 +4806,180 @@
         <w:pStyle w:val="Heading2"/>
       </w:pPr>
       <w:r>
+        <w:t xml:space="preserve">Class </w:t>
+      </w:r>
+      <w:proofErr w:type="spellStart"/>
+      <w:r>
+        <w:t>StringEmptyConverter</w:t>
+      </w:r>
+      <w:proofErr w:type="spellEnd"/>
+    </w:p>
+    <w:p>
+      <w:pPr>
+        <w:spacing w:before="120" w:after="120"/>
+        <w:rPr>
+          <w:lang w:val="pl-PL"/>
+        </w:rPr>
+      </w:pPr>
+      <w:proofErr w:type="spellStart"/>
+      <w:r>
+        <w:t>Klasa</w:t>
+      </w:r>
+      <w:proofErr w:type="spellEnd"/>
+      <w:r>
+        <w:t xml:space="preserve"> </w:t>
+      </w:r>
+      <w:proofErr w:type="spellStart"/>
+      <w:r>
+        <w:t>implementuje</w:t>
+      </w:r>
+      <w:proofErr w:type="spellEnd"/>
+      <w:r>
+        <w:t xml:space="preserve"> </w:t>
+      </w:r>
+      <w:proofErr w:type="spellStart"/>
+      <w:r>
+        <w:t>interfejs</w:t>
+      </w:r>
+      <w:proofErr w:type="spellEnd"/>
+      <w:r>
+        <w:t xml:space="preserve"> </w:t>
+      </w:r>
+      <w:proofErr w:type="spellStart"/>
+      <w:r>
+        <w:rPr>
+          <w:i/>
+        </w:rPr>
+        <w:t>IValueConverter</w:t>
+      </w:r>
+      <w:proofErr w:type="spellEnd"/>
+      <w:r>
+        <w:t xml:space="preserve"> </w:t>
+      </w:r>
+      <w:proofErr w:type="spellStart"/>
+      <w:r>
+        <w:t>i</w:t>
+      </w:r>
+      <w:proofErr w:type="spellEnd"/>
+      <w:r>
+        <w:t xml:space="preserve"> jest </w:t>
+      </w:r>
+      <w:proofErr w:type="spellStart"/>
+      <w:r>
+        <w:t>klasą</w:t>
+      </w:r>
+      <w:proofErr w:type="spellEnd"/>
+      <w:r>
+        <w:t xml:space="preserve"> </w:t>
+      </w:r>
+      <w:proofErr w:type="spellStart"/>
+      <w:r>
+        <w:t>pomocniczą</w:t>
+      </w:r>
+      <w:proofErr w:type="spellEnd"/>
+      <w:r>
+        <w:t xml:space="preserve">. </w:t>
+      </w:r>
+      <w:r>
+        <w:rPr>
+          <w:lang w:val="pl-PL"/>
+        </w:rPr>
+        <w:t xml:space="preserve">Zaimplementowana metoda </w:t>
+      </w:r>
+      <w:proofErr w:type="spellStart"/>
+      <w:r>
+        <w:rPr>
+          <w:i/>
+          <w:lang w:val="pl-PL"/>
+        </w:rPr>
+        <w:t>Covert</w:t>
+      </w:r>
+      <w:proofErr w:type="spellEnd"/>
+      <w:r>
+        <w:rPr>
+          <w:i/>
+          <w:lang w:val="pl-PL"/>
+        </w:rPr>
+        <w:t>()</w:t>
+      </w:r>
+      <w:r>
+        <w:rPr>
+          <w:lang w:val="pl-PL"/>
+        </w:rPr>
+        <w:t xml:space="preserve"> pozwala na przypisanie w miejscu pustej wartości napisu ‘N/A’ (</w:t>
+      </w:r>
+      <w:r>
+        <w:rPr>
+          <w:i/>
+          <w:lang w:val="pl-PL"/>
+        </w:rPr>
+        <w:t xml:space="preserve">not </w:t>
+      </w:r>
+      <w:proofErr w:type="spellStart"/>
+      <w:r>
+        <w:rPr>
+          <w:i/>
+          <w:lang w:val="pl-PL"/>
+        </w:rPr>
+        <w:t>available</w:t>
+      </w:r>
+      <w:proofErr w:type="spellEnd"/>
+      <w:r>
+        <w:rPr>
+          <w:lang w:val="pl-PL"/>
+        </w:rPr>
+        <w:t>) oraz transformację występującej wartości do ‘</w:t>
+      </w:r>
+      <w:proofErr w:type="spellStart"/>
+      <w:r>
+        <w:rPr>
+          <w:lang w:val="pl-PL"/>
+        </w:rPr>
+        <w:t>Title</w:t>
+      </w:r>
+      <w:proofErr w:type="spellEnd"/>
+      <w:r>
+        <w:rPr>
+          <w:lang w:val="pl-PL"/>
+        </w:rPr>
+        <w:t xml:space="preserve"> Case’ notacji.</w:t>
+      </w:r>
+    </w:p>
+    <w:p>
+      <w:pPr>
+        <w:spacing w:before="120" w:after="120"/>
+        <w:rPr>
+          <w:lang w:val="pl-PL"/>
+        </w:rPr>
+      </w:pPr>
+    </w:p>
+    <w:p>
+      <w:pPr>
+        <w:spacing w:before="120" w:after="120"/>
+        <w:rPr>
+          <w:lang w:val="pl-PL"/>
+        </w:rPr>
+      </w:pPr>
+    </w:p>
+    <w:p>
+      <w:pPr>
+        <w:pStyle w:val="Heading1"/>
+        <w:rPr>
+          <w:lang w:val="pl-PL"/>
+        </w:rPr>
+      </w:pPr>
+      <w:r>
+        <w:rPr>
+          <w:lang w:val="pl-PL"/>
+        </w:rPr>
         <w:lastRenderedPageBreak/>
-        <w:t xml:space="preserve">Class </w:t>
-      </w:r>
-      <w:proofErr w:type="spellStart"/>
-      <w:r>
-        <w:t>StringEmptyConverter</w:t>
-      </w:r>
-      <w:proofErr w:type="spellEnd"/>
-    </w:p>
-    <w:p>
-      <w:pPr>
-        <w:spacing w:before="120" w:after="120"/>
-        <w:rPr>
-          <w:lang w:val="pl-PL"/>
-        </w:rPr>
-      </w:pPr>
-      <w:r>
-        <w:rPr>
-          <w:lang w:val="pl-PL"/>
-        </w:rPr>
-        <w:t xml:space="preserve">Klasa implementuje interfejs </w:t>
-      </w:r>
-      <w:proofErr w:type="spellStart"/>
-      <w:r>
-        <w:rPr>
-          <w:i/>
-          <w:lang w:val="pl-PL"/>
-        </w:rPr>
-        <w:t>IValueConverter</w:t>
-      </w:r>
-      <w:proofErr w:type="spellEnd"/>
-      <w:r>
-        <w:rPr>
-          <w:lang w:val="pl-PL"/>
-        </w:rPr>
-        <w:t xml:space="preserve"> i jest klasą po</w:t>
-      </w:r>
-      <w:r>
-        <w:rPr>
-          <w:lang w:val="pl-PL"/>
-        </w:rPr>
-        <w:t xml:space="preserve">mocniczą. Zaimplementowana metoda </w:t>
-      </w:r>
-      <w:proofErr w:type="spellStart"/>
-      <w:r>
-        <w:rPr>
-          <w:i/>
-          <w:lang w:val="pl-PL"/>
-        </w:rPr>
-        <w:t>Covert</w:t>
-      </w:r>
-      <w:proofErr w:type="spellEnd"/>
-      <w:r>
-        <w:rPr>
-          <w:i/>
-          <w:lang w:val="pl-PL"/>
-        </w:rPr>
-        <w:t>()</w:t>
-      </w:r>
-      <w:r>
-        <w:rPr>
-          <w:lang w:val="pl-PL"/>
-        </w:rPr>
-        <w:t xml:space="preserve"> pozwala na przypisanie w miejscu pustej wartości napisu ‘N/A’ (</w:t>
-      </w:r>
-      <w:r>
-        <w:rPr>
-          <w:i/>
-          <w:lang w:val="pl-PL"/>
-        </w:rPr>
-        <w:t xml:space="preserve">not </w:t>
-      </w:r>
-      <w:proofErr w:type="spellStart"/>
-      <w:r>
-        <w:rPr>
-          <w:i/>
-          <w:lang w:val="pl-PL"/>
-        </w:rPr>
-        <w:t>available</w:t>
-      </w:r>
-      <w:proofErr w:type="spellEnd"/>
-      <w:r>
-        <w:rPr>
-          <w:lang w:val="pl-PL"/>
-        </w:rPr>
-        <w:t>) oraz transformację występującej wartości do ‘</w:t>
-      </w:r>
-      <w:proofErr w:type="spellStart"/>
-      <w:r>
-        <w:rPr>
-          <w:lang w:val="pl-PL"/>
-        </w:rPr>
-        <w:t>Title</w:t>
-      </w:r>
-      <w:proofErr w:type="spellEnd"/>
-      <w:r>
-        <w:rPr>
-          <w:lang w:val="pl-PL"/>
-        </w:rPr>
-        <w:t xml:space="preserve"> Case’ notacji.</w:t>
-      </w:r>
-    </w:p>
-    <w:p>
-      <w:pPr>
-        <w:spacing w:before="120" w:after="120"/>
-        <w:rPr>
-          <w:lang w:val="pl-PL"/>
-        </w:rPr>
-      </w:pPr>
-    </w:p>
-    <w:p>
-      <w:pPr>
-        <w:spacing w:before="120" w:after="120"/>
-        <w:rPr>
-          <w:lang w:val="pl-PL"/>
-        </w:rPr>
-      </w:pPr>
-    </w:p>
-    <w:p>
-      <w:pPr>
-        <w:pStyle w:val="Heading1"/>
-      </w:pPr>
-      <w:proofErr w:type="spellStart"/>
-      <w:r>
-        <w:t>Projekt</w:t>
-      </w:r>
-      <w:proofErr w:type="spellEnd"/>
-      <w:r>
-        <w:t xml:space="preserve"> </w:t>
-      </w:r>
-      <w:proofErr w:type="spellStart"/>
-      <w:r>
+        <w:t xml:space="preserve">Projekt </w:t>
+      </w:r>
+      <w:proofErr w:type="spellStart"/>
+      <w:r>
+        <w:rPr>
+          <w:lang w:val="pl-PL"/>
+        </w:rPr>
         <w:t>DWH.Storage</w:t>
       </w:r>
       <w:proofErr w:type="spellEnd"/>
@@ -4006,20 +4987,24 @@
     <w:p>
       <w:pPr>
         <w:pStyle w:val="Heading2"/>
+        <w:rPr>
+          <w:lang w:val="pl-PL"/>
+        </w:rPr>
       </w:pPr>
     </w:p>
     <w:p>
       <w:pPr>
         <w:pStyle w:val="Heading2"/>
-      </w:pPr>
-      <w:r>
-        <w:t xml:space="preserve">Diagram </w:t>
-      </w:r>
-      <w:proofErr w:type="spellStart"/>
-      <w:r>
-        <w:t>klas</w:t>
-      </w:r>
-      <w:proofErr w:type="spellEnd"/>
+        <w:rPr>
+          <w:lang w:val="pl-PL"/>
+        </w:rPr>
+      </w:pPr>
+      <w:r>
+        <w:rPr>
+          <w:lang w:val="pl-PL"/>
+        </w:rPr>
+        <w:t>Diagram klas</w:t>
+      </w:r>
     </w:p>
     <w:p>
       <w:pPr>
@@ -4076,24 +5061,42 @@
     <w:p>
       <w:pPr>
         <w:pStyle w:val="Heading2"/>
-      </w:pPr>
-      <w:r>
+        <w:rPr>
+          <w:lang w:val="pl-PL"/>
+        </w:rPr>
+      </w:pPr>
+      <w:r>
+        <w:rPr>
+          <w:lang w:val="pl-PL"/>
+        </w:rPr>
         <w:t xml:space="preserve">Interface </w:t>
       </w:r>
       <w:proofErr w:type="spellStart"/>
       <w:r>
+        <w:rPr>
+          <w:lang w:val="pl-PL"/>
+        </w:rPr>
         <w:t>IGenericRepository</w:t>
       </w:r>
       <w:proofErr w:type="spellEnd"/>
       <w:r>
+        <w:rPr>
+          <w:lang w:val="pl-PL"/>
+        </w:rPr>
         <w:t>&lt;</w:t>
       </w:r>
       <w:proofErr w:type="spellStart"/>
       <w:r>
+        <w:rPr>
+          <w:lang w:val="pl-PL"/>
+        </w:rPr>
         <w:t>TDomain</w:t>
       </w:r>
       <w:proofErr w:type="spellEnd"/>
       <w:r>
+        <w:rPr>
+          <w:lang w:val="pl-PL"/>
+        </w:rPr>
         <w:t>&gt;</w:t>
       </w:r>
     </w:p>
@@ -4161,6 +5164,9 @@
     <w:p>
       <w:pPr>
         <w:spacing w:before="120" w:after="120"/>
+        <w:rPr>
+          <w:lang w:val="pl-PL"/>
+        </w:rPr>
       </w:pPr>
       <w:proofErr w:type="spellStart"/>
       <w:r>
@@ -4219,65 +5225,223 @@
       <w:r>
         <w:t xml:space="preserve">. </w:t>
       </w:r>
-      <w:proofErr w:type="spellStart"/>
-      <w:r>
-        <w:t>Konstruktor</w:t>
-      </w:r>
-      <w:proofErr w:type="spellEnd"/>
-      <w:r>
+      <w:r>
+        <w:rPr>
+          <w:lang w:val="pl-PL"/>
+        </w:rPr>
+        <w:t xml:space="preserve">Konstruktor </w:t>
+      </w:r>
+      <w:proofErr w:type="spellStart"/>
+      <w:r>
+        <w:rPr>
+          <w:i/>
+          <w:lang w:val="pl-PL"/>
+        </w:rPr>
+        <w:t>CarDetailsRepository</w:t>
+      </w:r>
+      <w:proofErr w:type="spellEnd"/>
+      <w:r>
+        <w:rPr>
+          <w:lang w:val="pl-PL"/>
+        </w:rPr>
+        <w:t xml:space="preserve"> inicjuje pole </w:t>
+      </w:r>
+      <w:proofErr w:type="spellStart"/>
+      <w:r>
+        <w:rPr>
+          <w:i/>
+          <w:lang w:val="pl-PL"/>
+        </w:rPr>
+        <w:t>context</w:t>
+      </w:r>
+      <w:proofErr w:type="spellEnd"/>
+      <w:r>
+        <w:rPr>
+          <w:lang w:val="pl-PL"/>
+        </w:rPr>
+        <w:t>, które jest obiektem bazy.</w:t>
+      </w:r>
+    </w:p>
+    <w:p>
+      <w:pPr>
+        <w:spacing w:before="120" w:after="120"/>
+        <w:rPr>
+          <w:lang w:val="pl-PL"/>
+        </w:rPr>
+      </w:pPr>
+      <w:r>
+        <w:rPr>
+          <w:lang w:val="pl-PL"/>
+        </w:rPr>
+        <w:t xml:space="preserve">Metoda </w:t>
+      </w:r>
+      <w:r>
+        <w:rPr>
+          <w:i/>
+          <w:lang w:val="pl-PL"/>
+        </w:rPr>
+        <w:t>Insert</w:t>
+      </w:r>
+      <w:r>
+        <w:rPr>
+          <w:i/>
+          <w:lang w:val="pl-PL"/>
+        </w:rPr>
+        <w:t>()</w:t>
+      </w:r>
+      <w:r>
+        <w:rPr>
+          <w:lang w:val="pl-PL"/>
+        </w:rPr>
         <w:t xml:space="preserve"> </w:t>
       </w:r>
-      <w:proofErr w:type="spellStart"/>
-      <w:r>
-        <w:rPr>
-          <w:i/>
-        </w:rPr>
-        <w:t>CarDetailsRepository</w:t>
-      </w:r>
-      <w:proofErr w:type="spellEnd"/>
-      <w:r>
-        <w:t xml:space="preserve"> </w:t>
-      </w:r>
-      <w:proofErr w:type="spellStart"/>
-      <w:r>
-        <w:t>inicjuje</w:t>
-      </w:r>
-      <w:proofErr w:type="spellEnd"/>
-      <w:r>
-        <w:t xml:space="preserve"> pole </w:t>
-      </w:r>
-      <w:r>
-        <w:rPr>
-          <w:i/>
-        </w:rPr>
-        <w:t>context</w:t>
-      </w:r>
-      <w:r>
-        <w:t xml:space="preserve">, </w:t>
-      </w:r>
-      <w:proofErr w:type="spellStart"/>
-      <w:r>
-        <w:t>które</w:t>
-      </w:r>
-      <w:proofErr w:type="spellEnd"/>
-      <w:r>
-        <w:t xml:space="preserve"> jest </w:t>
-      </w:r>
-      <w:proofErr w:type="spellStart"/>
-      <w:r>
-        <w:t>obiektem</w:t>
-      </w:r>
-      <w:proofErr w:type="spellEnd"/>
-      <w:r>
-        <w:t xml:space="preserve"> </w:t>
-      </w:r>
-      <w:proofErr w:type="spellStart"/>
-      <w:r>
-        <w:t>bazy</w:t>
-      </w:r>
-      <w:proofErr w:type="spellEnd"/>
-      <w:r>
+      <w:r>
+        <w:rPr>
+          <w:lang w:val="pl-PL"/>
+        </w:rPr>
+        <w:t>jest odpowiedzialna za dodanie nowego ogłoszenia d</w:t>
+      </w:r>
+      <w:r>
+        <w:rPr>
+          <w:lang w:val="pl-PL"/>
+        </w:rPr>
+        <w:t xml:space="preserve">o bazy MS SQL. Przed dodaniem nowego wpisu, weryfikowana jest obecność ogłoszenia w bazie. W przypadku pojawienia się duplikatu informacji, ogłoszenie zostaje </w:t>
+      </w:r>
+      <w:proofErr w:type="spellStart"/>
+      <w:r>
+        <w:rPr>
+          <w:lang w:val="pl-PL"/>
+        </w:rPr>
+        <w:t>zingnorowane</w:t>
+      </w:r>
+      <w:proofErr w:type="spellEnd"/>
+      <w:r>
+        <w:rPr>
+          <w:lang w:val="pl-PL"/>
+        </w:rPr>
         <w:t>.</w:t>
+      </w:r>
+    </w:p>
+    <w:p>
+      <w:pPr>
+        <w:spacing w:before="120" w:after="120"/>
+        <w:rPr>
+          <w:lang w:val="pl-PL"/>
+        </w:rPr>
+      </w:pPr>
+      <w:r>
+        <w:rPr>
+          <w:lang w:val="pl-PL"/>
+        </w:rPr>
+        <w:t xml:space="preserve">Metoda </w:t>
+      </w:r>
+      <w:proofErr w:type="spellStart"/>
+      <w:r>
+        <w:rPr>
+          <w:i/>
+          <w:lang w:val="pl-PL"/>
+        </w:rPr>
+        <w:t>SelectAll</w:t>
+      </w:r>
+      <w:proofErr w:type="spellEnd"/>
+      <w:r>
+        <w:rPr>
+          <w:i/>
+          <w:lang w:val="pl-PL"/>
+        </w:rPr>
+        <w:t>()</w:t>
+      </w:r>
+      <w:r>
+        <w:rPr>
+          <w:lang w:val="pl-PL"/>
+        </w:rPr>
+        <w:t xml:space="preserve"> służy do pobrania wszystkich rekordów tabeli  ‘</w:t>
+      </w:r>
+      <w:proofErr w:type="spellStart"/>
+      <w:r>
+        <w:rPr>
+          <w:lang w:val="pl-PL"/>
+        </w:rPr>
+        <w:t>CarDetails</w:t>
+      </w:r>
+      <w:proofErr w:type="spellEnd"/>
+      <w:r>
+        <w:rPr>
+          <w:lang w:val="pl-PL"/>
+        </w:rPr>
+        <w:t xml:space="preserve">’. Otrzymane dane tworzą kolekcję typu </w:t>
+      </w:r>
+      <w:proofErr w:type="spellStart"/>
+      <w:r>
+        <w:rPr>
+          <w:i/>
+          <w:lang w:val="pl-PL"/>
+        </w:rPr>
+        <w:t>LoadCarDetail</w:t>
+      </w:r>
+      <w:proofErr w:type="spellEnd"/>
+      <w:r>
+        <w:rPr>
+          <w:lang w:val="pl-PL"/>
+        </w:rPr>
+        <w:t xml:space="preserve">, co pozwala w łatwy sposób na iterację wszystkich ogłoszeń.  </w:t>
+      </w:r>
+    </w:p>
+    <w:p>
+      <w:pPr>
+        <w:spacing w:before="120" w:after="120"/>
+        <w:rPr>
+          <w:lang w:val="pl-PL"/>
+        </w:rPr>
+      </w:pPr>
+      <w:r>
+        <w:rPr>
+          <w:lang w:val="pl-PL"/>
+        </w:rPr>
+        <w:t xml:space="preserve">Metoda </w:t>
+      </w:r>
+      <w:proofErr w:type="spellStart"/>
+      <w:r>
+        <w:rPr>
+          <w:i/>
+          <w:lang w:val="pl-PL"/>
+        </w:rPr>
+        <w:t>Find</w:t>
+      </w:r>
+      <w:proofErr w:type="spellEnd"/>
+      <w:r>
+        <w:rPr>
+          <w:i/>
+          <w:lang w:val="pl-PL"/>
+        </w:rPr>
+        <w:t>()</w:t>
+      </w:r>
+      <w:r>
+        <w:rPr>
+          <w:lang w:val="pl-PL"/>
+        </w:rPr>
+        <w:t xml:space="preserve"> pozwala za p</w:t>
+      </w:r>
+      <w:r>
+        <w:rPr>
+          <w:lang w:val="pl-PL"/>
+        </w:rPr>
+        <w:t xml:space="preserve">omocą parametru wejściowego </w:t>
+      </w:r>
+      <w:proofErr w:type="spellStart"/>
+      <w:r>
+        <w:rPr>
+          <w:i/>
+          <w:lang w:val="pl-PL"/>
+        </w:rPr>
+        <w:t>prediction</w:t>
+      </w:r>
+      <w:proofErr w:type="spellEnd"/>
+      <w:r>
+        <w:rPr>
+          <w:lang w:val="pl-PL"/>
+        </w:rPr>
+        <w:t xml:space="preserve"> na zwrócenie podzbioru ogłoszeń według określonego kryterium. </w:t>
       </w:r>
     </w:p>
     <w:p>
@@ -4294,13 +5458,15 @@
         <w:lastRenderedPageBreak/>
         <w:t xml:space="preserve">Metoda </w:t>
       </w:r>
-      <w:r>
-        <w:rPr>
-          <w:i/>
-          <w:lang w:val="pl-PL"/>
-        </w:rPr>
-        <w:t>Insert</w:t>
-      </w:r>
+      <w:proofErr w:type="spellStart"/>
+      <w:r>
+        <w:rPr>
+          <w:i/>
+          <w:lang w:val="pl-PL"/>
+        </w:rPr>
+        <w:t>SaveChanges</w:t>
+      </w:r>
+      <w:proofErr w:type="spellEnd"/>
       <w:r>
         <w:rPr>
           <w:i/>
@@ -4312,499 +5478,456 @@
         <w:rPr>
           <w:lang w:val="pl-PL"/>
         </w:rPr>
+        <w:t xml:space="preserve"> zapisuje zmiany</w:t>
+      </w:r>
+      <w:r>
+        <w:rPr>
+          <w:lang w:val="pl-PL"/>
+        </w:rPr>
+        <w:t xml:space="preserve"> które zostały dokonane na obiekcie bazy – </w:t>
+      </w:r>
+      <w:proofErr w:type="spellStart"/>
+      <w:r>
+        <w:rPr>
+          <w:i/>
+          <w:lang w:val="pl-PL"/>
+        </w:rPr>
+        <w:t>context</w:t>
+      </w:r>
+      <w:proofErr w:type="spellEnd"/>
+      <w:r>
+        <w:rPr>
+          <w:lang w:val="pl-PL"/>
+        </w:rPr>
+        <w:t>.</w:t>
+      </w:r>
+    </w:p>
+    <w:p>
+      <w:pPr>
+        <w:pStyle w:val="Heading2"/>
+        <w:rPr>
+          <w:lang w:val="pl-PL"/>
+        </w:rPr>
+      </w:pPr>
+      <w:r>
+        <w:rPr>
+          <w:lang w:val="pl-PL"/>
+        </w:rPr>
+        <w:t xml:space="preserve">Class </w:t>
+      </w:r>
+      <w:proofErr w:type="spellStart"/>
+      <w:r>
+        <w:rPr>
+          <w:lang w:val="pl-PL"/>
+        </w:rPr>
+        <w:t>DataWarehouseContext</w:t>
+      </w:r>
+      <w:proofErr w:type="spellEnd"/>
+    </w:p>
+    <w:p>
+      <w:pPr>
+        <w:spacing w:before="120" w:after="120"/>
+        <w:rPr>
+          <w:lang w:val="pl-PL"/>
+        </w:rPr>
+      </w:pPr>
+      <w:r>
+        <w:rPr>
+          <w:lang w:val="pl-PL"/>
+        </w:rPr>
+        <w:t xml:space="preserve">Klasa </w:t>
+      </w:r>
+      <w:r>
+        <w:rPr>
+          <w:lang w:val="pl-PL"/>
+        </w:rPr>
+        <w:t xml:space="preserve">dziedziczy po klasie </w:t>
+      </w:r>
+      <w:proofErr w:type="spellStart"/>
+      <w:r>
+        <w:rPr>
+          <w:i/>
+          <w:lang w:val="pl-PL"/>
+        </w:rPr>
+        <w:t>DBContext</w:t>
+      </w:r>
+      <w:proofErr w:type="spellEnd"/>
+      <w:r>
+        <w:rPr>
+          <w:lang w:val="pl-PL"/>
+        </w:rPr>
+        <w:t xml:space="preserve"> i utworzone w niej obiekty odpowiadają fizycznej bazie danych. </w:t>
+      </w:r>
+      <w:r>
+        <w:rPr>
+          <w:lang w:val="pl-PL"/>
+        </w:rPr>
+        <w:t>K</w:t>
+      </w:r>
+      <w:r>
+        <w:rPr>
+          <w:lang w:val="pl-PL"/>
+        </w:rPr>
+        <w:t xml:space="preserve">onstruktor </w:t>
+      </w:r>
+      <w:proofErr w:type="spellStart"/>
+      <w:r>
+        <w:rPr>
+          <w:i/>
+          <w:lang w:val="pl-PL"/>
+        </w:rPr>
+        <w:t>DataWarehouseContext</w:t>
+      </w:r>
+      <w:proofErr w:type="spellEnd"/>
+      <w:r>
+        <w:rPr>
+          <w:i/>
+          <w:lang w:val="pl-PL"/>
+        </w:rPr>
+        <w:t>()</w:t>
+      </w:r>
+      <w:r>
+        <w:rPr>
+          <w:lang w:val="pl-PL"/>
+        </w:rPr>
+        <w:t xml:space="preserve">, zawiera w sobie właściwość z klasy bazowej. Parametr </w:t>
+      </w:r>
+      <w:proofErr w:type="spellStart"/>
+      <w:r>
+        <w:rPr>
+          <w:i/>
+          <w:lang w:val="pl-PL"/>
+        </w:rPr>
+        <w:t>base</w:t>
+      </w:r>
+      <w:proofErr w:type="spellEnd"/>
+      <w:r>
+        <w:rPr>
+          <w:lang w:val="pl-PL"/>
+        </w:rPr>
+        <w:t xml:space="preserve"> w konstruktorze klasy nawiązuje połączenie z bazą danych</w:t>
+      </w:r>
+      <w:r>
+        <w:rPr>
+          <w:lang w:val="pl-PL"/>
+        </w:rPr>
+        <w:t xml:space="preserve"> o nazwie ETL_DWH. Ciąg połączenia jest ustawiony w pliku </w:t>
+      </w:r>
+      <w:proofErr w:type="spellStart"/>
+      <w:r>
+        <w:rPr>
+          <w:i/>
+          <w:lang w:val="pl-PL"/>
+        </w:rPr>
+        <w:t>App.config</w:t>
+      </w:r>
+      <w:proofErr w:type="spellEnd"/>
+      <w:r>
+        <w:rPr>
+          <w:lang w:val="pl-PL"/>
+        </w:rPr>
+        <w:t xml:space="preserve"> projektu DWH.</w:t>
+      </w:r>
+    </w:p>
+    <w:p>
+      <w:pPr>
+        <w:spacing w:before="120" w:after="120"/>
+        <w:rPr>
+          <w:lang w:val="pl-PL"/>
+        </w:rPr>
+      </w:pPr>
+      <w:r>
+        <w:rPr>
+          <w:lang w:val="pl-PL"/>
+        </w:rPr>
+        <w:t xml:space="preserve">Właściwość </w:t>
+      </w:r>
+      <w:proofErr w:type="spellStart"/>
+      <w:r>
+        <w:rPr>
+          <w:i/>
+          <w:lang w:val="pl-PL"/>
+        </w:rPr>
+        <w:t>CarDetails</w:t>
+      </w:r>
+      <w:proofErr w:type="spellEnd"/>
+      <w:r>
+        <w:rPr>
+          <w:lang w:val="pl-PL"/>
+        </w:rPr>
+        <w:t xml:space="preserve"> typu </w:t>
+      </w:r>
+      <w:proofErr w:type="spellStart"/>
+      <w:r>
+        <w:rPr>
+          <w:lang w:val="pl-PL"/>
+        </w:rPr>
+        <w:t>DbSet</w:t>
+      </w:r>
+      <w:proofErr w:type="spellEnd"/>
+      <w:r>
+        <w:rPr>
+          <w:lang w:val="pl-PL"/>
+        </w:rPr>
+        <w:t>&lt;</w:t>
+      </w:r>
+      <w:proofErr w:type="spellStart"/>
+      <w:r>
+        <w:rPr>
+          <w:lang w:val="pl-PL"/>
+        </w:rPr>
+        <w:t>LoadCarDetail</w:t>
+      </w:r>
+      <w:proofErr w:type="spellEnd"/>
+      <w:r>
+        <w:rPr>
+          <w:lang w:val="pl-PL"/>
+        </w:rPr>
+        <w:t xml:space="preserve">&gt; reprezentuje tabelę </w:t>
+      </w:r>
+      <w:r>
+        <w:rPr>
+          <w:lang w:val="pl-PL"/>
+        </w:rPr>
+        <w:t>‘</w:t>
+      </w:r>
+      <w:proofErr w:type="spellStart"/>
+      <w:r>
+        <w:rPr>
+          <w:lang w:val="pl-PL"/>
+        </w:rPr>
+        <w:t>dbo.CarDetails</w:t>
+      </w:r>
+      <w:proofErr w:type="spellEnd"/>
+      <w:r>
+        <w:rPr>
+          <w:lang w:val="pl-PL"/>
+        </w:rPr>
+        <w:t>’ w bazie. Pozwala na wykonanie wszystkich operacji CRUD na zdefiniowanych modelach.</w:t>
+      </w:r>
+    </w:p>
+    <w:p>
+      <w:pPr>
+        <w:spacing w:before="120" w:after="120"/>
+        <w:rPr>
+          <w:lang w:val="pl-PL"/>
+        </w:rPr>
+      </w:pPr>
+    </w:p>
+    <w:p>
+      <w:pPr>
+        <w:spacing w:before="120" w:after="120"/>
+        <w:rPr>
+          <w:lang w:val="pl-PL"/>
+        </w:rPr>
+      </w:pPr>
+      <w:r>
+        <w:rPr>
+          <w:lang w:val="pl-PL"/>
+        </w:rPr>
+        <w:t>Projekt ‘</w:t>
+      </w:r>
+      <w:proofErr w:type="spellStart"/>
+      <w:r>
+        <w:rPr>
+          <w:lang w:val="pl-PL"/>
+        </w:rPr>
+        <w:t>DWH.Storage</w:t>
+      </w:r>
+      <w:proofErr w:type="spellEnd"/>
+      <w:r>
+        <w:rPr>
+          <w:lang w:val="pl-PL"/>
+        </w:rPr>
+        <w:t xml:space="preserve">’ zawiera również katalog </w:t>
+      </w:r>
+      <w:proofErr w:type="spellStart"/>
+      <w:r>
+        <w:rPr>
+          <w:lang w:val="pl-PL"/>
+        </w:rPr>
+        <w:t>Migrations</w:t>
+      </w:r>
+      <w:proofErr w:type="spellEnd"/>
+      <w:r>
+        <w:rPr>
+          <w:lang w:val="pl-PL"/>
+        </w:rPr>
+        <w:t>. Jego zawartość jest automatycznie generowana po uprzednim włączeniu migracji komendą „</w:t>
+      </w:r>
+      <w:proofErr w:type="spellStart"/>
+      <w:r>
+        <w:rPr>
+          <w:lang w:val="pl-PL"/>
+        </w:rPr>
+        <w:t>Enable-Migrations</w:t>
+      </w:r>
+      <w:proofErr w:type="spellEnd"/>
+      <w:r>
+        <w:rPr>
+          <w:lang w:val="pl-PL"/>
+        </w:rPr>
+        <w:t xml:space="preserve">”. Następnie pozostaje wpisać „Update-Database” aby utworzyć </w:t>
+      </w:r>
+      <w:r>
+        <w:rPr>
+          <w:lang w:val="pl-PL"/>
+        </w:rPr>
+        <w:t>bazę danych o nazwie ETL_DWH w lokalnej instancji SQL Server.</w:t>
+      </w:r>
+      <w:r>
+        <w:rPr>
+          <w:lang w:val="pl-PL"/>
+        </w:rPr>
+        <w:t xml:space="preserve">  </w:t>
+      </w:r>
+    </w:p>
+    <w:p>
+      <w:pPr>
+        <w:spacing w:before="120" w:after="120"/>
+        <w:rPr>
+          <w:lang w:val="pl-PL"/>
+        </w:rPr>
+      </w:pPr>
+    </w:p>
+    <w:p>
+      <w:pPr>
+        <w:pStyle w:val="Heading1"/>
+        <w:rPr>
+          <w:lang w:val="pl-PL"/>
+        </w:rPr>
+      </w:pPr>
+      <w:r>
+        <w:rPr>
+          <w:lang w:val="pl-PL"/>
+        </w:rPr>
+        <w:t>Źródła</w:t>
+      </w:r>
+    </w:p>
+    <w:p>
+      <w:pPr>
+        <w:pStyle w:val="ListParagraph"/>
+        <w:numPr>
+          <w:ilvl w:val="0"/>
+          <w:numId w:val="5"/>
+        </w:numPr>
+        <w:spacing w:before="120" w:after="120"/>
+        <w:rPr>
+          <w:lang w:val="pl-PL"/>
+        </w:rPr>
+      </w:pPr>
+      <w:r>
+        <w:rPr>
+          <w:lang w:val="pl-PL"/>
+        </w:rPr>
+        <w:t xml:space="preserve">WPF </w:t>
+      </w:r>
+      <w:r>
+        <w:rPr>
+          <w:lang w:val="pl-PL"/>
+        </w:rPr>
+        <w:sym w:font="Wingdings" w:char="F0E0"/>
+      </w:r>
+      <w:r>
+        <w:rPr>
+          <w:lang w:val="pl-PL"/>
+        </w:rPr>
         <w:t xml:space="preserve"> </w:t>
       </w:r>
       <w:r>
         <w:rPr>
           <w:lang w:val="pl-PL"/>
         </w:rPr>
-        <w:t>jest odpowiedzialna za dodanie nowego ogłoszenia d</w:t>
-      </w:r>
-      <w:r>
-        <w:rPr>
-          <w:lang w:val="pl-PL"/>
-        </w:rPr>
-        <w:t xml:space="preserve">o bazy MS SQL. Przed dodaniem nowego wpisu, weryfikowana jest obecność ogłoszenia w bazie. W przypadku pojawienia się duplikatu informacji, ogłoszenie zostaje </w:t>
-      </w:r>
-      <w:proofErr w:type="spellStart"/>
-      <w:r>
-        <w:rPr>
-          <w:lang w:val="pl-PL"/>
-        </w:rPr>
-        <w:t>zingnorowane</w:t>
-      </w:r>
-      <w:proofErr w:type="spellEnd"/>
-      <w:r>
-        <w:rPr>
-          <w:lang w:val="pl-PL"/>
-        </w:rPr>
-        <w:t>.</w:t>
-      </w:r>
-    </w:p>
-    <w:p>
-      <w:pPr>
-        <w:spacing w:before="120" w:after="120"/>
-        <w:rPr>
-          <w:lang w:val="pl-PL"/>
-        </w:rPr>
-      </w:pPr>
-      <w:r>
-        <w:rPr>
-          <w:lang w:val="pl-PL"/>
-        </w:rPr>
-        <w:t xml:space="preserve">Metoda </w:t>
-      </w:r>
-      <w:proofErr w:type="spellStart"/>
-      <w:r>
-        <w:rPr>
-          <w:i/>
-          <w:lang w:val="pl-PL"/>
-        </w:rPr>
-        <w:t>SelectAll</w:t>
-      </w:r>
-      <w:proofErr w:type="spellEnd"/>
-      <w:r>
-        <w:rPr>
-          <w:i/>
-          <w:lang w:val="pl-PL"/>
-        </w:rPr>
-        <w:t>()</w:t>
-      </w:r>
-      <w:r>
-        <w:rPr>
-          <w:lang w:val="pl-PL"/>
-        </w:rPr>
-        <w:t xml:space="preserve"> służy do pobrania wszystkich rekordów tabeli  ‘</w:t>
-      </w:r>
-      <w:proofErr w:type="spellStart"/>
-      <w:r>
-        <w:rPr>
-          <w:lang w:val="pl-PL"/>
-        </w:rPr>
-        <w:t>CarDetails</w:t>
-      </w:r>
-      <w:proofErr w:type="spellEnd"/>
-      <w:r>
-        <w:rPr>
-          <w:lang w:val="pl-PL"/>
-        </w:rPr>
-        <w:t xml:space="preserve">’. Otrzymane dane tworzą kolekcję typu </w:t>
-      </w:r>
-      <w:proofErr w:type="spellStart"/>
-      <w:r>
-        <w:rPr>
-          <w:i/>
-          <w:lang w:val="pl-PL"/>
-        </w:rPr>
-        <w:t>LoadCarDetail</w:t>
-      </w:r>
-      <w:proofErr w:type="spellEnd"/>
-      <w:r>
-        <w:rPr>
-          <w:lang w:val="pl-PL"/>
-        </w:rPr>
-        <w:t xml:space="preserve">, co pozwala w łatwy sposób na iterację wszystkich ogłoszeń.  </w:t>
-      </w:r>
-    </w:p>
-    <w:p>
-      <w:pPr>
-        <w:spacing w:before="120" w:after="120"/>
-        <w:rPr>
-          <w:lang w:val="pl-PL"/>
-        </w:rPr>
-      </w:pPr>
-      <w:r>
-        <w:rPr>
-          <w:lang w:val="pl-PL"/>
-        </w:rPr>
-        <w:t xml:space="preserve">Metoda </w:t>
-      </w:r>
-      <w:proofErr w:type="spellStart"/>
-      <w:r>
-        <w:rPr>
-          <w:i/>
-          <w:lang w:val="pl-PL"/>
-        </w:rPr>
-        <w:t>Find</w:t>
-      </w:r>
-      <w:proofErr w:type="spellEnd"/>
-      <w:r>
-        <w:rPr>
-          <w:i/>
-          <w:lang w:val="pl-PL"/>
-        </w:rPr>
-        <w:t>()</w:t>
-      </w:r>
-      <w:r>
-        <w:rPr>
-          <w:lang w:val="pl-PL"/>
-        </w:rPr>
-        <w:t xml:space="preserve"> pozwala za p</w:t>
-      </w:r>
-      <w:r>
-        <w:rPr>
-          <w:lang w:val="pl-PL"/>
-        </w:rPr>
-        <w:t xml:space="preserve">omocą parametru wejściowego </w:t>
-      </w:r>
-      <w:proofErr w:type="spellStart"/>
-      <w:r>
-        <w:rPr>
-          <w:i/>
-          <w:lang w:val="pl-PL"/>
-        </w:rPr>
-        <w:t>prediction</w:t>
-      </w:r>
-      <w:proofErr w:type="spellEnd"/>
-      <w:r>
-        <w:rPr>
-          <w:lang w:val="pl-PL"/>
-        </w:rPr>
-        <w:t xml:space="preserve"> na zwrócenie podzbioru ogłoszeń według określonego kryterium. </w:t>
-      </w:r>
-    </w:p>
-    <w:p>
-      <w:pPr>
-        <w:spacing w:before="120" w:after="120"/>
-        <w:rPr>
-          <w:lang w:val="pl-PL"/>
-        </w:rPr>
-      </w:pPr>
-      <w:r>
-        <w:rPr>
-          <w:lang w:val="pl-PL"/>
-        </w:rPr>
-        <w:t xml:space="preserve">Metoda </w:t>
-      </w:r>
-      <w:proofErr w:type="spellStart"/>
-      <w:r>
-        <w:rPr>
-          <w:i/>
-          <w:lang w:val="pl-PL"/>
-        </w:rPr>
-        <w:t>SaveChanges</w:t>
-      </w:r>
-      <w:proofErr w:type="spellEnd"/>
-      <w:r>
-        <w:rPr>
-          <w:i/>
-          <w:lang w:val="pl-PL"/>
-        </w:rPr>
-        <w:t>()</w:t>
-      </w:r>
-      <w:r>
-        <w:rPr>
-          <w:lang w:val="pl-PL"/>
-        </w:rPr>
-        <w:t xml:space="preserve"> zapisuje zmiany</w:t>
-      </w:r>
-      <w:r>
-        <w:rPr>
-          <w:lang w:val="pl-PL"/>
-        </w:rPr>
-        <w:t xml:space="preserve"> które zostały dokonane na obiekcie bazy – </w:t>
-      </w:r>
-      <w:proofErr w:type="spellStart"/>
-      <w:r>
-        <w:rPr>
-          <w:i/>
-          <w:lang w:val="pl-PL"/>
-        </w:rPr>
-        <w:t>context</w:t>
-      </w:r>
-      <w:proofErr w:type="spellEnd"/>
-      <w:r>
-        <w:rPr>
-          <w:lang w:val="pl-PL"/>
-        </w:rPr>
-        <w:t>.</w:t>
-      </w:r>
-    </w:p>
-    <w:p>
-      <w:pPr>
-        <w:pStyle w:val="Heading2"/>
-      </w:pPr>
-      <w:r>
-        <w:t xml:space="preserve">Class </w:t>
-      </w:r>
-      <w:proofErr w:type="spellStart"/>
-      <w:r>
-        <w:t>DataWarehouseContext</w:t>
-      </w:r>
-      <w:proofErr w:type="spellEnd"/>
-    </w:p>
-    <w:p>
-      <w:pPr>
-        <w:spacing w:before="120" w:after="120"/>
-        <w:rPr>
-          <w:lang w:val="pl-PL"/>
-        </w:rPr>
-      </w:pPr>
-      <w:r>
-        <w:rPr>
-          <w:lang w:val="pl-PL"/>
-        </w:rPr>
-        <w:t xml:space="preserve">Klasa </w:t>
-      </w:r>
-      <w:r>
-        <w:rPr>
-          <w:lang w:val="pl-PL"/>
-        </w:rPr>
-        <w:t xml:space="preserve">dziedziczy po klasie </w:t>
-      </w:r>
-      <w:proofErr w:type="spellStart"/>
-      <w:r>
-        <w:rPr>
-          <w:i/>
-          <w:lang w:val="pl-PL"/>
-        </w:rPr>
-        <w:t>DBContext</w:t>
-      </w:r>
-      <w:proofErr w:type="spellEnd"/>
-      <w:r>
-        <w:rPr>
-          <w:lang w:val="pl-PL"/>
-        </w:rPr>
-        <w:t xml:space="preserve"> i utworzone w niej obiekty odpowiadają fizycznej bazie danych. </w:t>
-      </w:r>
-      <w:r>
-        <w:rPr>
-          <w:lang w:val="pl-PL"/>
-        </w:rPr>
-        <w:t>K</w:t>
-      </w:r>
-      <w:r>
-        <w:rPr>
-          <w:lang w:val="pl-PL"/>
-        </w:rPr>
-        <w:t xml:space="preserve">onstruktor </w:t>
-      </w:r>
-      <w:proofErr w:type="spellStart"/>
-      <w:r>
-        <w:rPr>
-          <w:i/>
-          <w:lang w:val="pl-PL"/>
-        </w:rPr>
-        <w:t>DataWarehouseContext</w:t>
-      </w:r>
-      <w:proofErr w:type="spellEnd"/>
-      <w:r>
-        <w:rPr>
-          <w:i/>
-          <w:lang w:val="pl-PL"/>
-        </w:rPr>
-        <w:t>()</w:t>
-      </w:r>
-      <w:r>
-        <w:rPr>
-          <w:lang w:val="pl-PL"/>
-        </w:rPr>
-        <w:t xml:space="preserve">, zawiera w sobie właściwość z klasy bazowej. Parametr </w:t>
-      </w:r>
-      <w:proofErr w:type="spellStart"/>
-      <w:r>
-        <w:rPr>
-          <w:i/>
-          <w:lang w:val="pl-PL"/>
-        </w:rPr>
-        <w:t>base</w:t>
-      </w:r>
-      <w:proofErr w:type="spellEnd"/>
-      <w:r>
-        <w:rPr>
-          <w:lang w:val="pl-PL"/>
-        </w:rPr>
-        <w:t xml:space="preserve"> w konstruktorze klasy nawiązuje połączenie z bazą danych</w:t>
-      </w:r>
-      <w:r>
-        <w:rPr>
-          <w:lang w:val="pl-PL"/>
-        </w:rPr>
-        <w:t xml:space="preserve"> o nazwie ETL_DWH. Ciąg połączenia jest ustawiony w pliku </w:t>
-      </w:r>
-      <w:proofErr w:type="spellStart"/>
-      <w:r>
-        <w:rPr>
-          <w:i/>
-          <w:lang w:val="pl-PL"/>
-        </w:rPr>
-        <w:t>App.config</w:t>
-      </w:r>
-      <w:proofErr w:type="spellEnd"/>
-      <w:r>
-        <w:rPr>
-          <w:lang w:val="pl-PL"/>
-        </w:rPr>
-        <w:t xml:space="preserve"> projektu DWH.</w:t>
-      </w:r>
-    </w:p>
-    <w:p>
-      <w:pPr>
-        <w:spacing w:before="120" w:after="120"/>
-        <w:rPr>
-          <w:lang w:val="pl-PL"/>
-        </w:rPr>
-      </w:pPr>
-      <w:r>
-        <w:rPr>
-          <w:lang w:val="pl-PL"/>
-        </w:rPr>
-        <w:t xml:space="preserve">Właściwość </w:t>
-      </w:r>
-      <w:proofErr w:type="spellStart"/>
-      <w:r>
-        <w:rPr>
-          <w:i/>
-          <w:lang w:val="pl-PL"/>
-        </w:rPr>
-        <w:t>CarDetails</w:t>
-      </w:r>
-      <w:proofErr w:type="spellEnd"/>
-      <w:r>
-        <w:rPr>
-          <w:lang w:val="pl-PL"/>
-        </w:rPr>
-        <w:t xml:space="preserve"> typu </w:t>
-      </w:r>
-      <w:proofErr w:type="spellStart"/>
-      <w:r>
-        <w:rPr>
-          <w:lang w:val="pl-PL"/>
-        </w:rPr>
-        <w:t>DbSet</w:t>
-      </w:r>
-      <w:proofErr w:type="spellEnd"/>
-      <w:r>
-        <w:rPr>
-          <w:lang w:val="pl-PL"/>
-        </w:rPr>
-        <w:t>&lt;</w:t>
-      </w:r>
-      <w:proofErr w:type="spellStart"/>
-      <w:r>
-        <w:rPr>
-          <w:lang w:val="pl-PL"/>
-        </w:rPr>
-        <w:t>LoadCarDetail</w:t>
-      </w:r>
-      <w:proofErr w:type="spellEnd"/>
-      <w:r>
-        <w:rPr>
-          <w:lang w:val="pl-PL"/>
-        </w:rPr>
-        <w:t xml:space="preserve">&gt; reprezentuje tabelę </w:t>
-      </w:r>
-      <w:r>
-        <w:rPr>
-          <w:lang w:val="pl-PL"/>
-        </w:rPr>
-        <w:t>‘</w:t>
-      </w:r>
-      <w:proofErr w:type="spellStart"/>
-      <w:r>
-        <w:rPr>
-          <w:lang w:val="pl-PL"/>
-        </w:rPr>
-        <w:t>dbo.CarDetails</w:t>
-      </w:r>
-      <w:proofErr w:type="spellEnd"/>
-      <w:r>
-        <w:rPr>
-          <w:lang w:val="pl-PL"/>
-        </w:rPr>
-        <w:t>’ w bazie. Pozwala na wykonanie wszystkich operacji CRUD na zdefiniowanych modelach.</w:t>
-      </w:r>
-    </w:p>
-    <w:p>
-      <w:pPr>
-        <w:spacing w:before="120" w:after="120"/>
-        <w:rPr>
-          <w:lang w:val="pl-PL"/>
-        </w:rPr>
-      </w:pPr>
-    </w:p>
-    <w:p>
-      <w:pPr>
-        <w:spacing w:before="120" w:after="120"/>
-        <w:rPr>
-          <w:lang w:val="pl-PL"/>
-        </w:rPr>
-      </w:pPr>
-      <w:r>
-        <w:rPr>
-          <w:lang w:val="pl-PL"/>
-        </w:rPr>
-        <w:t>Projekt ‘</w:t>
-      </w:r>
-      <w:proofErr w:type="spellStart"/>
-      <w:r>
-        <w:rPr>
-          <w:lang w:val="pl-PL"/>
-        </w:rPr>
-        <w:t>DWH.Storage</w:t>
-      </w:r>
-      <w:proofErr w:type="spellEnd"/>
-      <w:r>
-        <w:rPr>
-          <w:lang w:val="pl-PL"/>
-        </w:rPr>
-        <w:t xml:space="preserve">’ zawiera również katalog </w:t>
-      </w:r>
-      <w:proofErr w:type="spellStart"/>
-      <w:r>
-        <w:rPr>
-          <w:lang w:val="pl-PL"/>
-        </w:rPr>
-        <w:t>Migrations</w:t>
-      </w:r>
-      <w:proofErr w:type="spellEnd"/>
-      <w:r>
-        <w:rPr>
-          <w:lang w:val="pl-PL"/>
-        </w:rPr>
-        <w:t>. Jego zawartość jest automatycznie generowana po uprzednim włączeniu migracji komendą „</w:t>
-      </w:r>
-      <w:proofErr w:type="spellStart"/>
-      <w:r>
-        <w:rPr>
-          <w:lang w:val="pl-PL"/>
-        </w:rPr>
-        <w:t>Enable-Migrations</w:t>
-      </w:r>
-      <w:proofErr w:type="spellEnd"/>
-      <w:r>
-        <w:rPr>
-          <w:lang w:val="pl-PL"/>
-        </w:rPr>
-        <w:t xml:space="preserve">”. Następnie pozostaje wpisać „Update-Database” aby utworzyć </w:t>
-      </w:r>
-      <w:r>
-        <w:rPr>
-          <w:lang w:val="pl-PL"/>
-        </w:rPr>
-        <w:t>bazę danych o nazwie ETL_DWH w lokalnej instancji SQL Server.</w:t>
-      </w:r>
-      <w:r>
-        <w:rPr>
-          <w:lang w:val="pl-PL"/>
-        </w:rPr>
-        <w:t xml:space="preserve">  </w:t>
-      </w:r>
-    </w:p>
-    <w:p>
-      <w:pPr>
-        <w:spacing w:before="120" w:after="120"/>
-        <w:rPr>
-          <w:lang w:val="pl-PL"/>
-        </w:rPr>
-      </w:pPr>
-    </w:p>
-    <w:p>
-      <w:pPr>
-        <w:spacing w:before="120" w:after="120"/>
-        <w:rPr>
-          <w:lang w:val="pl-PL"/>
-        </w:rPr>
+        <w:t>https://docs.microsoft.com/en-us/visualstudio/designers/getting-started-with-wpf?view=vs-2017</w:t>
+      </w:r>
+    </w:p>
+    <w:p>
+      <w:pPr>
+        <w:pStyle w:val="ListParagraph"/>
+        <w:numPr>
+          <w:ilvl w:val="0"/>
+          <w:numId w:val="5"/>
+        </w:numPr>
+        <w:spacing w:before="120" w:after="120"/>
+        <w:rPr>
+          <w:lang w:val="pl-PL"/>
+        </w:rPr>
+      </w:pPr>
+      <w:r>
+        <w:rPr>
+          <w:lang w:val="pl-PL"/>
+        </w:rPr>
+        <w:t xml:space="preserve">Json.Net </w:t>
+      </w:r>
+      <w:r>
+        <w:rPr>
+          <w:lang w:val="pl-PL"/>
+        </w:rPr>
+        <w:sym w:font="Wingdings" w:char="F0E0"/>
+      </w:r>
+      <w:r>
+        <w:rPr>
+          <w:lang w:val="pl-PL"/>
+        </w:rPr>
+        <w:t xml:space="preserve"> </w:t>
+      </w:r>
+      <w:r>
+        <w:rPr>
+          <w:lang w:val="pl-PL"/>
+        </w:rPr>
+        <w:t>https://www.newtonsoft.com/json</w:t>
+      </w:r>
+    </w:p>
+    <w:p>
+      <w:pPr>
+        <w:pStyle w:val="ListParagraph"/>
+        <w:numPr>
+          <w:ilvl w:val="0"/>
+          <w:numId w:val="5"/>
+        </w:numPr>
+        <w:spacing w:before="120" w:after="120"/>
+      </w:pPr>
+      <w:r>
+        <w:t xml:space="preserve">Entity Framework </w:t>
+      </w:r>
+      <w:r>
+        <w:rPr>
+          <w:lang w:val="pl-PL"/>
+        </w:rPr>
+        <w:sym w:font="Wingdings" w:char="F0E0"/>
+      </w:r>
+      <w:r>
+        <w:t xml:space="preserve"> </w:t>
+      </w:r>
+      <w:r>
+        <w:t>http://www.entityframeworktutorial.net/</w:t>
+      </w:r>
+    </w:p>
+    <w:p>
+      <w:pPr>
+        <w:pStyle w:val="ListParagraph"/>
+        <w:numPr>
+          <w:ilvl w:val="0"/>
+          <w:numId w:val="5"/>
+        </w:numPr>
+        <w:spacing w:before="120" w:after="120"/>
+      </w:pPr>
+      <w:r>
+        <w:t xml:space="preserve">HTML Agility Pack </w:t>
+      </w:r>
+      <w:r>
+        <w:sym w:font="Wingdings" w:char="F0E0"/>
+      </w:r>
+      <w:r>
+        <w:t xml:space="preserve"> </w:t>
+      </w:r>
+      <w:r>
+        <w:t>https://html-agility-pack.net</w:t>
+      </w:r>
+    </w:p>
+    <w:p>
+      <w:pPr>
+        <w:spacing w:before="120" w:after="120"/>
       </w:pPr>
     </w:p>
     <w:sectPr>
@@ -5208,6 +6331,205 @@
       </w:rPr>
     </w:lvl>
   </w:abstractNum>
+  <w:abstractNum w:abstractNumId="3" w15:restartNumberingAfterBreak="0">
+    <w:nsid w:val="41534AB1"/>
+    <w:multiLevelType w:val="hybridMultilevel"/>
+    <w:tmpl w:val="5A72270C"/>
+    <w:lvl w:ilvl="0" w:tplc="04090001">
+      <w:start w:val="1"/>
+      <w:numFmt w:val="bullet"/>
+      <w:lvlText w:val=""/>
+      <w:lvlJc w:val="left"/>
+      <w:pPr>
+        <w:ind w:left="720" w:hanging="360"/>
+      </w:pPr>
+      <w:rPr>
+        <w:rFonts w:ascii="Symbol" w:hAnsi="Symbol" w:hint="default"/>
+      </w:rPr>
+    </w:lvl>
+    <w:lvl w:ilvl="1" w:tplc="04090003" w:tentative="1">
+      <w:start w:val="1"/>
+      <w:numFmt w:val="bullet"/>
+      <w:lvlText w:val="o"/>
+      <w:lvlJc w:val="left"/>
+      <w:pPr>
+        <w:ind w:left="1440" w:hanging="360"/>
+      </w:pPr>
+      <w:rPr>
+        <w:rFonts w:ascii="Courier New" w:hAnsi="Courier New" w:cs="Courier New" w:hint="default"/>
+      </w:rPr>
+    </w:lvl>
+    <w:lvl w:ilvl="2" w:tplc="04090005" w:tentative="1">
+      <w:start w:val="1"/>
+      <w:numFmt w:val="bullet"/>
+      <w:lvlText w:val=""/>
+      <w:lvlJc w:val="left"/>
+      <w:pPr>
+        <w:ind w:left="2160" w:hanging="360"/>
+      </w:pPr>
+      <w:rPr>
+        <w:rFonts w:ascii="Wingdings" w:hAnsi="Wingdings" w:hint="default"/>
+      </w:rPr>
+    </w:lvl>
+    <w:lvl w:ilvl="3" w:tplc="04090001" w:tentative="1">
+      <w:start w:val="1"/>
+      <w:numFmt w:val="bullet"/>
+      <w:lvlText w:val=""/>
+      <w:lvlJc w:val="left"/>
+      <w:pPr>
+        <w:ind w:left="2880" w:hanging="360"/>
+      </w:pPr>
+      <w:rPr>
+        <w:rFonts w:ascii="Symbol" w:hAnsi="Symbol" w:hint="default"/>
+      </w:rPr>
+    </w:lvl>
+    <w:lvl w:ilvl="4" w:tplc="04090003" w:tentative="1">
+      <w:start w:val="1"/>
+      <w:numFmt w:val="bullet"/>
+      <w:lvlText w:val="o"/>
+      <w:lvlJc w:val="left"/>
+      <w:pPr>
+        <w:ind w:left="3600" w:hanging="360"/>
+      </w:pPr>
+      <w:rPr>
+        <w:rFonts w:ascii="Courier New" w:hAnsi="Courier New" w:cs="Courier New" w:hint="default"/>
+      </w:rPr>
+    </w:lvl>
+    <w:lvl w:ilvl="5" w:tplc="04090005" w:tentative="1">
+      <w:start w:val="1"/>
+      <w:numFmt w:val="bullet"/>
+      <w:lvlText w:val=""/>
+      <w:lvlJc w:val="left"/>
+      <w:pPr>
+        <w:ind w:left="4320" w:hanging="360"/>
+      </w:pPr>
+      <w:rPr>
+        <w:rFonts w:ascii="Wingdings" w:hAnsi="Wingdings" w:hint="default"/>
+      </w:rPr>
+    </w:lvl>
+    <w:lvl w:ilvl="6" w:tplc="04090001" w:tentative="1">
+      <w:start w:val="1"/>
+      <w:numFmt w:val="bullet"/>
+      <w:lvlText w:val=""/>
+      <w:lvlJc w:val="left"/>
+      <w:pPr>
+        <w:ind w:left="5040" w:hanging="360"/>
+      </w:pPr>
+      <w:rPr>
+        <w:rFonts w:ascii="Symbol" w:hAnsi="Symbol" w:hint="default"/>
+      </w:rPr>
+    </w:lvl>
+    <w:lvl w:ilvl="7" w:tplc="04090003" w:tentative="1">
+      <w:start w:val="1"/>
+      <w:numFmt w:val="bullet"/>
+      <w:lvlText w:val="o"/>
+      <w:lvlJc w:val="left"/>
+      <w:pPr>
+        <w:ind w:left="5760" w:hanging="360"/>
+      </w:pPr>
+      <w:rPr>
+        <w:rFonts w:ascii="Courier New" w:hAnsi="Courier New" w:cs="Courier New" w:hint="default"/>
+      </w:rPr>
+    </w:lvl>
+    <w:lvl w:ilvl="8" w:tplc="04090005" w:tentative="1">
+      <w:start w:val="1"/>
+      <w:numFmt w:val="bullet"/>
+      <w:lvlText w:val=""/>
+      <w:lvlJc w:val="left"/>
+      <w:pPr>
+        <w:ind w:left="6480" w:hanging="360"/>
+      </w:pPr>
+      <w:rPr>
+        <w:rFonts w:ascii="Wingdings" w:hAnsi="Wingdings" w:hint="default"/>
+      </w:rPr>
+    </w:lvl>
+  </w:abstractNum>
+  <w:abstractNum w:abstractNumId="4" w15:restartNumberingAfterBreak="0">
+    <w:nsid w:val="579E0650"/>
+    <w:multiLevelType w:val="hybridMultilevel"/>
+    <w:tmpl w:val="9AD43BD6"/>
+    <w:lvl w:ilvl="0" w:tplc="0409000F">
+      <w:start w:val="1"/>
+      <w:numFmt w:val="decimal"/>
+      <w:lvlText w:val="%1."/>
+      <w:lvlJc w:val="left"/>
+      <w:pPr>
+        <w:ind w:left="720" w:hanging="360"/>
+      </w:pPr>
+    </w:lvl>
+    <w:lvl w:ilvl="1" w:tplc="04090019" w:tentative="1">
+      <w:start w:val="1"/>
+      <w:numFmt w:val="lowerLetter"/>
+      <w:lvlText w:val="%2."/>
+      <w:lvlJc w:val="left"/>
+      <w:pPr>
+        <w:ind w:left="1440" w:hanging="360"/>
+      </w:pPr>
+    </w:lvl>
+    <w:lvl w:ilvl="2" w:tplc="0409001B" w:tentative="1">
+      <w:start w:val="1"/>
+      <w:numFmt w:val="lowerRoman"/>
+      <w:lvlText w:val="%3."/>
+      <w:lvlJc w:val="right"/>
+      <w:pPr>
+        <w:ind w:left="2160" w:hanging="180"/>
+      </w:pPr>
+    </w:lvl>
+    <w:lvl w:ilvl="3" w:tplc="0409000F" w:tentative="1">
+      <w:start w:val="1"/>
+      <w:numFmt w:val="decimal"/>
+      <w:lvlText w:val="%4."/>
+      <w:lvlJc w:val="left"/>
+      <w:pPr>
+        <w:ind w:left="2880" w:hanging="360"/>
+      </w:pPr>
+    </w:lvl>
+    <w:lvl w:ilvl="4" w:tplc="04090019" w:tentative="1">
+      <w:start w:val="1"/>
+      <w:numFmt w:val="lowerLetter"/>
+      <w:lvlText w:val="%5."/>
+      <w:lvlJc w:val="left"/>
+      <w:pPr>
+        <w:ind w:left="3600" w:hanging="360"/>
+      </w:pPr>
+    </w:lvl>
+    <w:lvl w:ilvl="5" w:tplc="0409001B" w:tentative="1">
+      <w:start w:val="1"/>
+      <w:numFmt w:val="lowerRoman"/>
+      <w:lvlText w:val="%6."/>
+      <w:lvlJc w:val="right"/>
+      <w:pPr>
+        <w:ind w:left="4320" w:hanging="180"/>
+      </w:pPr>
+    </w:lvl>
+    <w:lvl w:ilvl="6" w:tplc="0409000F" w:tentative="1">
+      <w:start w:val="1"/>
+      <w:numFmt w:val="decimal"/>
+      <w:lvlText w:val="%7."/>
+      <w:lvlJc w:val="left"/>
+      <w:pPr>
+        <w:ind w:left="5040" w:hanging="360"/>
+      </w:pPr>
+    </w:lvl>
+    <w:lvl w:ilvl="7" w:tplc="04090019" w:tentative="1">
+      <w:start w:val="1"/>
+      <w:numFmt w:val="lowerLetter"/>
+      <w:lvlText w:val="%8."/>
+      <w:lvlJc w:val="left"/>
+      <w:pPr>
+        <w:ind w:left="5760" w:hanging="360"/>
+      </w:pPr>
+    </w:lvl>
+    <w:lvl w:ilvl="8" w:tplc="0409001B" w:tentative="1">
+      <w:start w:val="1"/>
+      <w:numFmt w:val="lowerRoman"/>
+      <w:lvlText w:val="%9."/>
+      <w:lvlJc w:val="right"/>
+      <w:pPr>
+        <w:ind w:left="6480" w:hanging="180"/>
+      </w:pPr>
+    </w:lvl>
+  </w:abstractNum>
   <w:num w:numId="1">
     <w:abstractNumId w:val="0"/>
   </w:num>
@@ -5216,6 +6538,12 @@
   </w:num>
   <w:num w:numId="3">
     <w:abstractNumId w:val="2"/>
+  </w:num>
+  <w:num w:numId="4">
+    <w:abstractNumId w:val="3"/>
+  </w:num>
+  <w:num w:numId="5">
+    <w:abstractNumId w:val="4"/>
   </w:num>
 </w:numbering>
 </file>
@@ -5908,6 +7236,43 @@
       <w:vertAlign w:val="superscript"/>
     </w:rPr>
   </w:style>
+  <w:style w:type="paragraph" w:styleId="BodyText">
+    <w:name w:val="Body Text"/>
+    <w:basedOn w:val="Normal"/>
+    <w:link w:val="BodyTextChar"/>
+    <w:uiPriority w:val="99"/>
+    <w:unhideWhenUsed/>
+    <w:rsid w:val="0079139A"/>
+    <w:pPr>
+      <w:spacing w:after="120"/>
+    </w:pPr>
+  </w:style>
+  <w:style w:type="character" w:customStyle="1" w:styleId="BodyTextChar">
+    <w:name w:val="Body Text Char"/>
+    <w:basedOn w:val="DefaultParagraphFont"/>
+    <w:link w:val="BodyText"/>
+    <w:uiPriority w:val="99"/>
+    <w:rsid w:val="0079139A"/>
+  </w:style>
+  <w:style w:type="paragraph" w:styleId="BodyTextFirstIndent">
+    <w:name w:val="Body Text First Indent"/>
+    <w:basedOn w:val="BodyText"/>
+    <w:link w:val="BodyTextFirstIndentChar"/>
+    <w:uiPriority w:val="99"/>
+    <w:unhideWhenUsed/>
+    <w:rsid w:val="0079139A"/>
+    <w:pPr>
+      <w:spacing w:after="160"/>
+      <w:ind w:firstLine="360"/>
+    </w:pPr>
+  </w:style>
+  <w:style w:type="character" w:customStyle="1" w:styleId="BodyTextFirstIndentChar">
+    <w:name w:val="Body Text First Indent Char"/>
+    <w:basedOn w:val="BodyTextChar"/>
+    <w:link w:val="BodyTextFirstIndent"/>
+    <w:uiPriority w:val="99"/>
+    <w:rsid w:val="0079139A"/>
+  </w:style>
 </w:styles>
 </file>
 
@@ -6211,7 +7576,7 @@
 </file>
 
 <file path=customXml/itemProps1.xml><?xml version="1.0" encoding="utf-8"?>
-<ds:datastoreItem xmlns:ds="http://schemas.openxmlformats.org/officeDocument/2006/customXml" ds:itemID="{2A7429C9-9691-41F7-93A8-3284A1159396}">
+<ds:datastoreItem xmlns:ds="http://schemas.openxmlformats.org/officeDocument/2006/customXml" ds:itemID="{FEB07CE3-9F15-42E5-A935-BFF70544FA7C}">
   <ds:schemaRefs>
     <ds:schemaRef ds:uri="http://schemas.openxmlformats.org/officeDocument/2006/bibliography"/>
   </ds:schemaRefs>

</xml_diff>